<commit_message>
Cleaning up the folders
</commit_message>
<xml_diff>
--- a/Documentation/Service Manual.docx
+++ b/Documentation/Service Manual.docx
@@ -89,66 +89,6 @@
         </w:rPr>
         <w:t>Version 5</w:t>
       </w:r>
-      <w:r>
-        <w:rPr>
-          <w:sz w:val="96"/>
-          <w:szCs w:val="96"/>
-        </w:rPr>
-        <w:t xml:space="preserve"> (DRAFT </w:t>
-      </w:r>
-      <w:r>
-        <w:rPr>
-          <w:sz w:val="96"/>
-          <w:szCs w:val="96"/>
-        </w:rPr>
-        <w:t>4</w:t>
-      </w:r>
-      <w:r>
-        <w:rPr>
-          <w:sz w:val="96"/>
-          <w:szCs w:val="96"/>
-        </w:rPr>
-        <w:t>)</w:t>
-      </w:r>
-    </w:p>
-    <w:p>
-      <w:pPr>
-        <w:jc w:val="center"/>
-        <w:rPr>
-          <w:sz w:val="96"/>
-          <w:szCs w:val="96"/>
-        </w:rPr>
-      </w:pPr>
-      <w:proofErr w:type="gramStart"/>
-      <w:r>
-        <w:rPr>
-          <w:sz w:val="96"/>
-          <w:szCs w:val="96"/>
-        </w:rPr>
-        <w:t>September</w:t>
-      </w:r>
-      <w:r>
-        <w:rPr>
-          <w:sz w:val="96"/>
-          <w:szCs w:val="96"/>
-        </w:rPr>
-        <w:t xml:space="preserve"> </w:t>
-      </w:r>
-      <w:r>
-        <w:rPr>
-          <w:sz w:val="96"/>
-          <w:szCs w:val="96"/>
-        </w:rPr>
-        <w:t xml:space="preserve"> 202</w:t>
-      </w:r>
-      <w:r>
-        <w:rPr>
-          <w:sz w:val="96"/>
-          <w:szCs w:val="96"/>
-        </w:rPr>
-        <w:t>4</w:t>
-      </w:r>
-      <w:proofErr w:type="gramEnd"/>
     </w:p>
     <w:p>
       <w:pPr>
@@ -8339,6 +8279,40 @@
           </w:p>
         </w:tc>
       </w:tr>
+      <w:tr>
+        <w:tc>
+          <w:tcPr>
+            <w:tcW w:w="805" w:type="dxa"/>
+          </w:tcPr>
+          <w:p/>
+        </w:tc>
+        <w:tc>
+          <w:tcPr>
+            <w:tcW w:w="900" w:type="dxa"/>
+          </w:tcPr>
+          <w:p/>
+        </w:tc>
+        <w:tc>
+          <w:tcPr>
+            <w:tcW w:w="900" w:type="dxa"/>
+          </w:tcPr>
+          <w:p>
+            <w:r>
+              <w:t>BLUE</w:t>
+            </w:r>
+          </w:p>
+        </w:tc>
+        <w:tc>
+          <w:tcPr>
+            <w:tcW w:w="8190" w:type="dxa"/>
+          </w:tcPr>
+          <w:p>
+            <w:r>
+              <w:t>Witness Paper disabled by setting PAPER_TIME = 0</w:t>
+            </w:r>
+          </w:p>
+        </w:tc>
+      </w:tr>
     </w:tbl>
     <w:p>
       <w:pPr>
@@ -12568,7 +12542,7 @@
               <w:rPr>
                 <w:rFonts w:ascii="Calibri" w:eastAsia="Times New Roman" w:hAnsi="Calibri" w:cs="Calibri"/>
               </w:rPr>
-              <w:t>PAPER_TIME</w:t>
+              <w:t>PAPER_SHOT</w:t>
             </w:r>
           </w:p>
         </w:tc>
@@ -12587,7 +12561,7 @@
               <w:rPr>
                 <w:rFonts w:ascii="Calibri" w:eastAsia="Times New Roman" w:hAnsi="Calibri" w:cs="Calibri"/>
               </w:rPr>
-              <w:t>Sets the time the motor turns to advance the witness paper</w:t>
+              <w:t>How many shots to fire before advancing paper</w:t>
             </w:r>
           </w:p>
         </w:tc>
@@ -12597,16 +12571,15 @@
           </w:tcPr>
           <w:p>
             <w:pPr>
-              <w:spacing w:before="100" w:beforeAutospacing="1" w:after="100" w:afterAutospacing="1"/>
-              <w:rPr>
-                <w:rFonts w:ascii="Calibri" w:eastAsia="Times New Roman" w:hAnsi="Calibri" w:cs="Calibri"/>
-              </w:rPr>
-            </w:pPr>
-            <w:r>
-              <w:rPr>
-                <w:rFonts w:ascii="Calibri" w:eastAsia="Times New Roman" w:hAnsi="Calibri" w:cs="Calibri"/>
-              </w:rPr>
-              <w:t>500ms</w:t>
+              <w:rPr>
+                <w:rFonts w:ascii="Calibri" w:eastAsia="Times New Roman" w:hAnsi="Calibri" w:cs="Calibri"/>
+              </w:rPr>
+            </w:pPr>
+            <w:r>
+              <w:rPr>
+                <w:rFonts w:ascii="Calibri" w:eastAsia="Times New Roman" w:hAnsi="Calibri" w:cs="Calibri"/>
+              </w:rPr>
+              <w:t>0 – Advance every time</w:t>
             </w:r>
           </w:p>
         </w:tc>
@@ -12647,7 +12620,7 @@
               <w:rPr>
                 <w:rFonts w:ascii="Calibri" w:eastAsia="Times New Roman" w:hAnsi="Calibri" w:cs="Calibri"/>
               </w:rPr>
-              <w:t xml:space="preserve">PCNT_LATENCY":    </w:t>
+              <w:t>PAPER_TIME</w:t>
             </w:r>
           </w:p>
         </w:tc>
@@ -12666,7 +12639,7 @@
               <w:rPr>
                 <w:rFonts w:ascii="Calibri" w:eastAsia="Times New Roman" w:hAnsi="Calibri" w:cs="Calibri"/>
               </w:rPr>
-              <w:t>Uses a calibrated offset to improve the detection accuracy</w:t>
+              <w:t>Sets the time the motor turns to advance the witness paper</w:t>
             </w:r>
           </w:p>
         </w:tc>
@@ -12685,7 +12658,7 @@
               <w:rPr>
                 <w:rFonts w:ascii="Calibri" w:eastAsia="Times New Roman" w:hAnsi="Calibri" w:cs="Calibri"/>
               </w:rPr>
-              <w:t>0 – Disabled, 32 Typical</w:t>
+              <w:t>500ms</w:t>
             </w:r>
           </w:p>
         </w:tc>
@@ -12726,7 +12699,7 @@
               <w:rPr>
                 <w:rFonts w:ascii="Calibri" w:eastAsia="Times New Roman" w:hAnsi="Calibri" w:cs="Calibri"/>
               </w:rPr>
-              <w:t>POWER_SAVE</w:t>
+              <w:t xml:space="preserve">PCNT_LATENCY":    </w:t>
             </w:r>
           </w:p>
         </w:tc>
@@ -12745,7 +12718,7 @@
               <w:rPr>
                 <w:rFonts w:ascii="Calibri" w:eastAsia="Times New Roman" w:hAnsi="Calibri" w:cs="Calibri"/>
               </w:rPr>
-              <w:t>Idle time in minutes before going to sleep</w:t>
+              <w:t>Uses a calibrated offset to improve the detection accuracy</w:t>
             </w:r>
           </w:p>
         </w:tc>
@@ -12764,7 +12737,7 @@
               <w:rPr>
                 <w:rFonts w:ascii="Calibri" w:eastAsia="Times New Roman" w:hAnsi="Calibri" w:cs="Calibri"/>
               </w:rPr>
-              <w:t>0 – Off, Typical 30 minutes</w:t>
+              <w:t>0 – Disabled, 32 Typical</w:t>
             </w:r>
           </w:p>
         </w:tc>
@@ -12805,7 +12778,7 @@
               <w:rPr>
                 <w:rFonts w:ascii="Calibri" w:eastAsia="Times New Roman" w:hAnsi="Calibri" w:cs="Calibri"/>
               </w:rPr>
-              <w:t>RAPID_COUNT</w:t>
+              <w:t>POWER_SAVE</w:t>
             </w:r>
           </w:p>
         </w:tc>
@@ -12824,21 +12797,7 @@
               <w:rPr>
                 <w:rFonts w:ascii="Calibri" w:eastAsia="Times New Roman" w:hAnsi="Calibri" w:cs="Calibri"/>
               </w:rPr>
-              <w:t xml:space="preserve">How many shots in a </w:t>
-            </w:r>
-            <w:proofErr w:type="gramStart"/>
-            <w:r>
-              <w:rPr>
-                <w:rFonts w:ascii="Calibri" w:eastAsia="Times New Roman" w:hAnsi="Calibri" w:cs="Calibri"/>
-              </w:rPr>
-              <w:t>rapid fire</w:t>
-            </w:r>
-            <w:proofErr w:type="gramEnd"/>
-            <w:r>
-              <w:rPr>
-                <w:rFonts w:ascii="Calibri" w:eastAsia="Times New Roman" w:hAnsi="Calibri" w:cs="Calibri"/>
-              </w:rPr>
-              <w:t xml:space="preserve"> string</w:t>
+              <w:t>Idle time in minutes before going to sleep</w:t>
             </w:r>
           </w:p>
         </w:tc>
@@ -12853,6 +12812,12 @@
                 <w:rFonts w:ascii="Calibri" w:eastAsia="Times New Roman" w:hAnsi="Calibri" w:cs="Calibri"/>
               </w:rPr>
             </w:pPr>
+            <w:r>
+              <w:rPr>
+                <w:rFonts w:ascii="Calibri" w:eastAsia="Times New Roman" w:hAnsi="Calibri" w:cs="Calibri"/>
+              </w:rPr>
+              <w:t>0 – Off, Typical 30 minutes</w:t>
+            </w:r>
           </w:p>
         </w:tc>
         <w:tc>
@@ -12871,7 +12836,7 @@
               <w:rPr>
                 <w:rFonts w:ascii="Calibri" w:eastAsia="Times New Roman" w:hAnsi="Calibri" w:cs="Calibri"/>
               </w:rPr>
-              <w:t>N</w:t>
+              <w:t>Y</w:t>
             </w:r>
           </w:p>
         </w:tc>
@@ -12892,7 +12857,7 @@
               <w:rPr>
                 <w:rFonts w:ascii="Calibri" w:eastAsia="Times New Roman" w:hAnsi="Calibri" w:cs="Calibri"/>
               </w:rPr>
-              <w:t>RAPID_ENABLE</w:t>
+              <w:t>RAPID_COUNT</w:t>
             </w:r>
           </w:p>
         </w:tc>
@@ -12911,7 +12876,21 @@
               <w:rPr>
                 <w:rFonts w:ascii="Calibri" w:eastAsia="Times New Roman" w:hAnsi="Calibri" w:cs="Calibri"/>
               </w:rPr>
-              <w:t>Enable rapid fire mode</w:t>
+              <w:t xml:space="preserve">How many shots in a </w:t>
+            </w:r>
+            <w:proofErr w:type="gramStart"/>
+            <w:r>
+              <w:rPr>
+                <w:rFonts w:ascii="Calibri" w:eastAsia="Times New Roman" w:hAnsi="Calibri" w:cs="Calibri"/>
+              </w:rPr>
+              <w:t>rapid fire</w:t>
+            </w:r>
+            <w:proofErr w:type="gramEnd"/>
+            <w:r>
+              <w:rPr>
+                <w:rFonts w:ascii="Calibri" w:eastAsia="Times New Roman" w:hAnsi="Calibri" w:cs="Calibri"/>
+              </w:rPr>
+              <w:t xml:space="preserve"> string</w:t>
             </w:r>
           </w:p>
         </w:tc>
@@ -12926,12 +12905,6 @@
                 <w:rFonts w:ascii="Calibri" w:eastAsia="Times New Roman" w:hAnsi="Calibri" w:cs="Calibri"/>
               </w:rPr>
             </w:pPr>
-            <w:r>
-              <w:rPr>
-                <w:rFonts w:ascii="Calibri" w:eastAsia="Times New Roman" w:hAnsi="Calibri" w:cs="Calibri"/>
-              </w:rPr>
-              <w:t>1 - Enable</w:t>
-            </w:r>
           </w:p>
         </w:tc>
         <w:tc>
@@ -12971,7 +12944,7 @@
               <w:rPr>
                 <w:rFonts w:ascii="Calibri" w:eastAsia="Times New Roman" w:hAnsi="Calibri" w:cs="Calibri"/>
               </w:rPr>
-              <w:t>RAPID_TIME</w:t>
+              <w:t>RAPID_ENABLE</w:t>
             </w:r>
           </w:p>
         </w:tc>
@@ -12990,21 +12963,7 @@
               <w:rPr>
                 <w:rFonts w:ascii="Calibri" w:eastAsia="Times New Roman" w:hAnsi="Calibri" w:cs="Calibri"/>
               </w:rPr>
-              <w:t xml:space="preserve">How long will the </w:t>
-            </w:r>
-            <w:proofErr w:type="gramStart"/>
-            <w:r>
-              <w:rPr>
-                <w:rFonts w:ascii="Calibri" w:eastAsia="Times New Roman" w:hAnsi="Calibri" w:cs="Calibri"/>
-              </w:rPr>
-              <w:t>rapid fire</w:t>
-            </w:r>
-            <w:proofErr w:type="gramEnd"/>
-            <w:r>
-              <w:rPr>
-                <w:rFonts w:ascii="Calibri" w:eastAsia="Times New Roman" w:hAnsi="Calibri" w:cs="Calibri"/>
-              </w:rPr>
-              <w:t xml:space="preserve"> event last in seconds</w:t>
+              <w:t>Enable rapid fire mode</w:t>
             </w:r>
           </w:p>
         </w:tc>
@@ -13019,6 +12978,12 @@
                 <w:rFonts w:ascii="Calibri" w:eastAsia="Times New Roman" w:hAnsi="Calibri" w:cs="Calibri"/>
               </w:rPr>
             </w:pPr>
+            <w:r>
+              <w:rPr>
+                <w:rFonts w:ascii="Calibri" w:eastAsia="Times New Roman" w:hAnsi="Calibri" w:cs="Calibri"/>
+              </w:rPr>
+              <w:t>1 - Enable</w:t>
+            </w:r>
           </w:p>
         </w:tc>
         <w:tc>
@@ -13058,7 +13023,7 @@
               <w:rPr>
                 <w:rFonts w:ascii="Calibri" w:eastAsia="Times New Roman" w:hAnsi="Calibri" w:cs="Calibri"/>
               </w:rPr>
-              <w:t>RAPID_WAIT</w:t>
+              <w:t>RAPID_TIME</w:t>
             </w:r>
           </w:p>
         </w:tc>
@@ -13077,7 +13042,21 @@
               <w:rPr>
                 <w:rFonts w:ascii="Calibri" w:eastAsia="Times New Roman" w:hAnsi="Calibri" w:cs="Calibri"/>
               </w:rPr>
-              <w:t>How long to delay after rapid fire has been enabled</w:t>
+              <w:t xml:space="preserve">How long will the </w:t>
+            </w:r>
+            <w:proofErr w:type="gramStart"/>
+            <w:r>
+              <w:rPr>
+                <w:rFonts w:ascii="Calibri" w:eastAsia="Times New Roman" w:hAnsi="Calibri" w:cs="Calibri"/>
+              </w:rPr>
+              <w:t>rapid fire</w:t>
+            </w:r>
+            <w:proofErr w:type="gramEnd"/>
+            <w:r>
+              <w:rPr>
+                <w:rFonts w:ascii="Calibri" w:eastAsia="Times New Roman" w:hAnsi="Calibri" w:cs="Calibri"/>
+              </w:rPr>
+              <w:t xml:space="preserve"> event last in seconds</w:t>
             </w:r>
           </w:p>
         </w:tc>
@@ -13131,7 +13110,7 @@
               <w:rPr>
                 <w:rFonts w:ascii="Calibri" w:eastAsia="Times New Roman" w:hAnsi="Calibri" w:cs="Calibri"/>
               </w:rPr>
-              <w:t>SEND_MISS</w:t>
+              <w:t>RAPID_WAIT</w:t>
             </w:r>
           </w:p>
         </w:tc>
@@ -13150,7 +13129,7 @@
               <w:rPr>
                 <w:rFonts w:ascii="Calibri" w:eastAsia="Times New Roman" w:hAnsi="Calibri" w:cs="Calibri"/>
               </w:rPr>
-              <w:t>Send a record to the PC whenever a shot has been missed</w:t>
+              <w:t>How long to delay after rapid fire has been enabled</w:t>
             </w:r>
           </w:p>
         </w:tc>
@@ -13183,7 +13162,7 @@
               <w:rPr>
                 <w:rFonts w:ascii="Calibri" w:eastAsia="Times New Roman" w:hAnsi="Calibri" w:cs="Calibri"/>
               </w:rPr>
-              <w:t>Y</w:t>
+              <w:t>N</w:t>
             </w:r>
           </w:p>
         </w:tc>
@@ -13204,7 +13183,7 @@
               <w:rPr>
                 <w:rFonts w:ascii="Calibri" w:eastAsia="Times New Roman" w:hAnsi="Calibri" w:cs="Calibri"/>
               </w:rPr>
-              <w:t>SENSOR</w:t>
+              <w:t>SEND_MISS</w:t>
             </w:r>
           </w:p>
         </w:tc>
@@ -13223,7 +13202,7 @@
               <w:rPr>
                 <w:rFonts w:ascii="Calibri" w:eastAsia="Times New Roman" w:hAnsi="Calibri" w:cs="Calibri"/>
               </w:rPr>
-              <w:t>Calibrated distance between sensor faces</w:t>
+              <w:t>Send a record to the PC whenever a shot has been missed</w:t>
             </w:r>
           </w:p>
         </w:tc>
@@ -13238,24 +13217,6 @@
                 <w:rFonts w:ascii="Calibri" w:eastAsia="Times New Roman" w:hAnsi="Calibri" w:cs="Calibri"/>
               </w:rPr>
             </w:pPr>
-            <w:r>
-              <w:rPr>
-                <w:rFonts w:ascii="Calibri" w:eastAsia="Times New Roman" w:hAnsi="Calibri" w:cs="Calibri"/>
-              </w:rPr>
-              <w:t>232</w:t>
-            </w:r>
-            <w:r>
-              <w:rPr>
-                <w:rFonts w:ascii="Calibri" w:eastAsia="Times New Roman" w:hAnsi="Calibri" w:cs="Calibri"/>
-              </w:rPr>
-              <w:t xml:space="preserve">mm </w:t>
-            </w:r>
-            <w:r>
-              <w:rPr>
-                <w:rFonts w:ascii="Calibri" w:eastAsia="Times New Roman" w:hAnsi="Calibri" w:cs="Calibri"/>
-              </w:rPr>
-              <w:t>for air pistol or air rifle</w:t>
-            </w:r>
           </w:p>
         </w:tc>
         <w:tc>
@@ -13295,7 +13256,7 @@
               <w:rPr>
                 <w:rFonts w:ascii="Calibri" w:eastAsia="Times New Roman" w:hAnsi="Calibri" w:cs="Calibri"/>
               </w:rPr>
-              <w:t>SN</w:t>
+              <w:t>SENSOR</w:t>
             </w:r>
           </w:p>
         </w:tc>
@@ -13314,7 +13275,7 @@
               <w:rPr>
                 <w:rFonts w:ascii="Calibri" w:eastAsia="Times New Roman" w:hAnsi="Calibri" w:cs="Calibri"/>
               </w:rPr>
-              <w:t>Serial number</w:t>
+              <w:t>Calibrated distance between sensor faces</w:t>
             </w:r>
           </w:p>
         </w:tc>
@@ -13333,7 +13294,19 @@
               <w:rPr>
                 <w:rFonts w:ascii="Calibri" w:eastAsia="Times New Roman" w:hAnsi="Calibri" w:cs="Calibri"/>
               </w:rPr>
-              <w:t>Cannot be changed</w:t>
+              <w:t>232</w:t>
+            </w:r>
+            <w:r>
+              <w:rPr>
+                <w:rFonts w:ascii="Calibri" w:eastAsia="Times New Roman" w:hAnsi="Calibri" w:cs="Calibri"/>
+              </w:rPr>
+              <w:t xml:space="preserve">mm </w:t>
+            </w:r>
+            <w:r>
+              <w:rPr>
+                <w:rFonts w:ascii="Calibri" w:eastAsia="Times New Roman" w:hAnsi="Calibri" w:cs="Calibri"/>
+              </w:rPr>
+              <w:t>for air pistol or air rifle</w:t>
             </w:r>
           </w:p>
         </w:tc>
@@ -13349,6 +13322,12 @@
                 <w:rFonts w:ascii="Calibri" w:eastAsia="Times New Roman" w:hAnsi="Calibri" w:cs="Calibri"/>
               </w:rPr>
             </w:pPr>
+            <w:r>
+              <w:rPr>
+                <w:rFonts w:ascii="Calibri" w:eastAsia="Times New Roman" w:hAnsi="Calibri" w:cs="Calibri"/>
+              </w:rPr>
+              <w:t>Y</w:t>
+            </w:r>
           </w:p>
         </w:tc>
       </w:tr>
@@ -13368,7 +13347,7 @@
               <w:rPr>
                 <w:rFonts w:ascii="Calibri" w:eastAsia="Times New Roman" w:hAnsi="Calibri" w:cs="Calibri"/>
               </w:rPr>
-              <w:t>STEP_COUNT</w:t>
+              <w:t>SN</w:t>
             </w:r>
           </w:p>
         </w:tc>
@@ -13387,7 +13366,7 @@
               <w:rPr>
                 <w:rFonts w:ascii="Calibri" w:eastAsia="Times New Roman" w:hAnsi="Calibri" w:cs="Calibri"/>
               </w:rPr>
-              <w:t>How many steps to issue stepper motor witness paper</w:t>
+              <w:t>Serial number</w:t>
             </w:r>
           </w:p>
         </w:tc>
@@ -13406,7 +13385,7 @@
               <w:rPr>
                 <w:rFonts w:ascii="Calibri" w:eastAsia="Times New Roman" w:hAnsi="Calibri" w:cs="Calibri"/>
               </w:rPr>
-              <w:t>0 – Disabled</w:t>
+              <w:t>Cannot be changed</w:t>
             </w:r>
           </w:p>
         </w:tc>
@@ -13422,12 +13401,6 @@
                 <w:rFonts w:ascii="Calibri" w:eastAsia="Times New Roman" w:hAnsi="Calibri" w:cs="Calibri"/>
               </w:rPr>
             </w:pPr>
-            <w:r>
-              <w:rPr>
-                <w:rFonts w:ascii="Calibri" w:eastAsia="Times New Roman" w:hAnsi="Calibri" w:cs="Calibri"/>
-              </w:rPr>
-              <w:t>Y</w:t>
-            </w:r>
           </w:p>
         </w:tc>
       </w:tr>
@@ -13447,7 +13420,7 @@
               <w:rPr>
                 <w:rFonts w:ascii="Calibri" w:eastAsia="Times New Roman" w:hAnsi="Calibri" w:cs="Calibri"/>
               </w:rPr>
-              <w:t>STEP_RAMP</w:t>
+              <w:t>STEP_COUNT</w:t>
             </w:r>
           </w:p>
         </w:tc>
@@ -13466,7 +13439,7 @@
               <w:rPr>
                 <w:rFonts w:ascii="Calibri" w:eastAsia="Times New Roman" w:hAnsi="Calibri" w:cs="Calibri"/>
               </w:rPr>
-              <w:t>How many cycles to change during ramp-up</w:t>
+              <w:t>How many steps to issue stepper motor witness paper</w:t>
             </w:r>
           </w:p>
         </w:tc>
@@ -13526,7 +13499,7 @@
               <w:rPr>
                 <w:rFonts w:ascii="Calibri" w:eastAsia="Times New Roman" w:hAnsi="Calibri" w:cs="Calibri"/>
               </w:rPr>
-              <w:t>STEP_START</w:t>
+              <w:t>STEP_RAMP</w:t>
             </w:r>
           </w:p>
         </w:tc>
@@ -13545,7 +13518,7 @@
               <w:rPr>
                 <w:rFonts w:ascii="Calibri" w:eastAsia="Times New Roman" w:hAnsi="Calibri" w:cs="Calibri"/>
               </w:rPr>
-              <w:t>Number of cycles to start stepping at</w:t>
+              <w:t>How many cycles to change during ramp-up</w:t>
             </w:r>
           </w:p>
         </w:tc>
@@ -13605,7 +13578,7 @@
               <w:rPr>
                 <w:rFonts w:ascii="Calibri" w:eastAsia="Times New Roman" w:hAnsi="Calibri" w:cs="Calibri"/>
               </w:rPr>
-              <w:t>STEP_TIME</w:t>
+              <w:t>STEP_START</w:t>
             </w:r>
           </w:p>
         </w:tc>
@@ -13624,21 +13597,7 @@
               <w:rPr>
                 <w:rFonts w:ascii="Calibri" w:eastAsia="Times New Roman" w:hAnsi="Calibri" w:cs="Calibri"/>
               </w:rPr>
-              <w:t xml:space="preserve">Time interval in </w:t>
-            </w:r>
-            <w:proofErr w:type="spellStart"/>
-            <w:r>
-              <w:rPr>
-                <w:rFonts w:ascii="Calibri" w:eastAsia="Times New Roman" w:hAnsi="Calibri" w:cs="Calibri"/>
-              </w:rPr>
-              <w:t>ms</w:t>
-            </w:r>
-            <w:proofErr w:type="spellEnd"/>
-            <w:r>
-              <w:rPr>
-                <w:rFonts w:ascii="Calibri" w:eastAsia="Times New Roman" w:hAnsi="Calibri" w:cs="Calibri"/>
-              </w:rPr>
-              <w:t xml:space="preserve"> between steps</w:t>
+              <w:t>Number of cycles to start stepping at</w:t>
             </w:r>
           </w:p>
         </w:tc>
@@ -13698,7 +13657,7 @@
               <w:rPr>
                 <w:rFonts w:ascii="Calibri" w:eastAsia="Times New Roman" w:hAnsi="Calibri" w:cs="Calibri"/>
               </w:rPr>
-              <w:t>TABATA_ENABLE</w:t>
+              <w:t>STEP_TIME</w:t>
             </w:r>
           </w:p>
         </w:tc>
@@ -13717,7 +13676,21 @@
               <w:rPr>
                 <w:rFonts w:ascii="Calibri" w:eastAsia="Times New Roman" w:hAnsi="Calibri" w:cs="Calibri"/>
               </w:rPr>
-              <w:t>Enable the Tabata training mode</w:t>
+              <w:t xml:space="preserve">Time interval in </w:t>
+            </w:r>
+            <w:proofErr w:type="spellStart"/>
+            <w:r>
+              <w:rPr>
+                <w:rFonts w:ascii="Calibri" w:eastAsia="Times New Roman" w:hAnsi="Calibri" w:cs="Calibri"/>
+              </w:rPr>
+              <w:t>ms</w:t>
+            </w:r>
+            <w:proofErr w:type="spellEnd"/>
+            <w:r>
+              <w:rPr>
+                <w:rFonts w:ascii="Calibri" w:eastAsia="Times New Roman" w:hAnsi="Calibri" w:cs="Calibri"/>
+              </w:rPr>
+              <w:t xml:space="preserve"> between steps</w:t>
             </w:r>
           </w:p>
         </w:tc>
@@ -13756,7 +13729,7 @@
               <w:rPr>
                 <w:rFonts w:ascii="Calibri" w:eastAsia="Times New Roman" w:hAnsi="Calibri" w:cs="Calibri"/>
               </w:rPr>
-              <w:t>N</w:t>
+              <w:t>Y</w:t>
             </w:r>
           </w:p>
         </w:tc>
@@ -13777,7 +13750,7 @@
               <w:rPr>
                 <w:rFonts w:ascii="Calibri" w:eastAsia="Times New Roman" w:hAnsi="Calibri" w:cs="Calibri"/>
               </w:rPr>
-              <w:t>TABATA_ON</w:t>
+              <w:t>TABATA_ENABLE</w:t>
             </w:r>
           </w:p>
         </w:tc>
@@ -13796,19 +13769,7 @@
               <w:rPr>
                 <w:rFonts w:ascii="Calibri" w:eastAsia="Times New Roman" w:hAnsi="Calibri" w:cs="Calibri"/>
               </w:rPr>
-              <w:t xml:space="preserve">Time in seconds </w:t>
-            </w:r>
-            <w:r>
-              <w:rPr>
-                <w:rFonts w:ascii="Calibri" w:eastAsia="Times New Roman" w:hAnsi="Calibri" w:cs="Calibri"/>
-              </w:rPr>
-              <w:t xml:space="preserve">that the </w:t>
-            </w:r>
-            <w:r>
-              <w:rPr>
-                <w:rFonts w:ascii="Calibri" w:eastAsia="Times New Roman" w:hAnsi="Calibri" w:cs="Calibri"/>
-              </w:rPr>
-              <w:t>LEDs are on during a Tabata cycle</w:t>
+              <w:t>Enable the Tabata training mode</w:t>
             </w:r>
           </w:p>
         </w:tc>
@@ -13823,6 +13784,12 @@
                 <w:rFonts w:ascii="Calibri" w:eastAsia="Times New Roman" w:hAnsi="Calibri" w:cs="Calibri"/>
               </w:rPr>
             </w:pPr>
+            <w:r>
+              <w:rPr>
+                <w:rFonts w:ascii="Calibri" w:eastAsia="Times New Roman" w:hAnsi="Calibri" w:cs="Calibri"/>
+              </w:rPr>
+              <w:t>0 – Disabled</w:t>
+            </w:r>
           </w:p>
         </w:tc>
         <w:tc>
@@ -13862,7 +13829,7 @@
               <w:rPr>
                 <w:rFonts w:ascii="Calibri" w:eastAsia="Times New Roman" w:hAnsi="Calibri" w:cs="Calibri"/>
               </w:rPr>
-              <w:t>TABATA_REST</w:t>
+              <w:t>TABATA_ON</w:t>
             </w:r>
           </w:p>
         </w:tc>
@@ -13881,7 +13848,19 @@
               <w:rPr>
                 <w:rFonts w:ascii="Calibri" w:eastAsia="Times New Roman" w:hAnsi="Calibri" w:cs="Calibri"/>
               </w:rPr>
-              <w:t>Time in seconds that the LEDs are off between shots</w:t>
+              <w:t xml:space="preserve">Time in seconds </w:t>
+            </w:r>
+            <w:r>
+              <w:rPr>
+                <w:rFonts w:ascii="Calibri" w:eastAsia="Times New Roman" w:hAnsi="Calibri" w:cs="Calibri"/>
+              </w:rPr>
+              <w:t xml:space="preserve">that the </w:t>
+            </w:r>
+            <w:r>
+              <w:rPr>
+                <w:rFonts w:ascii="Calibri" w:eastAsia="Times New Roman" w:hAnsi="Calibri" w:cs="Calibri"/>
+              </w:rPr>
+              <w:t>LEDs are on during a Tabata cycle</w:t>
             </w:r>
           </w:p>
         </w:tc>
@@ -13935,7 +13914,7 @@
               <w:rPr>
                 <w:rFonts w:ascii="Calibri" w:eastAsia="Times New Roman" w:hAnsi="Calibri" w:cs="Calibri"/>
               </w:rPr>
-              <w:t>TABATA_WARN_OFF</w:t>
+              <w:t>TABATA_REST</w:t>
             </w:r>
           </w:p>
         </w:tc>
@@ -13954,7 +13933,7 @@
               <w:rPr>
                 <w:rFonts w:ascii="Calibri" w:eastAsia="Times New Roman" w:hAnsi="Calibri" w:cs="Calibri"/>
               </w:rPr>
-              <w:t>Time in seconds that the LEDs are off after the warning</w:t>
+              <w:t>Time in seconds that the LEDs are off between shots</w:t>
             </w:r>
           </w:p>
         </w:tc>
@@ -14008,13 +13987,7 @@
               <w:rPr>
                 <w:rFonts w:ascii="Calibri" w:eastAsia="Times New Roman" w:hAnsi="Calibri" w:cs="Calibri"/>
               </w:rPr>
-              <w:t>TABATA_WARN_O</w:t>
-            </w:r>
-            <w:r>
-              <w:rPr>
-                <w:rFonts w:ascii="Calibri" w:eastAsia="Times New Roman" w:hAnsi="Calibri" w:cs="Calibri"/>
-              </w:rPr>
-              <w:t>N</w:t>
+              <w:t>TABATA_WARN_OFF</w:t>
             </w:r>
           </w:p>
         </w:tc>
@@ -14033,7 +14006,7 @@
               <w:rPr>
                 <w:rFonts w:ascii="Calibri" w:eastAsia="Times New Roman" w:hAnsi="Calibri" w:cs="Calibri"/>
               </w:rPr>
-              <w:t>Time in seconds that the LEDs are on to warn the shooter</w:t>
+              <w:t>Time in seconds that the LEDs are off after the warning</w:t>
             </w:r>
           </w:p>
         </w:tc>
@@ -14087,7 +14060,13 @@
               <w:rPr>
                 <w:rFonts w:ascii="Calibri" w:eastAsia="Times New Roman" w:hAnsi="Calibri" w:cs="Calibri"/>
               </w:rPr>
-              <w:t>TARGET_TYPE</w:t>
+              <w:t>TABATA_WARN_O</w:t>
+            </w:r>
+            <w:r>
+              <w:rPr>
+                <w:rFonts w:ascii="Calibri" w:eastAsia="Times New Roman" w:hAnsi="Calibri" w:cs="Calibri"/>
+              </w:rPr>
+              <w:t>N</w:t>
             </w:r>
           </w:p>
         </w:tc>
@@ -14106,7 +14085,7 @@
               <w:rPr>
                 <w:rFonts w:ascii="Calibri" w:eastAsia="Times New Roman" w:hAnsi="Calibri" w:cs="Calibri"/>
               </w:rPr>
-              <w:t>Target Override for alternate targets</w:t>
+              <w:t>Time in seconds that the LEDs are on to warn the shooter</w:t>
             </w:r>
           </w:p>
         </w:tc>
@@ -14116,83 +14095,11 @@
           </w:tcPr>
           <w:p>
             <w:pPr>
-              <w:rPr>
-                <w:rFonts w:ascii="Calibri" w:eastAsia="Times New Roman" w:hAnsi="Calibri" w:cs="Calibri"/>
-              </w:rPr>
-            </w:pPr>
-            <w:r>
-              <w:rPr>
-                <w:rFonts w:ascii="Calibri" w:eastAsia="Times New Roman" w:hAnsi="Calibri" w:cs="Calibri"/>
-              </w:rPr>
-              <w:t>0 – No override</w:t>
-            </w:r>
-          </w:p>
-          <w:p>
-            <w:pPr>
-              <w:rPr>
-                <w:rFonts w:ascii="Calibri" w:eastAsia="Times New Roman" w:hAnsi="Calibri" w:cs="Calibri"/>
-              </w:rPr>
-            </w:pPr>
-            <w:r>
-              <w:rPr>
-                <w:rFonts w:ascii="Calibri" w:eastAsia="Times New Roman" w:hAnsi="Calibri" w:cs="Calibri"/>
-              </w:rPr>
-              <w:lastRenderedPageBreak/>
-              <w:t>4 – 5 bull target 74mm</w:t>
-            </w:r>
-          </w:p>
-          <w:p>
-            <w:pPr>
-              <w:rPr>
-                <w:rFonts w:ascii="Calibri" w:eastAsia="Times New Roman" w:hAnsi="Calibri" w:cs="Calibri"/>
-              </w:rPr>
-            </w:pPr>
-            <w:r>
-              <w:rPr>
-                <w:rFonts w:ascii="Calibri" w:eastAsia="Times New Roman" w:hAnsi="Calibri" w:cs="Calibri"/>
-              </w:rPr>
-              <w:t>5 – 5 bull target 79mm</w:t>
-            </w:r>
-          </w:p>
-          <w:p>
-            <w:pPr>
-              <w:rPr>
-                <w:rFonts w:ascii="Calibri" w:eastAsia="Times New Roman" w:hAnsi="Calibri" w:cs="Calibri"/>
-              </w:rPr>
-            </w:pPr>
-            <w:r>
-              <w:rPr>
-                <w:rFonts w:ascii="Calibri" w:eastAsia="Times New Roman" w:hAnsi="Calibri" w:cs="Calibri"/>
-              </w:rPr>
-              <w:t>11 – 10bull + sighters (Orion)</w:t>
-            </w:r>
-          </w:p>
-          <w:p>
-            <w:pPr>
-              <w:rPr>
-                <w:rFonts w:ascii="Calibri" w:eastAsia="Times New Roman" w:hAnsi="Calibri" w:cs="Calibri"/>
-              </w:rPr>
-            </w:pPr>
-            <w:r>
-              <w:rPr>
-                <w:rFonts w:ascii="Calibri" w:eastAsia="Times New Roman" w:hAnsi="Calibri" w:cs="Calibri"/>
-              </w:rPr>
-              <w:t xml:space="preserve">12 – 10 </w:t>
-            </w:r>
-            <w:proofErr w:type="gramStart"/>
-            <w:r>
-              <w:rPr>
-                <w:rFonts w:ascii="Calibri" w:eastAsia="Times New Roman" w:hAnsi="Calibri" w:cs="Calibri"/>
-              </w:rPr>
-              <w:t>bull</w:t>
-            </w:r>
-            <w:proofErr w:type="gramEnd"/>
-            <w:r>
-              <w:rPr>
-                <w:rFonts w:ascii="Calibri" w:eastAsia="Times New Roman" w:hAnsi="Calibri" w:cs="Calibri"/>
-              </w:rPr>
-              <w:t xml:space="preserve"> + sighters (NRA)</w:t>
-            </w:r>
+              <w:spacing w:before="100" w:beforeAutospacing="1" w:after="100" w:afterAutospacing="1"/>
+              <w:rPr>
+                <w:rFonts w:ascii="Calibri" w:eastAsia="Times New Roman" w:hAnsi="Calibri" w:cs="Calibri"/>
+              </w:rPr>
+            </w:pPr>
           </w:p>
         </w:tc>
         <w:tc>
@@ -14211,7 +14118,151 @@
               <w:rPr>
                 <w:rFonts w:ascii="Calibri" w:eastAsia="Times New Roman" w:hAnsi="Calibri" w:cs="Calibri"/>
               </w:rPr>
+              <w:t>N</w:t>
+            </w:r>
+          </w:p>
+        </w:tc>
+      </w:tr>
+      <w:tr>
+        <w:tc>
+          <w:tcPr>
+            <w:tcW w:w="1924" w:type="dxa"/>
+          </w:tcPr>
+          <w:p>
+            <w:pPr>
+              <w:spacing w:before="100" w:beforeAutospacing="1" w:after="100" w:afterAutospacing="1"/>
+              <w:rPr>
+                <w:rFonts w:ascii="Calibri" w:eastAsia="Times New Roman" w:hAnsi="Calibri" w:cs="Calibri"/>
+              </w:rPr>
+            </w:pPr>
+            <w:r>
+              <w:rPr>
+                <w:rFonts w:ascii="Calibri" w:eastAsia="Times New Roman" w:hAnsi="Calibri" w:cs="Calibri"/>
+              </w:rPr>
               <w:lastRenderedPageBreak/>
+              <w:t>TARGET_TYPE</w:t>
+            </w:r>
+          </w:p>
+        </w:tc>
+        <w:tc>
+          <w:tcPr>
+            <w:tcW w:w="5206" w:type="dxa"/>
+          </w:tcPr>
+          <w:p>
+            <w:pPr>
+              <w:spacing w:before="100" w:beforeAutospacing="1" w:after="100" w:afterAutospacing="1"/>
+              <w:rPr>
+                <w:rFonts w:ascii="Calibri" w:eastAsia="Times New Roman" w:hAnsi="Calibri" w:cs="Calibri"/>
+              </w:rPr>
+            </w:pPr>
+            <w:r>
+              <w:rPr>
+                <w:rFonts w:ascii="Calibri" w:eastAsia="Times New Roman" w:hAnsi="Calibri" w:cs="Calibri"/>
+              </w:rPr>
+              <w:t>Target Override for alternate targets</w:t>
+            </w:r>
+          </w:p>
+        </w:tc>
+        <w:tc>
+          <w:tcPr>
+            <w:tcW w:w="2961" w:type="dxa"/>
+          </w:tcPr>
+          <w:p>
+            <w:pPr>
+              <w:rPr>
+                <w:rFonts w:ascii="Calibri" w:eastAsia="Times New Roman" w:hAnsi="Calibri" w:cs="Calibri"/>
+              </w:rPr>
+            </w:pPr>
+            <w:r>
+              <w:rPr>
+                <w:rFonts w:ascii="Calibri" w:eastAsia="Times New Roman" w:hAnsi="Calibri" w:cs="Calibri"/>
+              </w:rPr>
+              <w:t>0 – No override</w:t>
+            </w:r>
+          </w:p>
+          <w:p>
+            <w:pPr>
+              <w:rPr>
+                <w:rFonts w:ascii="Calibri" w:eastAsia="Times New Roman" w:hAnsi="Calibri" w:cs="Calibri"/>
+              </w:rPr>
+            </w:pPr>
+            <w:r>
+              <w:rPr>
+                <w:rFonts w:ascii="Calibri" w:eastAsia="Times New Roman" w:hAnsi="Calibri" w:cs="Calibri"/>
+              </w:rPr>
+              <w:t>4 – 5 bull target 74mm</w:t>
+            </w:r>
+          </w:p>
+          <w:p>
+            <w:pPr>
+              <w:rPr>
+                <w:rFonts w:ascii="Calibri" w:eastAsia="Times New Roman" w:hAnsi="Calibri" w:cs="Calibri"/>
+              </w:rPr>
+            </w:pPr>
+            <w:r>
+              <w:rPr>
+                <w:rFonts w:ascii="Calibri" w:eastAsia="Times New Roman" w:hAnsi="Calibri" w:cs="Calibri"/>
+              </w:rPr>
+              <w:t>5 – 5 bull target 79mm</w:t>
+            </w:r>
+          </w:p>
+          <w:p>
+            <w:pPr>
+              <w:rPr>
+                <w:rFonts w:ascii="Calibri" w:eastAsia="Times New Roman" w:hAnsi="Calibri" w:cs="Calibri"/>
+              </w:rPr>
+            </w:pPr>
+            <w:r>
+              <w:rPr>
+                <w:rFonts w:ascii="Calibri" w:eastAsia="Times New Roman" w:hAnsi="Calibri" w:cs="Calibri"/>
+              </w:rPr>
+              <w:t>11 – 10bull + sighters (Orion)</w:t>
+            </w:r>
+          </w:p>
+          <w:p>
+            <w:pPr>
+              <w:rPr>
+                <w:rFonts w:ascii="Calibri" w:eastAsia="Times New Roman" w:hAnsi="Calibri" w:cs="Calibri"/>
+              </w:rPr>
+            </w:pPr>
+            <w:r>
+              <w:rPr>
+                <w:rFonts w:ascii="Calibri" w:eastAsia="Times New Roman" w:hAnsi="Calibri" w:cs="Calibri"/>
+              </w:rPr>
+              <w:t xml:space="preserve">12 – 10 </w:t>
+            </w:r>
+            <w:proofErr w:type="gramStart"/>
+            <w:r>
+              <w:rPr>
+                <w:rFonts w:ascii="Calibri" w:eastAsia="Times New Roman" w:hAnsi="Calibri" w:cs="Calibri"/>
+              </w:rPr>
+              <w:t>bull</w:t>
+            </w:r>
+            <w:proofErr w:type="gramEnd"/>
+            <w:r>
+              <w:rPr>
+                <w:rFonts w:ascii="Calibri" w:eastAsia="Times New Roman" w:hAnsi="Calibri" w:cs="Calibri"/>
+              </w:rPr>
+              <w:t xml:space="preserve"> + sighters (NRA)</w:t>
+            </w:r>
+          </w:p>
+        </w:tc>
+        <w:tc>
+          <w:tcPr>
+            <w:tcW w:w="699" w:type="dxa"/>
+          </w:tcPr>
+          <w:p>
+            <w:pPr>
+              <w:spacing w:before="100" w:beforeAutospacing="1" w:after="100" w:afterAutospacing="1"/>
+              <w:jc w:val="center"/>
+              <w:rPr>
+                <w:rFonts w:ascii="Calibri" w:eastAsia="Times New Roman" w:hAnsi="Calibri" w:cs="Calibri"/>
+              </w:rPr>
+            </w:pPr>
+            <w:r>
+              <w:rPr>
+                <w:rFonts w:ascii="Calibri" w:eastAsia="Times New Roman" w:hAnsi="Calibri" w:cs="Calibri"/>
+              </w:rPr>
               <w:t>Y</w:t>
             </w:r>
           </w:p>
@@ -16431,6 +16482,7 @@
               <w:rPr>
                 <w:rFonts w:ascii="Calibri" w:eastAsia="Times New Roman" w:hAnsi="Calibri" w:cs="Calibri"/>
               </w:rPr>
+              <w:lastRenderedPageBreak/>
               <w:t>WIFI_MODE</w:t>
             </w:r>
           </w:p>
@@ -16504,7 +16556,6 @@
               <w:rPr>
                 <w:rFonts w:ascii="Calibri" w:eastAsia="Times New Roman" w:hAnsi="Calibri" w:cs="Calibri"/>
               </w:rPr>
-              <w:lastRenderedPageBreak/>
               <w:t>TOKEN_RING</w:t>
             </w:r>
           </w:p>
@@ -17009,16 +17060,21 @@
     </w:p>
     <w:p>
       <w:r>
-        <w:t>{“STEPPER_</w:t>
-      </w:r>
-      <w:r>
-        <w:t>RAMP</w:t>
-      </w:r>
-      <w:r>
-        <w:t>”:</w:t>
-      </w:r>
-      <w:r>
-        <w:t>10</w:t>
+        <w:t>{“STEPPER_RAMP”:10}</w:t>
+      </w:r>
+    </w:p>
+    <w:p>
+      <w:r>
+        <w:t>{“STEPPER_START”:100}</w:t>
+      </w:r>
+    </w:p>
+    <w:p>
+      <w:r>
+        <w:lastRenderedPageBreak/>
+        <w:t>{“STEPPER_TIME”:</w:t>
+      </w:r>
+      <w:r>
+        <w:t>20</w:t>
       </w:r>
       <w:r>
         <w:t>}</w:t>
@@ -17026,53 +17082,12 @@
     </w:p>
     <w:p>
       <w:r>
-        <w:t>{“STEPPER_</w:t>
-      </w:r>
-      <w:r>
-        <w:t>START</w:t>
-      </w:r>
-      <w:r>
-        <w:t>”:</w:t>
-      </w:r>
-      <w:r>
-        <w:t>100</w:t>
-      </w:r>
-      <w:r>
-        <w:t>}</w:t>
-      </w:r>
-    </w:p>
-    <w:p>
-      <w:r>
-        <w:t>{“STEPPER_TIME”:</w:t>
-      </w:r>
-      <w:r>
-        <w:t>20</w:t>
-      </w:r>
-      <w:r>
-        <w:t>}</w:t>
-      </w:r>
-    </w:p>
-    <w:p>
-      <w:r>
-        <w:lastRenderedPageBreak/>
         <w:t>{“MFS_HOLD_C”:26}</w:t>
       </w:r>
     </w:p>
     <w:p>
       <w:r>
-        <w:t>{“MFS_HOLD_</w:t>
-      </w:r>
-      <w:r>
-        <w:t>D</w:t>
-      </w:r>
-      <w:r>
-        <w:t>”:2</w:t>
-      </w:r>
-      <w:r>
-        <w:t>8</w:t>
-      </w:r>
-      <w:r>
-        <w:t>}</w:t>
+        <w:t>{“MFS_HOLD_D”:28}</w:t>
       </w:r>
     </w:p>
     <w:p>
@@ -17286,12 +17301,12 @@
     </w:p>
     <w:p>
       <w:r>
+        <w:lastRenderedPageBreak/>
         <w:t>{“WIFI_SSID”:””}</w:t>
       </w:r>
     </w:p>
     <w:p>
       <w:r>
-        <w:lastRenderedPageBreak/>
         <w:t>{“</w:t>
       </w:r>
       <w:proofErr w:type="spellStart"/>
@@ -17403,11 +17418,219 @@
       </w:r>
     </w:p>
     <w:p/>
-    <w:p/>
     <w:p>
       <w:pPr>
         <w:sectPr>
           <w:headerReference w:type="default" r:id="rId26"/>
+          <w:pgSz w:w="12240" w:h="15840"/>
+          <w:pgMar w:top="720" w:right="720" w:bottom="720" w:left="720" w:header="720" w:footer="720" w:gutter="0"/>
+          <w:cols w:space="720"/>
+          <w:docGrid w:linePitch="360"/>
+        </w:sectPr>
+      </w:pPr>
+    </w:p>
+    <w:p>
+      <w:r>
+        <w:lastRenderedPageBreak/>
+        <w:t xml:space="preserve">The </w:t>
+      </w:r>
+      <w:proofErr w:type="spellStart"/>
+      <w:r>
+        <w:t>Auxilary</w:t>
+      </w:r>
+      <w:proofErr w:type="spellEnd"/>
+      <w:r>
+        <w:t xml:space="preserve"> Connector is used as an alternative communications connector.  This would be used to connect an RS-485 interface, </w:t>
+      </w:r>
+      <w:proofErr w:type="spellStart"/>
+      <w:r>
+        <w:t>tor</w:t>
+      </w:r>
+      <w:proofErr w:type="spellEnd"/>
+      <w:r>
+        <w:t xml:space="preserve"> connect multiple targets together using a Token Ring</w:t>
+      </w:r>
+    </w:p>
+    <w:p>
+      <w:r>
+        <w:t>The four pin AUX connector has the following connections</w:t>
+      </w:r>
+    </w:p>
+    <w:p>
+      <w:pPr>
+        <w:jc w:val="center"/>
+      </w:pPr>
+      <w:r>
+        <w:drawing>
+          <wp:inline distT="0" distB="0" distL="0" distR="0" wp14:anchorId="7795BCA1" wp14:editId="3030837F">
+            <wp:extent cx="5105400" cy="2070100"/>
+            <wp:effectExtent l="0" t="0" r="0" b="0"/>
+            <wp:docPr id="2068780441" name="Picture 1" descr="A close-up of a computer screen&#10;&#10;Description automatically generated"/>
+            <wp:cNvGraphicFramePr>
+              <a:graphicFrameLocks xmlns:a="http://schemas.openxmlformats.org/drawingml/2006/main" noChangeAspect="1"/>
+            </wp:cNvGraphicFramePr>
+            <a:graphic xmlns:a="http://schemas.openxmlformats.org/drawingml/2006/main">
+              <a:graphicData uri="http://schemas.openxmlformats.org/drawingml/2006/picture">
+                <pic:pic xmlns:pic="http://schemas.openxmlformats.org/drawingml/2006/picture">
+                  <pic:nvPicPr>
+                    <pic:cNvPr id="2068780441" name="Picture 1" descr="A close-up of a computer screen&#10;&#10;Description automatically generated"/>
+                    <pic:cNvPicPr/>
+                  </pic:nvPicPr>
+                  <pic:blipFill>
+                    <a:blip r:embed="rId27"/>
+                    <a:stretch>
+                      <a:fillRect/>
+                    </a:stretch>
+                  </pic:blipFill>
+                  <pic:spPr>
+                    <a:xfrm>
+                      <a:off x="0" y="0"/>
+                      <a:ext cx="5105400" cy="2070100"/>
+                    </a:xfrm>
+                    <a:prstGeom prst="rect">
+                      <a:avLst/>
+                    </a:prstGeom>
+                  </pic:spPr>
+                </pic:pic>
+              </a:graphicData>
+            </a:graphic>
+          </wp:inline>
+        </w:drawing>
+      </w:r>
+    </w:p>
+    <w:p>
+      <w:pPr>
+        <w:jc w:val="center"/>
+      </w:pPr>
+      <w:r>
+        <w:t xml:space="preserve">Figure Z: </w:t>
+      </w:r>
+      <w:r>
+        <w:t>Auxiliary</w:t>
+      </w:r>
+      <w:r>
+        <w:t xml:space="preserve"> Connector</w:t>
+      </w:r>
+    </w:p>
+    <w:p>
+      <w:r>
+        <w:t xml:space="preserve">The </w:t>
+      </w:r>
+      <w:r>
+        <w:t>connector provides 3.3 volts to drive an RS-232 or RD-485 convertor.  Current is limited to about 50mA</w:t>
+      </w:r>
+    </w:p>
+    <w:p/>
+    <w:p>
+      <w:pPr>
+        <w:pStyle w:val="Heading2"/>
+      </w:pPr>
+      <w:r>
+        <w:t xml:space="preserve">TOKEN RING </w:t>
+      </w:r>
+    </w:p>
+    <w:p>
+      <w:r>
+        <w:t xml:space="preserve">The </w:t>
+      </w:r>
+      <w:proofErr w:type="spellStart"/>
+      <w:r>
+        <w:t>Auxilary</w:t>
+      </w:r>
+      <w:proofErr w:type="spellEnd"/>
+      <w:r>
+        <w:t xml:space="preserve"> connector can be used as a token ring connector to join up to 7 targets and transmit the scores to the PC.</w:t>
+      </w:r>
+    </w:p>
+    <w:p>
+      <w:r>
+        <w:t xml:space="preserve">The connection for the token ring is shown in the figure below. </w:t>
+      </w:r>
+    </w:p>
+    <w:p>
+      <w:r>
+        <w:t xml:space="preserve">The transmit of 1 goes to the </w:t>
+      </w:r>
+      <w:proofErr w:type="spellStart"/>
+      <w:r>
+        <w:t>receive</w:t>
+      </w:r>
+      <w:proofErr w:type="spellEnd"/>
+      <w:r>
+        <w:t xml:space="preserve"> of the next, and all the way round the ring.  </w:t>
+      </w:r>
+      <w:proofErr w:type="gramStart"/>
+      <w:r>
+        <w:t>All of</w:t>
+      </w:r>
+      <w:proofErr w:type="gramEnd"/>
+      <w:r>
+        <w:t xml:space="preserve"> the ground connections are joined together.  Be careful to ensure that there are no ground loops before attaching the token ring cable.</w:t>
+      </w:r>
+    </w:p>
+    <w:p>
+      <w:r>
+        <w:t>For the target that is connected to the PC Client, set {“TOKEN”:1}. The remainder are set to {“TOKEN”:2}</w:t>
+      </w:r>
+    </w:p>
+    <w:p>
+      <w:r>
+        <w:t>The token ring is disabled if any of the targets are set to {“TOKEN”:0}</w:t>
+      </w:r>
+    </w:p>
+    <w:p>
+      <w:r>
+        <w:lastRenderedPageBreak/>
+        <w:drawing>
+          <wp:inline distT="0" distB="0" distL="0" distR="0" wp14:anchorId="58661E91" wp14:editId="3E683C1D">
+            <wp:extent cx="6858000" cy="2993390"/>
+            <wp:effectExtent l="0" t="0" r="0" b="3810"/>
+            <wp:docPr id="1590496735" name="Picture 1" descr="A diagram of a computer network&#10;&#10;Description automatically generated with medium confidence"/>
+            <wp:cNvGraphicFramePr>
+              <a:graphicFrameLocks xmlns:a="http://schemas.openxmlformats.org/drawingml/2006/main" noChangeAspect="1"/>
+            </wp:cNvGraphicFramePr>
+            <a:graphic xmlns:a="http://schemas.openxmlformats.org/drawingml/2006/main">
+              <a:graphicData uri="http://schemas.openxmlformats.org/drawingml/2006/picture">
+                <pic:pic xmlns:pic="http://schemas.openxmlformats.org/drawingml/2006/picture">
+                  <pic:nvPicPr>
+                    <pic:cNvPr id="1590496735" name="Picture 1" descr="A diagram of a computer network&#10;&#10;Description automatically generated with medium confidence"/>
+                    <pic:cNvPicPr/>
+                  </pic:nvPicPr>
+                  <pic:blipFill>
+                    <a:blip r:embed="rId28"/>
+                    <a:stretch>
+                      <a:fillRect/>
+                    </a:stretch>
+                  </pic:blipFill>
+                  <pic:spPr>
+                    <a:xfrm>
+                      <a:off x="0" y="0"/>
+                      <a:ext cx="6858000" cy="2993390"/>
+                    </a:xfrm>
+                    <a:prstGeom prst="rect">
+                      <a:avLst/>
+                    </a:prstGeom>
+                  </pic:spPr>
+                </pic:pic>
+              </a:graphicData>
+            </a:graphic>
+          </wp:inline>
+        </w:drawing>
+      </w:r>
+    </w:p>
+    <w:p>
+      <w:pPr>
+        <w:jc w:val="center"/>
+      </w:pPr>
+      <w:r>
+        <w:t>Figure Z: Token Ring Wiring</w:t>
+      </w:r>
+    </w:p>
+    <w:p/>
+    <w:p>
+      <w:pPr>
+        <w:sectPr>
+          <w:headerReference w:type="default" r:id="rId29"/>
           <w:pgSz w:w="12240" w:h="15840"/>
           <w:pgMar w:top="720" w:right="720" w:bottom="720" w:left="720" w:header="720" w:footer="720" w:gutter="0"/>
           <w:cols w:space="720"/>
@@ -17550,7 +17773,7 @@
                     <pic:cNvPicPr/>
                   </pic:nvPicPr>
                   <pic:blipFill>
-                    <a:blip r:embed="rId27"/>
+                    <a:blip r:embed="rId30"/>
                     <a:stretch>
                       <a:fillRect/>
                     </a:stretch>
@@ -18553,7 +18776,7 @@
                     <pic:cNvPicPr/>
                   </pic:nvPicPr>
                   <pic:blipFill>
-                    <a:blip r:embed="rId28"/>
+                    <a:blip r:embed="rId31"/>
                     <a:stretch>
                       <a:fillRect/>
                     </a:stretch>
@@ -18604,7 +18827,7 @@
     <w:p>
       <w:pPr>
         <w:sectPr>
-          <w:headerReference w:type="default" r:id="rId29"/>
+          <w:headerReference w:type="default" r:id="rId32"/>
           <w:pgSz w:w="12240" w:h="15840"/>
           <w:pgMar w:top="720" w:right="720" w:bottom="720" w:left="720" w:header="720" w:footer="720" w:gutter="0"/>
           <w:cols w:space="720"/>
@@ -20499,7 +20722,7 @@
                     <pic:cNvPicPr/>
                   </pic:nvPicPr>
                   <pic:blipFill>
-                    <a:blip r:embed="rId30"/>
+                    <a:blip r:embed="rId33"/>
                     <a:stretch>
                       <a:fillRect/>
                     </a:stretch>
@@ -20567,7 +20790,7 @@
       </w:r>
     </w:p>
     <w:sectPr>
-      <w:headerReference w:type="default" r:id="rId31"/>
+      <w:headerReference w:type="default" r:id="rId34"/>
       <w:pgSz w:w="12240" w:h="15840"/>
       <w:pgMar w:top="720" w:right="720" w:bottom="720" w:left="720" w:header="720" w:footer="720" w:gutter="0"/>
       <w:cols w:space="720"/>
@@ -20715,6 +20938,9 @@
       <w:pStyle w:val="Footer"/>
       <w:ind w:right="360"/>
     </w:pPr>
+    <w:r>
+      <w:t>September 19, 2024</w:t>
+    </w:r>
   </w:p>
 </w:ftr>
 </file>
@@ -20954,6 +21180,127 @@
         <w:sz w:val="40"/>
         <w:szCs w:val="40"/>
       </w:rPr>
+      <w:t>AUXILARY CONNECTOR</w:t>
+    </w:r>
+  </w:p>
+  <w:p>
+    <w:pPr>
+      <w:pStyle w:val="Header"/>
+    </w:pPr>
+    <w:r>
+      <w:rPr>
+        <w:noProof/>
+        <w:sz w:val="40"/>
+        <w:szCs w:val="40"/>
+      </w:rPr>
+      <mc:AlternateContent>
+        <mc:Choice Requires="wps">
+          <w:drawing>
+            <wp:anchor distT="0" distB="0" distL="114300" distR="114300" simplePos="0" relativeHeight="251708416" behindDoc="0" locked="0" layoutInCell="1" allowOverlap="1" wp14:anchorId="63066972" wp14:editId="0808220B">
+              <wp:simplePos x="0" y="0"/>
+              <wp:positionH relativeFrom="column">
+                <wp:posOffset>9938</wp:posOffset>
+              </wp:positionH>
+              <wp:positionV relativeFrom="paragraph">
+                <wp:posOffset>14080</wp:posOffset>
+              </wp:positionV>
+              <wp:extent cx="6728791" cy="45719"/>
+              <wp:effectExtent l="0" t="0" r="15240" b="18415"/>
+              <wp:wrapNone/>
+              <wp:docPr id="122048757" name="Text Box 122048757"/>
+              <wp:cNvGraphicFramePr/>
+              <a:graphic xmlns:a="http://schemas.openxmlformats.org/drawingml/2006/main">
+                <a:graphicData uri="http://schemas.microsoft.com/office/word/2010/wordprocessingShape">
+                  <wps:wsp>
+                    <wps:cNvSpPr txBox="1"/>
+                    <wps:spPr>
+                      <a:xfrm>
+                        <a:off x="0" y="0"/>
+                        <a:ext cx="6728791" cy="45719"/>
+                      </a:xfrm>
+                      <a:prstGeom prst="rect">
+                        <a:avLst/>
+                      </a:prstGeom>
+                      <a:solidFill>
+                        <a:schemeClr val="lt1"/>
+                      </a:solidFill>
+                      <a:ln w="6350">
+                        <a:solidFill>
+                          <a:prstClr val="black"/>
+                        </a:solidFill>
+                      </a:ln>
+                    </wps:spPr>
+                    <wps:txbx>
+                      <w:txbxContent>
+                        <w:p/>
+                      </w:txbxContent>
+                    </wps:txbx>
+                    <wps:bodyPr rot="0" spcFirstLastPara="0" vertOverflow="overflow" horzOverflow="overflow" vert="horz" wrap="square" lIns="91440" tIns="45720" rIns="91440" bIns="45720" numCol="1" spcCol="0" rtlCol="0" fromWordArt="0" anchor="t" anchorCtr="0" forceAA="0" compatLnSpc="1">
+                      <a:prstTxWarp prst="textNoShape">
+                        <a:avLst/>
+                      </a:prstTxWarp>
+                      <a:noAutofit/>
+                    </wps:bodyPr>
+                  </wps:wsp>
+                </a:graphicData>
+              </a:graphic>
+              <wp14:sizeRelH relativeFrom="margin">
+                <wp14:pctWidth>0</wp14:pctWidth>
+              </wp14:sizeRelH>
+              <wp14:sizeRelV relativeFrom="margin">
+                <wp14:pctHeight>0</wp14:pctHeight>
+              </wp14:sizeRelV>
+            </wp:anchor>
+          </w:drawing>
+        </mc:Choice>
+        <mc:Fallback>
+          <w:pict>
+            <v:shapetype w14:anchorId="63066972" id="_x0000_t202" coordsize="21600,21600" o:spt="202" path="m,l,21600r21600,l21600,xe">
+              <v:stroke joinstyle="miter"/>
+              <v:path gradientshapeok="t" o:connecttype="rect"/>
+            </v:shapetype>
+            <v:shape id="Text Box 122048757" o:spid="_x0000_s1034" type="#_x0000_t202" style="position:absolute;margin-left:.8pt;margin-top:1.1pt;width:529.85pt;height:3.6pt;z-index:251708416;visibility:visible;mso-wrap-style:square;mso-width-percent:0;mso-height-percent:0;mso-wrap-distance-left:9pt;mso-wrap-distance-top:0;mso-wrap-distance-right:9pt;mso-wrap-distance-bottom:0;mso-position-horizontal:absolute;mso-position-horizontal-relative:text;mso-position-vertical:absolute;mso-position-vertical-relative:text;mso-width-percent:0;mso-height-percent:0;mso-width-relative:margin;mso-height-relative:margin;v-text-anchor:top" o:gfxdata="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" fillcolor="white [3201]" strokeweight=".5pt">
+              <v:textbox>
+                <w:txbxContent>
+                  <w:p/>
+                </w:txbxContent>
+              </v:textbox>
+            </v:shape>
+          </w:pict>
+        </mc:Fallback>
+      </mc:AlternateContent>
+    </w:r>
+  </w:p>
+</w:hdr>
+</file>
+
+<file path=word/header11.xml><?xml version="1.0" encoding="utf-8"?>
+<w:hdr xmlns:wpc="http://schemas.microsoft.com/office/word/2010/wordprocessingCanvas" xmlns:cx="http://schemas.microsoft.com/office/drawing/2014/chartex" xmlns:cx1="http://schemas.microsoft.com/office/drawing/2015/9/8/chartex" xmlns:cx2="http://schemas.microsoft.com/office/drawing/2015/10/21/chartex" xmlns:cx3="http://schemas.microsoft.com/office/drawing/2016/5/9/chartex" xmlns:cx4="http://schemas.microsoft.com/office/drawing/2016/5/10/chartex" xmlns:cx5="http://schemas.microsoft.com/office/drawing/2016/5/11/chartex" xmlns:cx6="http://schemas.microsoft.com/office/drawing/2016/5/12/chartex" xmlns:cx7="http://schemas.microsoft.com/office/drawing/2016/5/13/chartex" xmlns:cx8="http://schemas.microsoft.com/office/drawing/2016/5/14/chartex" xmlns:mc="http://schemas.openxmlformats.org/markup-compatibility/2006" xmlns:aink="http://schemas.microsoft.com/office/drawing/2016/ink" xmlns:am3d="http://schemas.microsoft.com/office/drawing/2017/model3d" xmlns:o="urn:schemas-microsoft-com:office:office" xmlns:oel="http://schemas.microsoft.com/office/2019/extlst" xmlns:r="http://schemas.openxmlformats.org/officeDocument/2006/relationships" xmlns:m="http://schemas.openxmlformats.org/officeDocument/2006/math" xmlns:v="urn:schemas-microsoft-com:vml" xmlns:wp14="http://schemas.microsoft.com/office/word/2010/wordprocessingDrawing" xmlns:wp="http://schemas.openxmlformats.org/drawingml/2006/wordprocessingDrawing" xmlns:w10="urn:schemas-microsoft-com:office:word" xmlns:w="http://schemas.openxmlformats.org/wordprocessingml/2006/main" xmlns:w14="http://schemas.microsoft.com/office/word/2010/wordml" xmlns:w15="http://schemas.microsoft.com/office/word/2012/wordml" xmlns:w16cex="http://schemas.microsoft.com/office/word/2018/wordml/cex" xmlns:w16cid="http://schemas.microsoft.com/office/word/2016/wordml/cid" xmlns:w16="http://schemas.microsoft.com/office/word/2018/wordml" xmlns:w16du="http://schemas.microsoft.com/office/word/2023/wordml/word16du" xmlns:w16sdtdh="http://schemas.microsoft.com/office/word/2020/wordml/sdtdatahash" xmlns:w16se="http://schemas.microsoft.com/office/word/2015/wordml/symex" xmlns:wpg="http://schemas.microsoft.com/office/word/2010/wordprocessingGroup" xmlns:wpi="http://schemas.microsoft.com/office/word/2010/wordprocessingInk" xmlns:wne="http://schemas.microsoft.com/office/word/2006/wordml" xmlns:wps="http://schemas.microsoft.com/office/word/2010/wordprocessingShape" mc:Ignorable="w14 w15 w16se w16cid w16 w16cex w16sdtdh w16du wp14">
+  <w:p>
+    <w:pPr>
+      <w:pStyle w:val="Heading1"/>
+    </w:pPr>
+    <w:r>
+      <w:t>freETarget</w:t>
+    </w:r>
+  </w:p>
+  <w:p>
+    <w:pPr>
+      <w:tabs>
+        <w:tab w:val="left" w:pos="2117"/>
+      </w:tabs>
+      <w:rPr>
+        <w:noProof/>
+        <w:sz w:val="40"/>
+        <w:szCs w:val="40"/>
+      </w:rPr>
+    </w:pPr>
+    <w:r>
+      <w:rPr>
+        <w:noProof/>
+        <w:sz w:val="40"/>
+        <w:szCs w:val="40"/>
+      </w:rPr>
       <w:t>DOWNLOADING FIRMWARE</w:t>
     </w:r>
   </w:p>
@@ -21048,7 +21395,7 @@
 </w:hdr>
 </file>
 
-<file path=word/header11.xml><?xml version="1.0" encoding="utf-8"?>
+<file path=word/header12.xml><?xml version="1.0" encoding="utf-8"?>
 <w:hdr xmlns:wpc="http://schemas.microsoft.com/office/word/2010/wordprocessingCanvas" xmlns:cx="http://schemas.microsoft.com/office/drawing/2014/chartex" xmlns:cx1="http://schemas.microsoft.com/office/drawing/2015/9/8/chartex" xmlns:cx2="http://schemas.microsoft.com/office/drawing/2015/10/21/chartex" xmlns:cx3="http://schemas.microsoft.com/office/drawing/2016/5/9/chartex" xmlns:cx4="http://schemas.microsoft.com/office/drawing/2016/5/10/chartex" xmlns:cx5="http://schemas.microsoft.com/office/drawing/2016/5/11/chartex" xmlns:cx6="http://schemas.microsoft.com/office/drawing/2016/5/12/chartex" xmlns:cx7="http://schemas.microsoft.com/office/drawing/2016/5/13/chartex" xmlns:cx8="http://schemas.microsoft.com/office/drawing/2016/5/14/chartex" xmlns:mc="http://schemas.openxmlformats.org/markup-compatibility/2006" xmlns:aink="http://schemas.microsoft.com/office/drawing/2016/ink" xmlns:am3d="http://schemas.microsoft.com/office/drawing/2017/model3d" xmlns:o="urn:schemas-microsoft-com:office:office" xmlns:oel="http://schemas.microsoft.com/office/2019/extlst" xmlns:r="http://schemas.openxmlformats.org/officeDocument/2006/relationships" xmlns:m="http://schemas.openxmlformats.org/officeDocument/2006/math" xmlns:v="urn:schemas-microsoft-com:vml" xmlns:wp14="http://schemas.microsoft.com/office/word/2010/wordprocessingDrawing" xmlns:wp="http://schemas.openxmlformats.org/drawingml/2006/wordprocessingDrawing" xmlns:w10="urn:schemas-microsoft-com:office:word" xmlns:w="http://schemas.openxmlformats.org/wordprocessingml/2006/main" xmlns:w14="http://schemas.microsoft.com/office/word/2010/wordml" xmlns:w15="http://schemas.microsoft.com/office/word/2012/wordml" xmlns:w16cex="http://schemas.microsoft.com/office/word/2018/wordml/cex" xmlns:w16cid="http://schemas.microsoft.com/office/word/2016/wordml/cid" xmlns:w16="http://schemas.microsoft.com/office/word/2018/wordml" xmlns:w16du="http://schemas.microsoft.com/office/word/2023/wordml/word16du" xmlns:w16sdtdh="http://schemas.microsoft.com/office/word/2020/wordml/sdtdatahash" xmlns:w16se="http://schemas.microsoft.com/office/word/2015/wordml/symex" xmlns:wpg="http://schemas.microsoft.com/office/word/2010/wordprocessingGroup" xmlns:wpi="http://schemas.microsoft.com/office/word/2010/wordprocessingInk" xmlns:wne="http://schemas.microsoft.com/office/word/2006/wordml" xmlns:wps="http://schemas.microsoft.com/office/word/2010/wordprocessingShape" mc:Ignorable="w14 w15 w16se w16cid w16 w16cex w16sdtdh w16du wp14">
   <w:p>
     <w:pPr>

</xml_diff>

<commit_message>
Ribbon Cable Source Control Fixed
Fixed up across multiple pushes
</commit_message>
<xml_diff>
--- a/Documentation/Service Manual.docx
+++ b/Documentation/Service Manual.docx
@@ -81,7 +81,21 @@
           <w:sz w:val="96"/>
           <w:szCs w:val="96"/>
         </w:rPr>
-        <w:t>6.0.0</w:t>
+        <w:t>6.</w:t>
+      </w:r>
+      <w:r>
+        <w:rPr>
+          <w:sz w:val="96"/>
+          <w:szCs w:val="96"/>
+        </w:rPr>
+        <w:t>1</w:t>
+      </w:r>
+      <w:r>
+        <w:rPr>
+          <w:sz w:val="96"/>
+          <w:szCs w:val="96"/>
+        </w:rPr>
+        <w:t>.0</w:t>
       </w:r>
     </w:p>
     <w:p>
@@ -2074,21 +2088,7 @@
                 <w:rStyle w:val="Hyperlink"/>
                 <w:noProof/>
               </w:rPr>
-              <w:t>WiFi OPERA</w:t>
-            </w:r>
-            <w:r>
-              <w:rPr>
-                <w:rStyle w:val="Hyperlink"/>
-                <w:noProof/>
-              </w:rPr>
-              <w:t>T</w:t>
-            </w:r>
-            <w:r>
-              <w:rPr>
-                <w:rStyle w:val="Hyperlink"/>
-                <w:noProof/>
-              </w:rPr>
-              <w:t>ION</w:t>
+              <w:t>WiFi OPERATION</w:t>
             </w:r>
             <w:r>
               <w:rPr>
@@ -2430,7 +2430,7 @@
                 <w:noProof/>
                 <w:webHidden/>
               </w:rPr>
-              <w:t>22</w:t>
+              <w:t>23</w:t>
             </w:r>
             <w:r>
               <w:rPr>
@@ -2506,7 +2506,7 @@
                 <w:noProof/>
                 <w:webHidden/>
               </w:rPr>
-              <w:t>23</w:t>
+              <w:t>24</w:t>
             </w:r>
             <w:r>
               <w:rPr>
@@ -2582,7 +2582,7 @@
                 <w:noProof/>
                 <w:webHidden/>
               </w:rPr>
-              <w:t>24</w:t>
+              <w:t>26</w:t>
             </w:r>
             <w:r>
               <w:rPr>
@@ -2657,7 +2657,7 @@
                 <w:noProof/>
                 <w:webHidden/>
               </w:rPr>
-              <w:t>25</w:t>
+              <w:t>26</w:t>
             </w:r>
             <w:r>
               <w:rPr>
@@ -2730,7 +2730,7 @@
                 <w:noProof/>
                 <w:webHidden/>
               </w:rPr>
-              <w:t>25</w:t>
+              <w:t>26</w:t>
             </w:r>
             <w:r>
               <w:rPr>
@@ -2803,7 +2803,7 @@
                 <w:noProof/>
                 <w:webHidden/>
               </w:rPr>
-              <w:t>25</w:t>
+              <w:t>27</w:t>
             </w:r>
             <w:r>
               <w:rPr>
@@ -2876,7 +2876,7 @@
                 <w:noProof/>
                 <w:webHidden/>
               </w:rPr>
-              <w:t>26</w:t>
+              <w:t>27</w:t>
             </w:r>
             <w:r>
               <w:rPr>
@@ -2949,7 +2949,7 @@
                 <w:noProof/>
                 <w:webHidden/>
               </w:rPr>
-              <w:t>26</w:t>
+              <w:t>28</w:t>
             </w:r>
             <w:r>
               <w:rPr>
@@ -3022,7 +3022,7 @@
                 <w:noProof/>
                 <w:webHidden/>
               </w:rPr>
-              <w:t>27</w:t>
+              <w:t>28</w:t>
             </w:r>
             <w:r>
               <w:rPr>
@@ -3097,7 +3097,7 @@
                 <w:noProof/>
                 <w:webHidden/>
               </w:rPr>
-              <w:t>28</w:t>
+              <w:t>29</w:t>
             </w:r>
             <w:r>
               <w:rPr>
@@ -3172,7 +3172,7 @@
                 <w:noProof/>
                 <w:webHidden/>
               </w:rPr>
-              <w:t>30</w:t>
+              <w:t>31</w:t>
             </w:r>
             <w:r>
               <w:rPr>
@@ -3247,7 +3247,7 @@
                 <w:noProof/>
                 <w:webHidden/>
               </w:rPr>
-              <w:t>30</w:t>
+              <w:t>31</w:t>
             </w:r>
             <w:r>
               <w:rPr>
@@ -3320,7 +3320,7 @@
                 <w:noProof/>
                 <w:webHidden/>
               </w:rPr>
-              <w:t>30</w:t>
+              <w:t>31</w:t>
             </w:r>
             <w:r>
               <w:rPr>
@@ -3393,7 +3393,7 @@
                 <w:noProof/>
                 <w:webHidden/>
               </w:rPr>
-              <w:t>30</w:t>
+              <w:t>31</w:t>
             </w:r>
             <w:r>
               <w:rPr>
@@ -3468,7 +3468,7 @@
                 <w:noProof/>
                 <w:webHidden/>
               </w:rPr>
-              <w:t>31</w:t>
+              <w:t>32</w:t>
             </w:r>
             <w:r>
               <w:rPr>
@@ -3543,7 +3543,7 @@
                 <w:noProof/>
                 <w:webHidden/>
               </w:rPr>
-              <w:t>33</w:t>
+              <w:t>36</w:t>
             </w:r>
             <w:r>
               <w:rPr>
@@ -3618,7 +3618,7 @@
                 <w:noProof/>
                 <w:webHidden/>
               </w:rPr>
-              <w:t>33</w:t>
+              <w:t>36</w:t>
             </w:r>
             <w:r>
               <w:rPr>
@@ -3691,7 +3691,7 @@
                 <w:noProof/>
                 <w:webHidden/>
               </w:rPr>
-              <w:t>34</w:t>
+              <w:t>37</w:t>
             </w:r>
             <w:r>
               <w:rPr>
@@ -3766,7 +3766,7 @@
                 <w:noProof/>
                 <w:webHidden/>
               </w:rPr>
-              <w:t>35</w:t>
+              <w:t>38</w:t>
             </w:r>
             <w:r>
               <w:rPr>
@@ -3839,7 +3839,7 @@
                 <w:noProof/>
                 <w:webHidden/>
               </w:rPr>
-              <w:t>35</w:t>
+              <w:t>38</w:t>
             </w:r>
             <w:r>
               <w:rPr>
@@ -3912,7 +3912,7 @@
                 <w:noProof/>
                 <w:webHidden/>
               </w:rPr>
-              <w:t>36</w:t>
+              <w:t>39</w:t>
             </w:r>
             <w:r>
               <w:rPr>
@@ -3987,7 +3987,7 @@
                 <w:noProof/>
                 <w:webHidden/>
               </w:rPr>
-              <w:t>36</w:t>
+              <w:t>39</w:t>
             </w:r>
             <w:r>
               <w:rPr>
@@ -4982,7 +4982,23 @@
           <w:sz w:val="24"/>
           <w:szCs w:val="24"/>
         </w:rPr>
-        <w:t xml:space="preserve"> project to make a low cost electronic target that can be used for training and reginal competitions.</w:t>
+        <w:t xml:space="preserve"> project to make a </w:t>
+      </w:r>
+      <w:proofErr w:type="gramStart"/>
+      <w:r>
+        <w:rPr>
+          <w:sz w:val="24"/>
+          <w:szCs w:val="24"/>
+        </w:rPr>
+        <w:t>low cost</w:t>
+      </w:r>
+      <w:proofErr w:type="gramEnd"/>
+      <w:r>
+        <w:rPr>
+          <w:sz w:val="24"/>
+          <w:szCs w:val="24"/>
+        </w:rPr>
+        <w:t xml:space="preserve"> electronic target that can be used for training and reginal competitions.</w:t>
       </w:r>
     </w:p>
     <w:p>
@@ -5308,30 +5324,39 @@
           <w:szCs w:val="24"/>
         </w:rPr>
       </w:pPr>
-    </w:p>
-    <w:p>
-      <w:pPr>
+      <w:r>
         <w:rPr>
           <w:sz w:val="24"/>
           <w:szCs w:val="24"/>
         </w:rPr>
-      </w:pPr>
-      <w:r>
+        <w:t>The typical setups are shown in Figure 1:</w:t>
+      </w:r>
+    </w:p>
+    <w:p>
+      <w:pPr>
+        <w:tabs>
+          <w:tab w:val="left" w:pos="1003"/>
+          <w:tab w:val="center" w:pos="5400"/>
+        </w:tabs>
         <w:rPr>
           <w:sz w:val="24"/>
           <w:szCs w:val="24"/>
         </w:rPr>
-        <w:t>The typical setups are shown in Figure 1:</w:t>
-      </w:r>
-    </w:p>
-    <w:p>
-      <w:pPr>
-        <w:jc w:val="center"/>
+      </w:pPr>
+      <w:r>
         <w:rPr>
           <w:sz w:val="24"/>
           <w:szCs w:val="24"/>
         </w:rPr>
-      </w:pPr>
+        <w:tab/>
+      </w:r>
+      <w:r>
+        <w:rPr>
+          <w:sz w:val="24"/>
+          <w:szCs w:val="24"/>
+        </w:rPr>
+        <w:tab/>
+      </w:r>
       <w:r>
         <w:rPr>
           <w:noProof/>
@@ -5339,10 +5364,10 @@
           <w:szCs w:val="24"/>
         </w:rPr>
         <w:drawing>
-          <wp:inline distT="0" distB="0" distL="0" distR="0" wp14:anchorId="4B9B72F7" wp14:editId="3C070D09">
-            <wp:extent cx="6199415" cy="3136444"/>
-            <wp:effectExtent l="0" t="0" r="0" b="635"/>
-            <wp:docPr id="1666424823" name="Picture 14"/>
+          <wp:inline distT="0" distB="0" distL="0" distR="0" wp14:anchorId="6D1D45AB" wp14:editId="651BD265">
+            <wp:extent cx="5314950" cy="3283515"/>
+            <wp:effectExtent l="0" t="0" r="0" b="0"/>
+            <wp:docPr id="1392743880" name="Picture 14" descr="A diagram of a diagram&#10;&#10;AI-generated content may be incorrect."/>
             <wp:cNvGraphicFramePr>
               <a:graphicFrameLocks xmlns:a="http://schemas.openxmlformats.org/drawingml/2006/main" noChangeAspect="1"/>
             </wp:cNvGraphicFramePr>
@@ -5350,7 +5375,7 @@
               <a:graphicData uri="http://schemas.openxmlformats.org/drawingml/2006/picture">
                 <pic:pic xmlns:pic="http://schemas.openxmlformats.org/drawingml/2006/picture">
                   <pic:nvPicPr>
-                    <pic:cNvPr id="1666424823" name="Picture 1666424823"/>
+                    <pic:cNvPr id="1392743880" name="Picture 14" descr="A diagram of a diagram&#10;&#10;AI-generated content may be incorrect."/>
                     <pic:cNvPicPr/>
                   </pic:nvPicPr>
                   <pic:blipFill>
@@ -5368,7 +5393,7 @@
                   <pic:spPr>
                     <a:xfrm>
                       <a:off x="0" y="0"/>
-                      <a:ext cx="6266856" cy="3170564"/>
+                      <a:ext cx="5358461" cy="3310396"/>
                     </a:xfrm>
                     <a:prstGeom prst="rect">
                       <a:avLst/>
@@ -5385,7 +5410,51 @@
           <w:sz w:val="24"/>
           <w:szCs w:val="24"/>
         </w:rPr>
-        <w:t xml:space="preserve">                    Figure 1A. Simple USB Installation                                        Figure 1B: Mixed Mode Installation</w:t>
+        <w:t xml:space="preserve">                   </w:t>
+      </w:r>
+    </w:p>
+    <w:p>
+      <w:pPr>
+        <w:jc w:val="center"/>
+        <w:rPr>
+          <w:sz w:val="24"/>
+          <w:szCs w:val="24"/>
+        </w:rPr>
+      </w:pPr>
+      <w:r>
+        <w:rPr>
+          <w:sz w:val="24"/>
+          <w:szCs w:val="24"/>
+        </w:rPr>
+        <w:t xml:space="preserve"> Figure </w:t>
+      </w:r>
+      <w:r>
+        <w:rPr>
+          <w:sz w:val="24"/>
+          <w:szCs w:val="24"/>
+        </w:rPr>
+        <w:t>1:</w:t>
+      </w:r>
+      <w:r>
+        <w:rPr>
+          <w:sz w:val="24"/>
+          <w:szCs w:val="24"/>
+        </w:rPr>
+        <w:t xml:space="preserve"> Installation</w:t>
+      </w:r>
+      <w:r>
+        <w:rPr>
+          <w:sz w:val="24"/>
+          <w:szCs w:val="24"/>
+        </w:rPr>
+        <w:t xml:space="preserve"> Methods</w:t>
+      </w:r>
+      <w:r>
+        <w:rPr>
+          <w:sz w:val="24"/>
+          <w:szCs w:val="24"/>
+        </w:rPr>
+        <w:t xml:space="preserve">                                      </w:t>
       </w:r>
     </w:p>
     <w:p>
@@ -5544,6 +5613,21 @@
           <w:szCs w:val="24"/>
         </w:rPr>
         <w:t>Details on the setup of each of these networks is discusses later.</w:t>
+      </w:r>
+    </w:p>
+    <w:p>
+      <w:pPr>
+        <w:rPr>
+          <w:sz w:val="24"/>
+          <w:szCs w:val="24"/>
+        </w:rPr>
+      </w:pPr>
+      <w:r>
+        <w:rPr>
+          <w:sz w:val="24"/>
+          <w:szCs w:val="24"/>
+        </w:rPr>
+        <w:t>Version 6.1.13 and higher software supports a web browser client to be attached to the PC so that the target can be monitored using a tablet or other browser device.</w:t>
       </w:r>
     </w:p>
     <w:p>
@@ -6666,6 +6750,28 @@
           </w:p>
         </w:tc>
       </w:tr>
+      <w:tr>
+        <w:tc>
+          <w:tcPr>
+            <w:tcW w:w="10075" w:type="dxa"/>
+          </w:tcPr>
+          <w:p>
+            <w:pPr>
+              <w:rPr>
+                <w:sz w:val="24"/>
+                <w:szCs w:val="24"/>
+              </w:rPr>
+            </w:pPr>
+            <w:r>
+              <w:rPr>
+                <w:sz w:val="24"/>
+                <w:szCs w:val="24"/>
+              </w:rPr>
+              <w:t>Supports a single HTTP client for web server access</w:t>
+            </w:r>
+          </w:p>
+        </w:tc>
+      </w:tr>
     </w:tbl>
     <w:p>
       <w:pPr>
@@ -7780,7 +7886,15 @@
       </w:r>
       <w:proofErr w:type="gramEnd"/>
       <w:r>
-        <w:t xml:space="preserve"> have the target correctly registering shots, it is time to move onto  other features:</w:t>
+        <w:t xml:space="preserve"> have the target correctly registering shots, it is time to move </w:t>
+      </w:r>
+      <w:proofErr w:type="gramStart"/>
+      <w:r>
+        <w:t>onto  other</w:t>
+      </w:r>
+      <w:proofErr w:type="gramEnd"/>
+      <w:r>
+        <w:t xml:space="preserve"> features:</w:t>
       </w:r>
     </w:p>
     <w:p>
@@ -8054,15 +8168,7 @@
             </w:r>
             <w:proofErr w:type="spellEnd"/>
             <w:r>
-              <w:t xml:space="preserve"> (Hello World) to show that the software has </w:t>
-            </w:r>
-            <w:proofErr w:type="gramStart"/>
-            <w:r>
-              <w:t>booted</w:t>
-            </w:r>
-            <w:proofErr w:type="gramEnd"/>
-            <w:r>
-              <w:t xml:space="preserve"> and the circuit has some functionality</w:t>
+              <w:t xml:space="preserve"> (Hello World) to show that the software has booted and the circuit has some functionality</w:t>
             </w:r>
           </w:p>
         </w:tc>
@@ -8942,10 +9048,12 @@
         <w:t xml:space="preserve"> switches on the circuit board marked 1 and 2 are connected directly to inputs A and B on the multifunction </w:t>
       </w:r>
       <w:proofErr w:type="spellStart"/>
+      <w:proofErr w:type="gramStart"/>
       <w:r>
         <w:t>connector.This</w:t>
       </w:r>
       <w:proofErr w:type="spellEnd"/>
+      <w:proofErr w:type="gramEnd"/>
       <w:r>
         <w:t xml:space="preserve"> allows the user to manage the target without additional </w:t>
       </w:r>
@@ -9809,11 +9917,11 @@
       </w:r>
       <w:proofErr w:type="gramStart"/>
       <w:r>
-        <w:t>MFS”HOLD</w:t>
+        <w:t>MFS”HOLD:D”:X</w:t>
       </w:r>
       <w:proofErr w:type="gramEnd"/>
       <w:r>
-        <w:t>:D”:X}</w:t>
+        <w:t>}</w:t>
       </w:r>
     </w:p>
     <w:p>
@@ -10294,7 +10402,15 @@
       </w:r>
       <w:proofErr w:type="gramEnd"/>
       <w:r>
-        <w:t xml:space="preserve"> allows for simple setup, but means that the Client PC cannot be on the internet at the same time as the target is connected.</w:t>
+        <w:t xml:space="preserve"> allows for simple </w:t>
+      </w:r>
+      <w:proofErr w:type="gramStart"/>
+      <w:r>
+        <w:t>setup, but</w:t>
+      </w:r>
+      <w:proofErr w:type="gramEnd"/>
+      <w:r>
+        <w:t xml:space="preserve"> means that the Client PC cannot be on the internet at the same time as the target is connected.</w:t>
       </w:r>
     </w:p>
     <w:p>
@@ -10572,6 +10688,11 @@
               <w:t>99 – User Defined</w:t>
             </w:r>
           </w:p>
+          <w:p>
+            <w:r>
+              <w:t>100 – User Defined</w:t>
+            </w:r>
+          </w:p>
         </w:tc>
       </w:tr>
       <w:tr>
@@ -10904,13 +11025,7 @@
           </w:tcPr>
           <w:p>
             <w:r>
-              <w:t>{“WIFI_</w:t>
-            </w:r>
-            <w:r>
-              <w:t>IP</w:t>
-            </w:r>
-            <w:r>
-              <w:t>”</w:t>
+              <w:t>{“WIFI_IP”</w:t>
             </w:r>
             <w:proofErr w:type="gramStart"/>
             <w:r>
@@ -10945,13 +11060,7 @@
           </w:tcPr>
           <w:p>
             <w:r>
-              <w:t>{“WIFI_</w:t>
-            </w:r>
-            <w:r>
-              <w:t>GATEWAY</w:t>
-            </w:r>
-            <w:r>
-              <w:t>”</w:t>
+              <w:t>{“WIFI_GATEWAY”</w:t>
             </w:r>
             <w:proofErr w:type="gramStart"/>
             <w:r>
@@ -11011,16 +11120,7 @@
     </w:p>
     <w:p>
       <w:r>
-        <w:t xml:space="preserve">The IP address can be overwritten by using the </w:t>
-      </w:r>
-      <w:r>
-        <w:t>{“WIFI_</w:t>
-      </w:r>
-      <w:r>
-        <w:t>IP</w:t>
-      </w:r>
-      <w:r>
-        <w:t>”</w:t>
+        <w:t>The IP address can be overwritten by using the {“WIFI_IP”</w:t>
       </w:r>
       <w:proofErr w:type="gramStart"/>
       <w:r>
@@ -11033,10 +11133,7 @@
       <w:proofErr w:type="spellEnd"/>
       <w:proofErr w:type="gramEnd"/>
       <w:r>
-        <w:t>”}</w:t>
-      </w:r>
-      <w:r>
-        <w:t xml:space="preserve"> command</w:t>
+        <w:t>”} command</w:t>
       </w:r>
     </w:p>
     <w:p>
@@ -11049,10 +11146,48 @@
         <w:t>When using Station Mode, the PC Client will issue a warning that the SSID is not of the form FET-name. This is for information only and can be ignored.</w:t>
       </w:r>
     </w:p>
+    <w:p/>
     <w:p>
       <w:pPr>
         <w:pStyle w:val="Heading2"/>
       </w:pPr>
+      <w:r>
+        <w:t>TARGET NAME ACCESS</w:t>
+      </w:r>
+    </w:p>
+    <w:p>
+      <w:r>
+        <w:t xml:space="preserve">Starting in Version 6.1.12, the target can be accessed using </w:t>
+      </w:r>
+      <w:proofErr w:type="spellStart"/>
+      <w:proofErr w:type="gramStart"/>
+      <w:r>
+        <w:t>it’s</w:t>
+      </w:r>
+      <w:proofErr w:type="spellEnd"/>
+      <w:proofErr w:type="gramEnd"/>
+      <w:r>
+        <w:t xml:space="preserve"> target name.</w:t>
+      </w:r>
+    </w:p>
+    <w:p>
+      <w:r>
+        <w:t>Using {“ECHO”:0}, to find the target name, for example FET-TARGET.</w:t>
+      </w:r>
+    </w:p>
+    <w:p>
+      <w:r>
+        <w:t>The target can be using &lt;TARGET-NAME&gt;.local in place of the older IP address (192.</w:t>
+      </w:r>
+      <w:r>
+        <w:t>168.86.200)</w:t>
+      </w:r>
+    </w:p>
+    <w:p/>
+    <w:p>
+      <w:pPr>
+        <w:pStyle w:val="Heading2"/>
+      </w:pPr>
       <w:bookmarkStart w:id="53" w:name="_Toc185694460"/>
       <w:r>
         <w:t>WiFi RESETTING THE TARGET</w:t>
@@ -11136,6 +11271,311 @@
       </w:r>
     </w:p>
     <w:p/>
+    <w:p/>
+    <w:p/>
+    <w:p>
+      <w:pPr>
+        <w:pStyle w:val="Heading2"/>
+      </w:pPr>
+      <w:r>
+        <w:lastRenderedPageBreak/>
+        <w:t>BROWSER OPERATION</w:t>
+      </w:r>
+    </w:p>
+    <w:p>
+      <w:r>
+        <w:t xml:space="preserve">Version 6.1.11 and higher supports </w:t>
+      </w:r>
+      <w:proofErr w:type="spellStart"/>
+      <w:r>
+        <w:t>WiFi</w:t>
+      </w:r>
+      <w:proofErr w:type="spellEnd"/>
+      <w:r>
+        <w:t xml:space="preserve"> operation using a browser</w:t>
+      </w:r>
+      <w:r>
+        <w:t xml:space="preserve">.  Browser operation is intended to be used as a convenience in place of </w:t>
+      </w:r>
+      <w:proofErr w:type="gramStart"/>
+      <w:r>
+        <w:t>the  PC</w:t>
+      </w:r>
+      <w:proofErr w:type="gramEnd"/>
+      <w:r>
+        <w:t xml:space="preserve">  Client.</w:t>
+      </w:r>
+    </w:p>
+    <w:p>
+      <w:r>
+        <w:t xml:space="preserve">The browser based </w:t>
+      </w:r>
+      <w:proofErr w:type="spellStart"/>
+      <w:r>
+        <w:t>FreeETarget</w:t>
+      </w:r>
+      <w:proofErr w:type="spellEnd"/>
+      <w:r>
+        <w:t xml:space="preserve"> interface is in two parts:</w:t>
+      </w:r>
+    </w:p>
+    <w:p>
+      <w:pPr>
+        <w:spacing w:after="0"/>
+      </w:pPr>
+      <w:r>
+        <w:t xml:space="preserve">1 – The main target page showing your shots, </w:t>
+      </w:r>
+      <w:proofErr w:type="gramStart"/>
+      <w:r>
+        <w:t>and;</w:t>
+      </w:r>
+      <w:proofErr w:type="gramEnd"/>
+    </w:p>
+    <w:p>
+      <w:pPr>
+        <w:spacing w:after="0"/>
+      </w:pPr>
+      <w:r>
+        <w:t>2 – A control page to manage the target remotely.</w:t>
+      </w:r>
+    </w:p>
+    <w:p>
+      <w:pPr>
+        <w:spacing w:after="0"/>
+      </w:pPr>
+      <w:r>
+        <w:t> </w:t>
+      </w:r>
+    </w:p>
+    <w:p>
+      <w:r>
+        <w:t xml:space="preserve">You will need to know the name or IP address of your target. </w:t>
+      </w:r>
+    </w:p>
+    <w:p>
+      <w:r>
+        <w:t> </w:t>
+      </w:r>
+    </w:p>
+    <w:p>
+      <w:pPr>
+        <w:rPr>
+          <w:b/>
+          <w:bCs/>
+        </w:rPr>
+      </w:pPr>
+      <w:r>
+        <w:rPr>
+          <w:b/>
+          <w:bCs/>
+        </w:rPr>
+        <w:t>To start the target, enter the target URL</w:t>
+      </w:r>
+    </w:p>
+    <w:p>
+      <w:r>
+        <w:rPr>
+          <w:b/>
+          <w:bCs/>
+          <w:i/>
+          <w:iCs/>
+        </w:rPr>
+        <w:t>&lt;</w:t>
+      </w:r>
+      <w:proofErr w:type="spellStart"/>
+      <w:r>
+        <w:rPr>
+          <w:b/>
+          <w:bCs/>
+          <w:i/>
+          <w:iCs/>
+        </w:rPr>
+        <w:t>target_name</w:t>
+      </w:r>
+      <w:proofErr w:type="spellEnd"/>
+      <w:proofErr w:type="gramStart"/>
+      <w:r>
+        <w:rPr>
+          <w:b/>
+          <w:bCs/>
+          <w:i/>
+          <w:iCs/>
+        </w:rPr>
+        <w:t>&gt;.local</w:t>
+      </w:r>
+      <w:proofErr w:type="gramEnd"/>
+    </w:p>
+    <w:p>
+      <w:r>
+        <w:t>This starts the target and records your shots. The target will automatically disconnect after 15 minutes of inactivity.</w:t>
+      </w:r>
+    </w:p>
+    <w:p>
+      <w:r>
+        <w:t> </w:t>
+      </w:r>
+    </w:p>
+    <w:p>
+      <w:pPr>
+        <w:spacing w:after="158"/>
+        <w:rPr>
+          <w:b/>
+          <w:bCs/>
+        </w:rPr>
+      </w:pPr>
+      <w:r>
+        <w:rPr>
+          <w:b/>
+          <w:bCs/>
+        </w:rPr>
+        <w:t>To control the target, access the menu port</w:t>
+      </w:r>
+    </w:p>
+    <w:p>
+      <w:r>
+        <w:rPr>
+          <w:b/>
+          <w:bCs/>
+          <w:i/>
+          <w:iCs/>
+        </w:rPr>
+        <w:t>&lt;</w:t>
+      </w:r>
+      <w:proofErr w:type="spellStart"/>
+      <w:r>
+        <w:rPr>
+          <w:b/>
+          <w:bCs/>
+          <w:i/>
+          <w:iCs/>
+        </w:rPr>
+        <w:t>target_name</w:t>
+      </w:r>
+      <w:proofErr w:type="spellEnd"/>
+      <w:proofErr w:type="gramStart"/>
+      <w:r>
+        <w:rPr>
+          <w:b/>
+          <w:bCs/>
+          <w:i/>
+          <w:iCs/>
+        </w:rPr>
+        <w:t>&gt;.local</w:t>
+      </w:r>
+      <w:proofErr w:type="gramEnd"/>
+      <w:r>
+        <w:rPr>
+          <w:b/>
+          <w:bCs/>
+          <w:i/>
+          <w:iCs/>
+        </w:rPr>
+        <w:t>:8080</w:t>
+      </w:r>
+    </w:p>
+    <w:p>
+      <w:r>
+        <w:t>This will present the menu buttons:</w:t>
+      </w:r>
+    </w:p>
+    <w:p>
+      <w:r>
+        <w:t>START – Clear any shots and start recording</w:t>
+      </w:r>
+    </w:p>
+    <w:p>
+      <w:r>
+        <w:t>STOP – Stop recording shots and return to the HELP page</w:t>
+      </w:r>
+    </w:p>
+    <w:p>
+      <w:r>
+        <w:t> </w:t>
+      </w:r>
+    </w:p>
+    <w:p>
+      <w:pPr>
+        <w:rPr>
+          <w:b/>
+          <w:bCs/>
+        </w:rPr>
+      </w:pPr>
+      <w:r>
+        <w:rPr>
+          <w:b/>
+          <w:bCs/>
+        </w:rPr>
+        <w:t>To find out information about your target, use the WHO command</w:t>
+      </w:r>
+    </w:p>
+    <w:p>
+      <w:r>
+        <w:rPr>
+          <w:b/>
+          <w:bCs/>
+          <w:i/>
+          <w:iCs/>
+        </w:rPr>
+        <w:t>&lt;target-name</w:t>
+      </w:r>
+      <w:proofErr w:type="gramStart"/>
+      <w:r>
+        <w:rPr>
+          <w:b/>
+          <w:bCs/>
+          <w:i/>
+          <w:iCs/>
+        </w:rPr>
+        <w:t>&gt;.local</w:t>
+      </w:r>
+      <w:proofErr w:type="gramEnd"/>
+      <w:r>
+        <w:rPr>
+          <w:b/>
+          <w:bCs/>
+          <w:i/>
+          <w:iCs/>
+        </w:rPr>
+        <w:t xml:space="preserve">/who </w:t>
+      </w:r>
+    </w:p>
+    <w:p>
+      <w:r>
+        <w:t>Or</w:t>
+      </w:r>
+    </w:p>
+    <w:p>
+      <w:r>
+        <w:rPr>
+          <w:b/>
+          <w:bCs/>
+          <w:i/>
+          <w:iCs/>
+        </w:rPr>
+        <w:t>&lt;target-name</w:t>
+      </w:r>
+      <w:proofErr w:type="gramStart"/>
+      <w:r>
+        <w:rPr>
+          <w:b/>
+          <w:bCs/>
+          <w:i/>
+          <w:iCs/>
+        </w:rPr>
+        <w:t>&gt;.local</w:t>
+      </w:r>
+      <w:proofErr w:type="gramEnd"/>
+      <w:r>
+        <w:rPr>
+          <w:b/>
+          <w:bCs/>
+          <w:i/>
+          <w:iCs/>
+        </w:rPr>
+        <w:t xml:space="preserve">:8080/who </w:t>
+      </w:r>
+    </w:p>
     <w:p>
       <w:pPr>
         <w:sectPr>
@@ -11452,7 +11892,15 @@
       </w:r>
       <w:proofErr w:type="gramEnd"/>
       <w:r>
-        <w:t>, use the text in the Setting column and form the JSON command</w:t>
+        <w:t xml:space="preserve">, use the text in the </w:t>
+      </w:r>
+      <w:proofErr w:type="gramStart"/>
+      <w:r>
+        <w:t>Setting</w:t>
+      </w:r>
+      <w:proofErr w:type="gramEnd"/>
+      <w:r>
+        <w:t xml:space="preserve"> column and form the JSON command</w:t>
       </w:r>
     </w:p>
     <w:p>
@@ -12094,7 +12542,7 @@
               <w:rPr>
                 <w:rFonts w:ascii="Calibri" w:eastAsia="Times New Roman" w:hAnsi="Calibri" w:cs="Calibri"/>
               </w:rPr>
-              <w:t>MFS_HOLD_12</w:t>
+              <w:t>MFS_TAP_2</w:t>
             </w:r>
           </w:p>
         </w:tc>
@@ -12113,7 +12561,7 @@
               <w:rPr>
                 <w:rFonts w:ascii="Calibri" w:eastAsia="Times New Roman" w:hAnsi="Calibri" w:cs="Calibri"/>
               </w:rPr>
-              <w:t>Action to perform if both MFS switches are held down</w:t>
+              <w:t>Action to perform if switch 2 is tapped</w:t>
             </w:r>
           </w:p>
         </w:tc>
@@ -12132,7 +12580,7 @@
               <w:rPr>
                 <w:rFonts w:ascii="Calibri" w:eastAsia="Times New Roman" w:hAnsi="Calibri" w:cs="Calibri"/>
               </w:rPr>
-              <w:t xml:space="preserve">2 </w:t>
+              <w:t xml:space="preserve">0 </w:t>
             </w:r>
             <w:r>
               <w:rPr>
@@ -12150,7 +12598,7 @@
               <w:rPr>
                 <w:rFonts w:ascii="Calibri" w:eastAsia="Times New Roman" w:hAnsi="Calibri" w:cs="Calibri"/>
               </w:rPr>
-              <w:t xml:space="preserve">LED adjust </w:t>
+              <w:t>Wake up</w:t>
             </w:r>
           </w:p>
         </w:tc>
@@ -12191,7 +12639,13 @@
               <w:rPr>
                 <w:rFonts w:ascii="Calibri" w:eastAsia="Times New Roman" w:hAnsi="Calibri" w:cs="Calibri"/>
               </w:rPr>
-              <w:t>MFS_TAP_2</w:t>
+              <w:t>MFS_TAP_</w:t>
+            </w:r>
+            <w:r>
+              <w:rPr>
+                <w:rFonts w:ascii="Calibri" w:eastAsia="Times New Roman" w:hAnsi="Calibri" w:cs="Calibri"/>
+              </w:rPr>
+              <w:t>1</w:t>
             </w:r>
           </w:p>
         </w:tc>
@@ -12210,7 +12664,7 @@
               <w:rPr>
                 <w:rFonts w:ascii="Calibri" w:eastAsia="Times New Roman" w:hAnsi="Calibri" w:cs="Calibri"/>
               </w:rPr>
-              <w:t>Action to perform if switch 2 is tapped</w:t>
+              <w:t>Action to perform if switch 1 is tapped</w:t>
             </w:r>
           </w:p>
         </w:tc>
@@ -12229,25 +12683,7 @@
               <w:rPr>
                 <w:rFonts w:ascii="Calibri" w:eastAsia="Times New Roman" w:hAnsi="Calibri" w:cs="Calibri"/>
               </w:rPr>
-              <w:t xml:space="preserve">0 </w:t>
-            </w:r>
-            <w:r>
-              <w:rPr>
-                <w:rFonts w:ascii="Calibri" w:eastAsia="Times New Roman" w:hAnsi="Calibri" w:cs="Calibri"/>
-              </w:rPr>
-              <w:t>–</w:t>
-            </w:r>
-            <w:r>
-              <w:rPr>
-                <w:rFonts w:ascii="Calibri" w:eastAsia="Times New Roman" w:hAnsi="Calibri" w:cs="Calibri"/>
-              </w:rPr>
-              <w:t xml:space="preserve"> </w:t>
-            </w:r>
-            <w:r>
-              <w:rPr>
-                <w:rFonts w:ascii="Calibri" w:eastAsia="Times New Roman" w:hAnsi="Calibri" w:cs="Calibri"/>
-              </w:rPr>
-              <w:t>Wake up</w:t>
+              <w:t>3 – Paper shot</w:t>
             </w:r>
           </w:p>
         </w:tc>
@@ -12288,13 +12724,7 @@
               <w:rPr>
                 <w:rFonts w:ascii="Calibri" w:eastAsia="Times New Roman" w:hAnsi="Calibri" w:cs="Calibri"/>
               </w:rPr>
-              <w:t>MFS_TAP_</w:t>
-            </w:r>
-            <w:r>
-              <w:rPr>
-                <w:rFonts w:ascii="Calibri" w:eastAsia="Times New Roman" w:hAnsi="Calibri" w:cs="Calibri"/>
-              </w:rPr>
-              <w:t>1</w:t>
+              <w:t>MFS_HOLD_2</w:t>
             </w:r>
           </w:p>
         </w:tc>
@@ -12313,7 +12743,7 @@
               <w:rPr>
                 <w:rFonts w:ascii="Calibri" w:eastAsia="Times New Roman" w:hAnsi="Calibri" w:cs="Calibri"/>
               </w:rPr>
-              <w:t>Action to perform if switch 1 is tapped</w:t>
+              <w:t>Action to perform when switch 2 is held for 2 seconds</w:t>
             </w:r>
           </w:p>
         </w:tc>
@@ -12332,7 +12762,7 @@
               <w:rPr>
                 <w:rFonts w:ascii="Calibri" w:eastAsia="Times New Roman" w:hAnsi="Calibri" w:cs="Calibri"/>
               </w:rPr>
-              <w:t>3 – Paper shot</w:t>
+              <w:t>5 – Turn the target off</w:t>
             </w:r>
           </w:p>
         </w:tc>
@@ -12373,7 +12803,13 @@
               <w:rPr>
                 <w:rFonts w:ascii="Calibri" w:eastAsia="Times New Roman" w:hAnsi="Calibri" w:cs="Calibri"/>
               </w:rPr>
-              <w:t>MFS_HOLD_2</w:t>
+              <w:t>MFS_HOLD_</w:t>
+            </w:r>
+            <w:r>
+              <w:rPr>
+                <w:rFonts w:ascii="Calibri" w:eastAsia="Times New Roman" w:hAnsi="Calibri" w:cs="Calibri"/>
+              </w:rPr>
+              <w:t>1</w:t>
             </w:r>
           </w:p>
         </w:tc>
@@ -12392,7 +12828,7 @@
               <w:rPr>
                 <w:rFonts w:ascii="Calibri" w:eastAsia="Times New Roman" w:hAnsi="Calibri" w:cs="Calibri"/>
               </w:rPr>
-              <w:t>Action to perform when switch 2 is held for 2 seconds</w:t>
+              <w:t>Action to perform when switch 1 is held for 1 second</w:t>
             </w:r>
           </w:p>
         </w:tc>
@@ -12411,7 +12847,7 @@
               <w:rPr>
                 <w:rFonts w:ascii="Calibri" w:eastAsia="Times New Roman" w:hAnsi="Calibri" w:cs="Calibri"/>
               </w:rPr>
-              <w:t>5 – Turn the target off</w:t>
+              <w:t>1 – Paper feed</w:t>
             </w:r>
           </w:p>
         </w:tc>
@@ -12452,13 +12888,7 @@
               <w:rPr>
                 <w:rFonts w:ascii="Calibri" w:eastAsia="Times New Roman" w:hAnsi="Calibri" w:cs="Calibri"/>
               </w:rPr>
-              <w:t>MFS_HOLD_</w:t>
-            </w:r>
-            <w:r>
-              <w:rPr>
-                <w:rFonts w:ascii="Calibri" w:eastAsia="Times New Roman" w:hAnsi="Calibri" w:cs="Calibri"/>
-              </w:rPr>
-              <w:t>1</w:t>
+              <w:t>MFS_HOLD_12</w:t>
             </w:r>
           </w:p>
         </w:tc>
@@ -12477,7 +12907,7 @@
               <w:rPr>
                 <w:rFonts w:ascii="Calibri" w:eastAsia="Times New Roman" w:hAnsi="Calibri" w:cs="Calibri"/>
               </w:rPr>
-              <w:t>Action to perform when switch 1 is held for 1 second</w:t>
+              <w:t>Action to perform if both MFS switches are held down</w:t>
             </w:r>
           </w:p>
         </w:tc>
@@ -12496,7 +12926,25 @@
               <w:rPr>
                 <w:rFonts w:ascii="Calibri" w:eastAsia="Times New Roman" w:hAnsi="Calibri" w:cs="Calibri"/>
               </w:rPr>
-              <w:t>1 – Paper feed</w:t>
+              <w:t xml:space="preserve">2 </w:t>
+            </w:r>
+            <w:r>
+              <w:rPr>
+                <w:rFonts w:ascii="Calibri" w:eastAsia="Times New Roman" w:hAnsi="Calibri" w:cs="Calibri"/>
+              </w:rPr>
+              <w:t>–</w:t>
+            </w:r>
+            <w:r>
+              <w:rPr>
+                <w:rFonts w:ascii="Calibri" w:eastAsia="Times New Roman" w:hAnsi="Calibri" w:cs="Calibri"/>
+              </w:rPr>
+              <w:t xml:space="preserve"> </w:t>
+            </w:r>
+            <w:r>
+              <w:rPr>
+                <w:rFonts w:ascii="Calibri" w:eastAsia="Times New Roman" w:hAnsi="Calibri" w:cs="Calibri"/>
+              </w:rPr>
+              <w:t xml:space="preserve">LED adjust </w:t>
             </w:r>
           </w:p>
         </w:tc>
@@ -12907,7 +13355,19 @@
               <w:rPr>
                 <w:rFonts w:ascii="Calibri" w:eastAsia="Times New Roman" w:hAnsi="Calibri" w:cs="Calibri"/>
               </w:rPr>
-              <w:t>0-31, default 0</w:t>
+              <w:t xml:space="preserve">0-31, </w:t>
+            </w:r>
+            <w:r>
+              <w:rPr>
+                <w:rFonts w:ascii="Calibri" w:eastAsia="Times New Roman" w:hAnsi="Calibri" w:cs="Calibri"/>
+              </w:rPr>
+              <w:t>99 &amp; 100</w:t>
+            </w:r>
+            <w:r>
+              <w:rPr>
+                <w:rFonts w:ascii="Calibri" w:eastAsia="Times New Roman" w:hAnsi="Calibri" w:cs="Calibri"/>
+              </w:rPr>
+              <w:t>default 0</w:t>
             </w:r>
           </w:p>
         </w:tc>
@@ -12948,7 +13408,7 @@
               <w:rPr>
                 <w:rFonts w:ascii="Calibri" w:eastAsia="Times New Roman" w:hAnsi="Calibri" w:cs="Calibri"/>
               </w:rPr>
-              <w:t>PAPER_ECO</w:t>
+              <w:t>NAME_TEXT</w:t>
             </w:r>
           </w:p>
         </w:tc>
@@ -12967,7 +13427,7 @@
               <w:rPr>
                 <w:rFonts w:ascii="Calibri" w:eastAsia="Times New Roman" w:hAnsi="Calibri" w:cs="Calibri"/>
               </w:rPr>
-              <w:t>Distance in mm to ignore shot and not move paper</w:t>
+              <w:t>Text target name used when NAME_ID is 99 or 100</w:t>
             </w:r>
           </w:p>
         </w:tc>
@@ -12981,43 +13441,6 @@
                 <w:rFonts w:ascii="Calibri" w:eastAsia="Times New Roman" w:hAnsi="Calibri" w:cs="Calibri"/>
               </w:rPr>
             </w:pPr>
-            <w:r>
-              <w:rPr>
-                <w:rFonts w:ascii="Calibri" w:eastAsia="Times New Roman" w:hAnsi="Calibri" w:cs="Calibri"/>
-              </w:rPr>
-              <w:t xml:space="preserve">0 – Disabled, </w:t>
-            </w:r>
-          </w:p>
-          <w:p>
-            <w:pPr>
-              <w:rPr>
-                <w:rFonts w:ascii="Calibri" w:eastAsia="Times New Roman" w:hAnsi="Calibri" w:cs="Calibri"/>
-              </w:rPr>
-            </w:pPr>
-            <w:r>
-              <w:rPr>
-                <w:rFonts w:ascii="Calibri" w:eastAsia="Times New Roman" w:hAnsi="Calibri" w:cs="Calibri"/>
-              </w:rPr>
-              <w:t>1</w:t>
-            </w:r>
-            <w:r>
-              <w:rPr>
-                <w:rFonts w:ascii="Calibri" w:eastAsia="Times New Roman" w:hAnsi="Calibri" w:cs="Calibri"/>
-              </w:rPr>
-              <w:t xml:space="preserve"> to </w:t>
-            </w:r>
-            <w:r>
-              <w:rPr>
-                <w:rFonts w:ascii="Calibri" w:eastAsia="Times New Roman" w:hAnsi="Calibri" w:cs="Calibri"/>
-              </w:rPr>
-              <w:t>100</w:t>
-            </w:r>
-            <w:r>
-              <w:rPr>
-                <w:rFonts w:ascii="Calibri" w:eastAsia="Times New Roman" w:hAnsi="Calibri" w:cs="Calibri"/>
-              </w:rPr>
-              <w:t xml:space="preserve"> mm</w:t>
-            </w:r>
           </w:p>
         </w:tc>
         <w:tc>
@@ -13057,7 +13480,7 @@
               <w:rPr>
                 <w:rFonts w:ascii="Calibri" w:eastAsia="Times New Roman" w:hAnsi="Calibri" w:cs="Calibri"/>
               </w:rPr>
-              <w:t>PAPER_SHOT</w:t>
+              <w:t>OTA_URL</w:t>
             </w:r>
           </w:p>
         </w:tc>
@@ -13076,7 +13499,7 @@
               <w:rPr>
                 <w:rFonts w:ascii="Calibri" w:eastAsia="Times New Roman" w:hAnsi="Calibri" w:cs="Calibri"/>
               </w:rPr>
-              <w:t>How many shots to fire before advancing paper</w:t>
+              <w:t>URL where OTA binary is stored</w:t>
             </w:r>
           </w:p>
         </w:tc>
@@ -13094,7 +13517,7 @@
               <w:rPr>
                 <w:rFonts w:ascii="Calibri" w:eastAsia="Times New Roman" w:hAnsi="Calibri" w:cs="Calibri"/>
               </w:rPr>
-              <w:t>0 – Advance every time</w:t>
+              <w:t>Do not change</w:t>
             </w:r>
           </w:p>
         </w:tc>
@@ -13135,7 +13558,7 @@
               <w:rPr>
                 <w:rFonts w:ascii="Calibri" w:eastAsia="Times New Roman" w:hAnsi="Calibri" w:cs="Calibri"/>
               </w:rPr>
-              <w:t>PAPER_TIME</w:t>
+              <w:t>PAPER_ECO</w:t>
             </w:r>
           </w:p>
         </w:tc>
@@ -13154,7 +13577,7 @@
               <w:rPr>
                 <w:rFonts w:ascii="Calibri" w:eastAsia="Times New Roman" w:hAnsi="Calibri" w:cs="Calibri"/>
               </w:rPr>
-              <w:t>Sets the time the motor turns to advance the witness paper</w:t>
+              <w:t>Distance in mm to ignore shot and not move paper</w:t>
             </w:r>
           </w:p>
         </w:tc>
@@ -13164,16 +13587,46 @@
           </w:tcPr>
           <w:p>
             <w:pPr>
-              <w:spacing w:before="100" w:beforeAutospacing="1" w:after="100" w:afterAutospacing="1"/>
-              <w:rPr>
-                <w:rFonts w:ascii="Calibri" w:eastAsia="Times New Roman" w:hAnsi="Calibri" w:cs="Calibri"/>
-              </w:rPr>
-            </w:pPr>
-            <w:r>
-              <w:rPr>
-                <w:rFonts w:ascii="Calibri" w:eastAsia="Times New Roman" w:hAnsi="Calibri" w:cs="Calibri"/>
-              </w:rPr>
-              <w:t>500ms</w:t>
+              <w:rPr>
+                <w:rFonts w:ascii="Calibri" w:eastAsia="Times New Roman" w:hAnsi="Calibri" w:cs="Calibri"/>
+              </w:rPr>
+            </w:pPr>
+            <w:r>
+              <w:rPr>
+                <w:rFonts w:ascii="Calibri" w:eastAsia="Times New Roman" w:hAnsi="Calibri" w:cs="Calibri"/>
+              </w:rPr>
+              <w:t xml:space="preserve">0 – Disabled, </w:t>
+            </w:r>
+          </w:p>
+          <w:p>
+            <w:pPr>
+              <w:rPr>
+                <w:rFonts w:ascii="Calibri" w:eastAsia="Times New Roman" w:hAnsi="Calibri" w:cs="Calibri"/>
+              </w:rPr>
+            </w:pPr>
+            <w:r>
+              <w:rPr>
+                <w:rFonts w:ascii="Calibri" w:eastAsia="Times New Roman" w:hAnsi="Calibri" w:cs="Calibri"/>
+              </w:rPr>
+              <w:t>1</w:t>
+            </w:r>
+            <w:r>
+              <w:rPr>
+                <w:rFonts w:ascii="Calibri" w:eastAsia="Times New Roman" w:hAnsi="Calibri" w:cs="Calibri"/>
+              </w:rPr>
+              <w:t xml:space="preserve"> to </w:t>
+            </w:r>
+            <w:r>
+              <w:rPr>
+                <w:rFonts w:ascii="Calibri" w:eastAsia="Times New Roman" w:hAnsi="Calibri" w:cs="Calibri"/>
+              </w:rPr>
+              <w:t>100</w:t>
+            </w:r>
+            <w:r>
+              <w:rPr>
+                <w:rFonts w:ascii="Calibri" w:eastAsia="Times New Roman" w:hAnsi="Calibri" w:cs="Calibri"/>
+              </w:rPr>
+              <w:t xml:space="preserve"> mm</w:t>
             </w:r>
           </w:p>
         </w:tc>
@@ -13214,7 +13667,7 @@
               <w:rPr>
                 <w:rFonts w:ascii="Calibri" w:eastAsia="Times New Roman" w:hAnsi="Calibri" w:cs="Calibri"/>
               </w:rPr>
-              <w:t xml:space="preserve">PCNT_LATENCY":    </w:t>
+              <w:t>PAPER_SHOT</w:t>
             </w:r>
           </w:p>
         </w:tc>
@@ -13233,7 +13686,7 @@
               <w:rPr>
                 <w:rFonts w:ascii="Calibri" w:eastAsia="Times New Roman" w:hAnsi="Calibri" w:cs="Calibri"/>
               </w:rPr>
-              <w:t>Uses a calibrated offset to improve the detection accuracy</w:t>
+              <w:t>How many shots to fire before advancing paper</w:t>
             </w:r>
           </w:p>
         </w:tc>
@@ -13243,16 +13696,15 @@
           </w:tcPr>
           <w:p>
             <w:pPr>
-              <w:spacing w:before="100" w:beforeAutospacing="1" w:after="100" w:afterAutospacing="1"/>
-              <w:rPr>
-                <w:rFonts w:ascii="Calibri" w:eastAsia="Times New Roman" w:hAnsi="Calibri" w:cs="Calibri"/>
-              </w:rPr>
-            </w:pPr>
-            <w:r>
-              <w:rPr>
-                <w:rFonts w:ascii="Calibri" w:eastAsia="Times New Roman" w:hAnsi="Calibri" w:cs="Calibri"/>
-              </w:rPr>
-              <w:t>0 – Disabled, 32 Typical</w:t>
+              <w:rPr>
+                <w:rFonts w:ascii="Calibri" w:eastAsia="Times New Roman" w:hAnsi="Calibri" w:cs="Calibri"/>
+              </w:rPr>
+            </w:pPr>
+            <w:r>
+              <w:rPr>
+                <w:rFonts w:ascii="Calibri" w:eastAsia="Times New Roman" w:hAnsi="Calibri" w:cs="Calibri"/>
+              </w:rPr>
+              <w:t>0 – Advance every time</w:t>
             </w:r>
           </w:p>
         </w:tc>
@@ -13293,7 +13745,7 @@
               <w:rPr>
                 <w:rFonts w:ascii="Calibri" w:eastAsia="Times New Roman" w:hAnsi="Calibri" w:cs="Calibri"/>
               </w:rPr>
-              <w:t>POWER_SAVE</w:t>
+              <w:t>PAPER_TIME</w:t>
             </w:r>
           </w:p>
         </w:tc>
@@ -13312,7 +13764,7 @@
               <w:rPr>
                 <w:rFonts w:ascii="Calibri" w:eastAsia="Times New Roman" w:hAnsi="Calibri" w:cs="Calibri"/>
               </w:rPr>
-              <w:t>Idle time in minutes before going to sleep</w:t>
+              <w:t>Sets the time the motor turns to advance the witness paper</w:t>
             </w:r>
           </w:p>
         </w:tc>
@@ -13331,7 +13783,7 @@
               <w:rPr>
                 <w:rFonts w:ascii="Calibri" w:eastAsia="Times New Roman" w:hAnsi="Calibri" w:cs="Calibri"/>
               </w:rPr>
-              <w:t>0 – Off, Typical 30 minutes</w:t>
+              <w:t>500ms</w:t>
             </w:r>
           </w:p>
         </w:tc>
@@ -13372,7 +13824,7 @@
               <w:rPr>
                 <w:rFonts w:ascii="Calibri" w:eastAsia="Times New Roman" w:hAnsi="Calibri" w:cs="Calibri"/>
               </w:rPr>
-              <w:t>RAPID_COUNT</w:t>
+              <w:t xml:space="preserve">PCNT_LATENCY":    </w:t>
             </w:r>
           </w:p>
         </w:tc>
@@ -13391,21 +13843,7 @@
               <w:rPr>
                 <w:rFonts w:ascii="Calibri" w:eastAsia="Times New Roman" w:hAnsi="Calibri" w:cs="Calibri"/>
               </w:rPr>
-              <w:t xml:space="preserve">How many shots in a </w:t>
-            </w:r>
-            <w:proofErr w:type="gramStart"/>
-            <w:r>
-              <w:rPr>
-                <w:rFonts w:ascii="Calibri" w:eastAsia="Times New Roman" w:hAnsi="Calibri" w:cs="Calibri"/>
-              </w:rPr>
-              <w:t>rapid fire</w:t>
-            </w:r>
-            <w:proofErr w:type="gramEnd"/>
-            <w:r>
-              <w:rPr>
-                <w:rFonts w:ascii="Calibri" w:eastAsia="Times New Roman" w:hAnsi="Calibri" w:cs="Calibri"/>
-              </w:rPr>
-              <w:t xml:space="preserve"> string</w:t>
+              <w:t>Uses a calibrated offset to improve the detection accuracy</w:t>
             </w:r>
           </w:p>
         </w:tc>
@@ -13420,6 +13858,12 @@
                 <w:rFonts w:ascii="Calibri" w:eastAsia="Times New Roman" w:hAnsi="Calibri" w:cs="Calibri"/>
               </w:rPr>
             </w:pPr>
+            <w:r>
+              <w:rPr>
+                <w:rFonts w:ascii="Calibri" w:eastAsia="Times New Roman" w:hAnsi="Calibri" w:cs="Calibri"/>
+              </w:rPr>
+              <w:t>0 – Disabled, 32 Typical</w:t>
+            </w:r>
           </w:p>
         </w:tc>
         <w:tc>
@@ -13438,7 +13882,7 @@
               <w:rPr>
                 <w:rFonts w:ascii="Calibri" w:eastAsia="Times New Roman" w:hAnsi="Calibri" w:cs="Calibri"/>
               </w:rPr>
-              <w:t>N</w:t>
+              <w:t>Y</w:t>
             </w:r>
           </w:p>
         </w:tc>
@@ -13459,7 +13903,7 @@
               <w:rPr>
                 <w:rFonts w:ascii="Calibri" w:eastAsia="Times New Roman" w:hAnsi="Calibri" w:cs="Calibri"/>
               </w:rPr>
-              <w:t>RAPID_ENABLE</w:t>
+              <w:t>POWER_SAVE</w:t>
             </w:r>
           </w:p>
         </w:tc>
@@ -13478,7 +13922,7 @@
               <w:rPr>
                 <w:rFonts w:ascii="Calibri" w:eastAsia="Times New Roman" w:hAnsi="Calibri" w:cs="Calibri"/>
               </w:rPr>
-              <w:t>Enable rapid fire mode</w:t>
+              <w:t>Idle time in minutes before going to sleep</w:t>
             </w:r>
           </w:p>
         </w:tc>
@@ -13497,7 +13941,7 @@
               <w:rPr>
                 <w:rFonts w:ascii="Calibri" w:eastAsia="Times New Roman" w:hAnsi="Calibri" w:cs="Calibri"/>
               </w:rPr>
-              <w:t>1 - Enable</w:t>
+              <w:t>0 – Off, Typical 30 minutes</w:t>
             </w:r>
           </w:p>
         </w:tc>
@@ -13517,7 +13961,7 @@
               <w:rPr>
                 <w:rFonts w:ascii="Calibri" w:eastAsia="Times New Roman" w:hAnsi="Calibri" w:cs="Calibri"/>
               </w:rPr>
-              <w:t>N</w:t>
+              <w:t>Y</w:t>
             </w:r>
           </w:p>
         </w:tc>
@@ -13538,7 +13982,7 @@
               <w:rPr>
                 <w:rFonts w:ascii="Calibri" w:eastAsia="Times New Roman" w:hAnsi="Calibri" w:cs="Calibri"/>
               </w:rPr>
-              <w:t>RAPID_TIME</w:t>
+              <w:t>RAPID_COUNT</w:t>
             </w:r>
           </w:p>
         </w:tc>
@@ -13557,7 +14001,7 @@
               <w:rPr>
                 <w:rFonts w:ascii="Calibri" w:eastAsia="Times New Roman" w:hAnsi="Calibri" w:cs="Calibri"/>
               </w:rPr>
-              <w:t xml:space="preserve">How long will the </w:t>
+              <w:t xml:space="preserve">How many shots in a </w:t>
             </w:r>
             <w:proofErr w:type="gramStart"/>
             <w:r>
@@ -13571,7 +14015,7 @@
               <w:rPr>
                 <w:rFonts w:ascii="Calibri" w:eastAsia="Times New Roman" w:hAnsi="Calibri" w:cs="Calibri"/>
               </w:rPr>
-              <w:t xml:space="preserve"> event last in seconds</w:t>
+              <w:t xml:space="preserve"> string</w:t>
             </w:r>
           </w:p>
         </w:tc>
@@ -13625,7 +14069,7 @@
               <w:rPr>
                 <w:rFonts w:ascii="Calibri" w:eastAsia="Times New Roman" w:hAnsi="Calibri" w:cs="Calibri"/>
               </w:rPr>
-              <w:t>RAPID_WAIT</w:t>
+              <w:t>RAPID_ENABLE</w:t>
             </w:r>
           </w:p>
         </w:tc>
@@ -13644,7 +14088,7 @@
               <w:rPr>
                 <w:rFonts w:ascii="Calibri" w:eastAsia="Times New Roman" w:hAnsi="Calibri" w:cs="Calibri"/>
               </w:rPr>
-              <w:t>How long to delay after rapid fire has been enabled</w:t>
+              <w:t>Enable rapid fire mode</w:t>
             </w:r>
           </w:p>
         </w:tc>
@@ -13659,6 +14103,12 @@
                 <w:rFonts w:ascii="Calibri" w:eastAsia="Times New Roman" w:hAnsi="Calibri" w:cs="Calibri"/>
               </w:rPr>
             </w:pPr>
+            <w:r>
+              <w:rPr>
+                <w:rFonts w:ascii="Calibri" w:eastAsia="Times New Roman" w:hAnsi="Calibri" w:cs="Calibri"/>
+              </w:rPr>
+              <w:t>1 - Enable</w:t>
+            </w:r>
           </w:p>
         </w:tc>
         <w:tc>
@@ -13698,7 +14148,7 @@
               <w:rPr>
                 <w:rFonts w:ascii="Calibri" w:eastAsia="Times New Roman" w:hAnsi="Calibri" w:cs="Calibri"/>
               </w:rPr>
-              <w:t>REMOTE_ACTIVE</w:t>
+              <w:t>RAPID_TIME</w:t>
             </w:r>
           </w:p>
         </w:tc>
@@ -13717,7 +14167,21 @@
               <w:rPr>
                 <w:rFonts w:ascii="Calibri" w:eastAsia="Times New Roman" w:hAnsi="Calibri" w:cs="Calibri"/>
               </w:rPr>
-              <w:t>Is there a remote server that can receive scores</w:t>
+              <w:t xml:space="preserve">How long will the </w:t>
+            </w:r>
+            <w:proofErr w:type="gramStart"/>
+            <w:r>
+              <w:rPr>
+                <w:rFonts w:ascii="Calibri" w:eastAsia="Times New Roman" w:hAnsi="Calibri" w:cs="Calibri"/>
+              </w:rPr>
+              <w:t>rapid fire</w:t>
+            </w:r>
+            <w:proofErr w:type="gramEnd"/>
+            <w:r>
+              <w:rPr>
+                <w:rFonts w:ascii="Calibri" w:eastAsia="Times New Roman" w:hAnsi="Calibri" w:cs="Calibri"/>
+              </w:rPr>
+              <w:t xml:space="preserve"> event last in seconds</w:t>
             </w:r>
           </w:p>
         </w:tc>
@@ -13732,12 +14196,6 @@
                 <w:rFonts w:ascii="Calibri" w:eastAsia="Times New Roman" w:hAnsi="Calibri" w:cs="Calibri"/>
               </w:rPr>
             </w:pPr>
-            <w:r>
-              <w:rPr>
-                <w:rFonts w:ascii="Calibri" w:eastAsia="Times New Roman" w:hAnsi="Calibri" w:cs="Calibri"/>
-              </w:rPr>
-              <w:t>1 – Enable</w:t>
-            </w:r>
           </w:p>
         </w:tc>
         <w:tc>
@@ -13756,7 +14214,7 @@
               <w:rPr>
                 <w:rFonts w:ascii="Calibri" w:eastAsia="Times New Roman" w:hAnsi="Calibri" w:cs="Calibri"/>
               </w:rPr>
-              <w:t>Y</w:t>
+              <w:t>N</w:t>
             </w:r>
           </w:p>
         </w:tc>
@@ -13777,7 +14235,7 @@
               <w:rPr>
                 <w:rFonts w:ascii="Calibri" w:eastAsia="Times New Roman" w:hAnsi="Calibri" w:cs="Calibri"/>
               </w:rPr>
-              <w:t>REMOTE_KEY</w:t>
+              <w:t>RAPID_WAIT</w:t>
             </w:r>
           </w:p>
         </w:tc>
@@ -13796,7 +14254,7 @@
               <w:rPr>
                 <w:rFonts w:ascii="Calibri" w:eastAsia="Times New Roman" w:hAnsi="Calibri" w:cs="Calibri"/>
               </w:rPr>
-              <w:t xml:space="preserve">Access key for authentication </w:t>
+              <w:t>How long to delay after rapid fire has been enabled</w:t>
             </w:r>
           </w:p>
         </w:tc>
@@ -13811,12 +14269,6 @@
                 <w:rFonts w:ascii="Calibri" w:eastAsia="Times New Roman" w:hAnsi="Calibri" w:cs="Calibri"/>
               </w:rPr>
             </w:pPr>
-            <w:r>
-              <w:rPr>
-                <w:rFonts w:ascii="Calibri" w:eastAsia="Times New Roman" w:hAnsi="Calibri" w:cs="Calibri"/>
-              </w:rPr>
-              <w:t>Text String</w:t>
-            </w:r>
           </w:p>
         </w:tc>
         <w:tc>
@@ -13835,7 +14287,7 @@
               <w:rPr>
                 <w:rFonts w:ascii="Calibri" w:eastAsia="Times New Roman" w:hAnsi="Calibri" w:cs="Calibri"/>
               </w:rPr>
-              <w:t>Y</w:t>
+              <w:t>N</w:t>
             </w:r>
           </w:p>
         </w:tc>
@@ -13856,7 +14308,7 @@
               <w:rPr>
                 <w:rFonts w:ascii="Calibri" w:eastAsia="Times New Roman" w:hAnsi="Calibri" w:cs="Calibri"/>
               </w:rPr>
-              <w:t>REMOTE_URL</w:t>
+              <w:t>REMOTE_ACTIVE</w:t>
             </w:r>
           </w:p>
         </w:tc>
@@ -13875,7 +14327,7 @@
               <w:rPr>
                 <w:rFonts w:ascii="Calibri" w:eastAsia="Times New Roman" w:hAnsi="Calibri" w:cs="Calibri"/>
               </w:rPr>
-              <w:t>URL of the remote server</w:t>
+              <w:t>Is there a remote server that can receive scores</w:t>
             </w:r>
           </w:p>
         </w:tc>
@@ -13894,7 +14346,7 @@
               <w:rPr>
                 <w:rFonts w:ascii="Calibri" w:eastAsia="Times New Roman" w:hAnsi="Calibri" w:cs="Calibri"/>
               </w:rPr>
-              <w:t>IP Address (ex “192.168.1.1”)</w:t>
+              <w:t>1 – Enable</w:t>
             </w:r>
           </w:p>
         </w:tc>
@@ -13935,7 +14387,7 @@
               <w:rPr>
                 <w:rFonts w:ascii="Calibri" w:eastAsia="Times New Roman" w:hAnsi="Calibri" w:cs="Calibri"/>
               </w:rPr>
-              <w:t>SEND_MISS</w:t>
+              <w:t>REMOTE_KEY</w:t>
             </w:r>
           </w:p>
         </w:tc>
@@ -13954,7 +14406,7 @@
               <w:rPr>
                 <w:rFonts w:ascii="Calibri" w:eastAsia="Times New Roman" w:hAnsi="Calibri" w:cs="Calibri"/>
               </w:rPr>
-              <w:t>Send a record to the PC whenever a shot has been missed</w:t>
+              <w:t xml:space="preserve">Access key for authentication </w:t>
             </w:r>
           </w:p>
         </w:tc>
@@ -13973,7 +14425,7 @@
               <w:rPr>
                 <w:rFonts w:ascii="Calibri" w:eastAsia="Times New Roman" w:hAnsi="Calibri" w:cs="Calibri"/>
               </w:rPr>
-              <w:t>0 – Miss not sent</w:t>
+              <w:t>Text String</w:t>
             </w:r>
           </w:p>
         </w:tc>
@@ -14014,13 +14466,7 @@
               <w:rPr>
                 <w:rFonts w:ascii="Calibri" w:eastAsia="Times New Roman" w:hAnsi="Calibri" w:cs="Calibri"/>
               </w:rPr>
-              <w:t>SENSOR</w:t>
-            </w:r>
-            <w:r>
-              <w:rPr>
-                <w:rFonts w:ascii="Calibri" w:eastAsia="Times New Roman" w:hAnsi="Calibri" w:cs="Calibri"/>
-              </w:rPr>
-              <w:t>_DIA</w:t>
+              <w:t>REMOTE_URL</w:t>
             </w:r>
           </w:p>
         </w:tc>
@@ -14039,7 +14485,7 @@
               <w:rPr>
                 <w:rFonts w:ascii="Calibri" w:eastAsia="Times New Roman" w:hAnsi="Calibri" w:cs="Calibri"/>
               </w:rPr>
-              <w:t>Calibrated distance between sensor faces</w:t>
+              <w:t>URL of the remote server</w:t>
             </w:r>
           </w:p>
         </w:tc>
@@ -14058,19 +14504,7 @@
               <w:rPr>
                 <w:rFonts w:ascii="Calibri" w:eastAsia="Times New Roman" w:hAnsi="Calibri" w:cs="Calibri"/>
               </w:rPr>
-              <w:t>232</w:t>
-            </w:r>
-            <w:r>
-              <w:rPr>
-                <w:rFonts w:ascii="Calibri" w:eastAsia="Times New Roman" w:hAnsi="Calibri" w:cs="Calibri"/>
-              </w:rPr>
-              <w:t xml:space="preserve">mm </w:t>
-            </w:r>
-            <w:r>
-              <w:rPr>
-                <w:rFonts w:ascii="Calibri" w:eastAsia="Times New Roman" w:hAnsi="Calibri" w:cs="Calibri"/>
-              </w:rPr>
-              <w:t>for air pistol or air rifle</w:t>
+              <w:t>IP Address (ex “192.168.1.1”)</w:t>
             </w:r>
           </w:p>
         </w:tc>
@@ -14111,7 +14545,7 @@
               <w:rPr>
                 <w:rFonts w:ascii="Calibri" w:eastAsia="Times New Roman" w:hAnsi="Calibri" w:cs="Calibri"/>
               </w:rPr>
-              <w:t>STEP_COUNT</w:t>
+              <w:t>SEND_MISS</w:t>
             </w:r>
           </w:p>
         </w:tc>
@@ -14130,7 +14564,7 @@
               <w:rPr>
                 <w:rFonts w:ascii="Calibri" w:eastAsia="Times New Roman" w:hAnsi="Calibri" w:cs="Calibri"/>
               </w:rPr>
-              <w:t>How many steps to issue stepper motor witness paper</w:t>
+              <w:t>Send a record to the PC whenever a shot has been missed</w:t>
             </w:r>
           </w:p>
         </w:tc>
@@ -14149,7 +14583,7 @@
               <w:rPr>
                 <w:rFonts w:ascii="Calibri" w:eastAsia="Times New Roman" w:hAnsi="Calibri" w:cs="Calibri"/>
               </w:rPr>
-              <w:t>0 – Disabled</w:t>
+              <w:t>0 – Miss not sent</w:t>
             </w:r>
           </w:p>
         </w:tc>
@@ -14190,7 +14624,13 @@
               <w:rPr>
                 <w:rFonts w:ascii="Calibri" w:eastAsia="Times New Roman" w:hAnsi="Calibri" w:cs="Calibri"/>
               </w:rPr>
-              <w:t>STEP_RAMP</w:t>
+              <w:t>SENSOR</w:t>
+            </w:r>
+            <w:r>
+              <w:rPr>
+                <w:rFonts w:ascii="Calibri" w:eastAsia="Times New Roman" w:hAnsi="Calibri" w:cs="Calibri"/>
+              </w:rPr>
+              <w:t>_DIA</w:t>
             </w:r>
           </w:p>
         </w:tc>
@@ -14209,7 +14649,7 @@
               <w:rPr>
                 <w:rFonts w:ascii="Calibri" w:eastAsia="Times New Roman" w:hAnsi="Calibri" w:cs="Calibri"/>
               </w:rPr>
-              <w:t>How many cycles to change during ramp-up</w:t>
+              <w:t>Calibrated distance between sensor faces</w:t>
             </w:r>
           </w:p>
         </w:tc>
@@ -14228,7 +14668,19 @@
               <w:rPr>
                 <w:rFonts w:ascii="Calibri" w:eastAsia="Times New Roman" w:hAnsi="Calibri" w:cs="Calibri"/>
               </w:rPr>
-              <w:t>0 – Disabled</w:t>
+              <w:t>232</w:t>
+            </w:r>
+            <w:r>
+              <w:rPr>
+                <w:rFonts w:ascii="Calibri" w:eastAsia="Times New Roman" w:hAnsi="Calibri" w:cs="Calibri"/>
+              </w:rPr>
+              <w:t xml:space="preserve">mm </w:t>
+            </w:r>
+            <w:r>
+              <w:rPr>
+                <w:rFonts w:ascii="Calibri" w:eastAsia="Times New Roman" w:hAnsi="Calibri" w:cs="Calibri"/>
+              </w:rPr>
+              <w:t>for air pistol or air rifle</w:t>
             </w:r>
           </w:p>
         </w:tc>
@@ -14269,7 +14721,7 @@
               <w:rPr>
                 <w:rFonts w:ascii="Calibri" w:eastAsia="Times New Roman" w:hAnsi="Calibri" w:cs="Calibri"/>
               </w:rPr>
-              <w:t>STEP_START</w:t>
+              <w:t>STEP_COUNT</w:t>
             </w:r>
           </w:p>
         </w:tc>
@@ -14288,7 +14740,7 @@
               <w:rPr>
                 <w:rFonts w:ascii="Calibri" w:eastAsia="Times New Roman" w:hAnsi="Calibri" w:cs="Calibri"/>
               </w:rPr>
-              <w:t>Number of cycles to start stepping at</w:t>
+              <w:t>How many steps to issue stepper motor witness paper</w:t>
             </w:r>
           </w:p>
         </w:tc>
@@ -14348,7 +14800,7 @@
               <w:rPr>
                 <w:rFonts w:ascii="Calibri" w:eastAsia="Times New Roman" w:hAnsi="Calibri" w:cs="Calibri"/>
               </w:rPr>
-              <w:t>STEP_TIME</w:t>
+              <w:t>STEP_RAMP</w:t>
             </w:r>
           </w:p>
         </w:tc>
@@ -14367,21 +14819,7 @@
               <w:rPr>
                 <w:rFonts w:ascii="Calibri" w:eastAsia="Times New Roman" w:hAnsi="Calibri" w:cs="Calibri"/>
               </w:rPr>
-              <w:t xml:space="preserve">Time interval in </w:t>
-            </w:r>
-            <w:proofErr w:type="spellStart"/>
-            <w:r>
-              <w:rPr>
-                <w:rFonts w:ascii="Calibri" w:eastAsia="Times New Roman" w:hAnsi="Calibri" w:cs="Calibri"/>
-              </w:rPr>
-              <w:t>ms</w:t>
-            </w:r>
-            <w:proofErr w:type="spellEnd"/>
-            <w:r>
-              <w:rPr>
-                <w:rFonts w:ascii="Calibri" w:eastAsia="Times New Roman" w:hAnsi="Calibri" w:cs="Calibri"/>
-              </w:rPr>
-              <w:t xml:space="preserve"> between steps</w:t>
+              <w:t>How many cycles to change during ramp-up</w:t>
             </w:r>
           </w:p>
         </w:tc>
@@ -14441,7 +14879,7 @@
               <w:rPr>
                 <w:rFonts w:ascii="Calibri" w:eastAsia="Times New Roman" w:hAnsi="Calibri" w:cs="Calibri"/>
               </w:rPr>
-              <w:t>TABATA_ENABLE</w:t>
+              <w:t>STEP_START</w:t>
             </w:r>
           </w:p>
         </w:tc>
@@ -14460,7 +14898,7 @@
               <w:rPr>
                 <w:rFonts w:ascii="Calibri" w:eastAsia="Times New Roman" w:hAnsi="Calibri" w:cs="Calibri"/>
               </w:rPr>
-              <w:t>Enable the Tabata training mode</w:t>
+              <w:t>Number of cycles to start stepping at</w:t>
             </w:r>
           </w:p>
         </w:tc>
@@ -14499,7 +14937,7 @@
               <w:rPr>
                 <w:rFonts w:ascii="Calibri" w:eastAsia="Times New Roman" w:hAnsi="Calibri" w:cs="Calibri"/>
               </w:rPr>
-              <w:t>N</w:t>
+              <w:t>Y</w:t>
             </w:r>
           </w:p>
         </w:tc>
@@ -14521,7 +14959,7 @@
                 <w:rFonts w:ascii="Calibri" w:eastAsia="Times New Roman" w:hAnsi="Calibri" w:cs="Calibri"/>
               </w:rPr>
               <w:lastRenderedPageBreak/>
-              <w:t>TABATA_ON</w:t>
+              <w:t>STEP_TIME</w:t>
             </w:r>
           </w:p>
         </w:tc>
@@ -14540,19 +14978,21 @@
               <w:rPr>
                 <w:rFonts w:ascii="Calibri" w:eastAsia="Times New Roman" w:hAnsi="Calibri" w:cs="Calibri"/>
               </w:rPr>
-              <w:t xml:space="preserve">Time in seconds </w:t>
-            </w:r>
-            <w:r>
-              <w:rPr>
-                <w:rFonts w:ascii="Calibri" w:eastAsia="Times New Roman" w:hAnsi="Calibri" w:cs="Calibri"/>
-              </w:rPr>
-              <w:t xml:space="preserve">that the </w:t>
-            </w:r>
-            <w:r>
-              <w:rPr>
-                <w:rFonts w:ascii="Calibri" w:eastAsia="Times New Roman" w:hAnsi="Calibri" w:cs="Calibri"/>
-              </w:rPr>
-              <w:t>LEDs are on during a Tabata cycle</w:t>
+              <w:t xml:space="preserve">Time interval in </w:t>
+            </w:r>
+            <w:proofErr w:type="spellStart"/>
+            <w:r>
+              <w:rPr>
+                <w:rFonts w:ascii="Calibri" w:eastAsia="Times New Roman" w:hAnsi="Calibri" w:cs="Calibri"/>
+              </w:rPr>
+              <w:t>ms</w:t>
+            </w:r>
+            <w:proofErr w:type="spellEnd"/>
+            <w:r>
+              <w:rPr>
+                <w:rFonts w:ascii="Calibri" w:eastAsia="Times New Roman" w:hAnsi="Calibri" w:cs="Calibri"/>
+              </w:rPr>
+              <w:t xml:space="preserve"> between steps</w:t>
             </w:r>
           </w:p>
         </w:tc>
@@ -14567,6 +15007,12 @@
                 <w:rFonts w:ascii="Calibri" w:eastAsia="Times New Roman" w:hAnsi="Calibri" w:cs="Calibri"/>
               </w:rPr>
             </w:pPr>
+            <w:r>
+              <w:rPr>
+                <w:rFonts w:ascii="Calibri" w:eastAsia="Times New Roman" w:hAnsi="Calibri" w:cs="Calibri"/>
+              </w:rPr>
+              <w:t>0 – Disabled</w:t>
+            </w:r>
           </w:p>
         </w:tc>
         <w:tc>
@@ -14585,7 +15031,7 @@
               <w:rPr>
                 <w:rFonts w:ascii="Calibri" w:eastAsia="Times New Roman" w:hAnsi="Calibri" w:cs="Calibri"/>
               </w:rPr>
-              <w:t>N</w:t>
+              <w:t>Y</w:t>
             </w:r>
           </w:p>
         </w:tc>
@@ -14606,7 +15052,7 @@
               <w:rPr>
                 <w:rFonts w:ascii="Calibri" w:eastAsia="Times New Roman" w:hAnsi="Calibri" w:cs="Calibri"/>
               </w:rPr>
-              <w:t>TABATA_REST</w:t>
+              <w:t>TABATA_ENABLE</w:t>
             </w:r>
           </w:p>
         </w:tc>
@@ -14625,7 +15071,7 @@
               <w:rPr>
                 <w:rFonts w:ascii="Calibri" w:eastAsia="Times New Roman" w:hAnsi="Calibri" w:cs="Calibri"/>
               </w:rPr>
-              <w:t>Time in seconds that the LEDs are off between shots</w:t>
+              <w:t>Enable the Tabata training mode</w:t>
             </w:r>
           </w:p>
         </w:tc>
@@ -14640,6 +15086,12 @@
                 <w:rFonts w:ascii="Calibri" w:eastAsia="Times New Roman" w:hAnsi="Calibri" w:cs="Calibri"/>
               </w:rPr>
             </w:pPr>
+            <w:r>
+              <w:rPr>
+                <w:rFonts w:ascii="Calibri" w:eastAsia="Times New Roman" w:hAnsi="Calibri" w:cs="Calibri"/>
+              </w:rPr>
+              <w:t>0 – Disabled</w:t>
+            </w:r>
           </w:p>
         </w:tc>
         <w:tc>
@@ -14679,7 +15131,7 @@
               <w:rPr>
                 <w:rFonts w:ascii="Calibri" w:eastAsia="Times New Roman" w:hAnsi="Calibri" w:cs="Calibri"/>
               </w:rPr>
-              <w:t>TABATA_WARN_OFF</w:t>
+              <w:t>TABATA_ON</w:t>
             </w:r>
           </w:p>
         </w:tc>
@@ -14698,7 +15150,19 @@
               <w:rPr>
                 <w:rFonts w:ascii="Calibri" w:eastAsia="Times New Roman" w:hAnsi="Calibri" w:cs="Calibri"/>
               </w:rPr>
-              <w:t>Time in seconds that the LEDs are off after the warning</w:t>
+              <w:t xml:space="preserve">Time in seconds </w:t>
+            </w:r>
+            <w:r>
+              <w:rPr>
+                <w:rFonts w:ascii="Calibri" w:eastAsia="Times New Roman" w:hAnsi="Calibri" w:cs="Calibri"/>
+              </w:rPr>
+              <w:t xml:space="preserve">that the </w:t>
+            </w:r>
+            <w:r>
+              <w:rPr>
+                <w:rFonts w:ascii="Calibri" w:eastAsia="Times New Roman" w:hAnsi="Calibri" w:cs="Calibri"/>
+              </w:rPr>
+              <w:t>LEDs are on during a Tabata cycle</w:t>
             </w:r>
           </w:p>
         </w:tc>
@@ -14752,13 +15216,7 @@
               <w:rPr>
                 <w:rFonts w:ascii="Calibri" w:eastAsia="Times New Roman" w:hAnsi="Calibri" w:cs="Calibri"/>
               </w:rPr>
-              <w:t>TABATA_WARN_O</w:t>
-            </w:r>
-            <w:r>
-              <w:rPr>
-                <w:rFonts w:ascii="Calibri" w:eastAsia="Times New Roman" w:hAnsi="Calibri" w:cs="Calibri"/>
-              </w:rPr>
-              <w:t>N</w:t>
+              <w:t>TABATA_REST</w:t>
             </w:r>
           </w:p>
         </w:tc>
@@ -14777,7 +15235,7 @@
               <w:rPr>
                 <w:rFonts w:ascii="Calibri" w:eastAsia="Times New Roman" w:hAnsi="Calibri" w:cs="Calibri"/>
               </w:rPr>
-              <w:t>Time in seconds that the LEDs are on to warn the shooter</w:t>
+              <w:t>Time in seconds that the LEDs are off between shots</w:t>
             </w:r>
           </w:p>
         </w:tc>
@@ -14831,7 +15289,7 @@
               <w:rPr>
                 <w:rFonts w:ascii="Calibri" w:eastAsia="Times New Roman" w:hAnsi="Calibri" w:cs="Calibri"/>
               </w:rPr>
-              <w:t>TARGET_TYPE</w:t>
+              <w:t>TABATA_WARN_OFF</w:t>
             </w:r>
           </w:p>
         </w:tc>
@@ -14850,7 +15308,7 @@
               <w:rPr>
                 <w:rFonts w:ascii="Calibri" w:eastAsia="Times New Roman" w:hAnsi="Calibri" w:cs="Calibri"/>
               </w:rPr>
-              <w:t>Target Override for alternate targets</w:t>
+              <w:t>Time in seconds that the LEDs are off after the warning</w:t>
             </w:r>
           </w:p>
         </w:tc>
@@ -14860,68 +15318,11 @@
           </w:tcPr>
           <w:p>
             <w:pPr>
-              <w:rPr>
-                <w:rFonts w:ascii="Calibri" w:eastAsia="Times New Roman" w:hAnsi="Calibri" w:cs="Calibri"/>
-              </w:rPr>
-            </w:pPr>
-            <w:r>
-              <w:rPr>
-                <w:rFonts w:ascii="Calibri" w:eastAsia="Times New Roman" w:hAnsi="Calibri" w:cs="Calibri"/>
-              </w:rPr>
-              <w:t>0 – No override</w:t>
-            </w:r>
-          </w:p>
-          <w:p>
-            <w:pPr>
-              <w:rPr>
-                <w:rFonts w:ascii="Calibri" w:eastAsia="Times New Roman" w:hAnsi="Calibri" w:cs="Calibri"/>
-              </w:rPr>
-            </w:pPr>
-            <w:r>
-              <w:rPr>
-                <w:rFonts w:ascii="Calibri" w:eastAsia="Times New Roman" w:hAnsi="Calibri" w:cs="Calibri"/>
-              </w:rPr>
-              <w:t>4 – 5 bull target 74mm</w:t>
-            </w:r>
-          </w:p>
-          <w:p>
-            <w:pPr>
-              <w:rPr>
-                <w:rFonts w:ascii="Calibri" w:eastAsia="Times New Roman" w:hAnsi="Calibri" w:cs="Calibri"/>
-              </w:rPr>
-            </w:pPr>
-            <w:r>
-              <w:rPr>
-                <w:rFonts w:ascii="Calibri" w:eastAsia="Times New Roman" w:hAnsi="Calibri" w:cs="Calibri"/>
-              </w:rPr>
-              <w:t>5 – 5 bull target 79mm</w:t>
-            </w:r>
-          </w:p>
-          <w:p>
-            <w:pPr>
-              <w:rPr>
-                <w:rFonts w:ascii="Calibri" w:eastAsia="Times New Roman" w:hAnsi="Calibri" w:cs="Calibri"/>
-              </w:rPr>
-            </w:pPr>
-            <w:r>
-              <w:rPr>
-                <w:rFonts w:ascii="Calibri" w:eastAsia="Times New Roman" w:hAnsi="Calibri" w:cs="Calibri"/>
-              </w:rPr>
-              <w:t>11 – 10bull + sighters (Orion)</w:t>
-            </w:r>
-          </w:p>
-          <w:p>
-            <w:pPr>
-              <w:rPr>
-                <w:rFonts w:ascii="Calibri" w:eastAsia="Times New Roman" w:hAnsi="Calibri" w:cs="Calibri"/>
-              </w:rPr>
-            </w:pPr>
-            <w:r>
-              <w:rPr>
-                <w:rFonts w:ascii="Calibri" w:eastAsia="Times New Roman" w:hAnsi="Calibri" w:cs="Calibri"/>
-              </w:rPr>
-              <w:t>12 – 10 bull + sighters (NRA)</w:t>
-            </w:r>
+              <w:spacing w:before="100" w:beforeAutospacing="1" w:after="100" w:afterAutospacing="1"/>
+              <w:rPr>
+                <w:rFonts w:ascii="Calibri" w:eastAsia="Times New Roman" w:hAnsi="Calibri" w:cs="Calibri"/>
+              </w:rPr>
+            </w:pPr>
           </w:p>
         </w:tc>
         <w:tc>
@@ -14940,7 +15341,7 @@
               <w:rPr>
                 <w:rFonts w:ascii="Calibri" w:eastAsia="Times New Roman" w:hAnsi="Calibri" w:cs="Calibri"/>
               </w:rPr>
-              <w:t>Y</w:t>
+              <w:t>N</w:t>
             </w:r>
           </w:p>
         </w:tc>
@@ -14961,7 +15362,13 @@
               <w:rPr>
                 <w:rFonts w:ascii="Calibri" w:eastAsia="Times New Roman" w:hAnsi="Calibri" w:cs="Calibri"/>
               </w:rPr>
-              <w:t>TEST</w:t>
+              <w:t>TABATA_WARN_O</w:t>
+            </w:r>
+            <w:r>
+              <w:rPr>
+                <w:rFonts w:ascii="Calibri" w:eastAsia="Times New Roman" w:hAnsi="Calibri" w:cs="Calibri"/>
+              </w:rPr>
+              <w:t>N</w:t>
             </w:r>
           </w:p>
         </w:tc>
@@ -14980,7 +15387,7 @@
               <w:rPr>
                 <w:rFonts w:ascii="Calibri" w:eastAsia="Times New Roman" w:hAnsi="Calibri" w:cs="Calibri"/>
               </w:rPr>
-              <w:t>Run diagnostics test</w:t>
+              <w:t>Time in seconds that the LEDs are on to warn the shooter</w:t>
             </w:r>
           </w:p>
         </w:tc>
@@ -14990,16 +15397,11 @@
           </w:tcPr>
           <w:p>
             <w:pPr>
-              <w:rPr>
-                <w:rFonts w:ascii="Calibri" w:eastAsia="Times New Roman" w:hAnsi="Calibri" w:cs="Calibri"/>
-              </w:rPr>
-            </w:pPr>
-            <w:r>
-              <w:rPr>
-                <w:rFonts w:ascii="Calibri" w:eastAsia="Times New Roman" w:hAnsi="Calibri" w:cs="Calibri"/>
-              </w:rPr>
-              <w:t>0 – Show help menu</w:t>
-            </w:r>
+              <w:spacing w:before="100" w:beforeAutospacing="1" w:after="100" w:afterAutospacing="1"/>
+              <w:rPr>
+                <w:rFonts w:ascii="Calibri" w:eastAsia="Times New Roman" w:hAnsi="Calibri" w:cs="Calibri"/>
+              </w:rPr>
+            </w:pPr>
           </w:p>
         </w:tc>
         <w:tc>
@@ -15039,7 +15441,7 @@
               <w:rPr>
                 <w:rFonts w:ascii="Calibri" w:eastAsia="Times New Roman" w:hAnsi="Calibri" w:cs="Calibri"/>
               </w:rPr>
-              <w:t>TOKEN</w:t>
+              <w:t>TARGET_TYPE</w:t>
             </w:r>
           </w:p>
         </w:tc>
@@ -15058,7 +15460,7 @@
               <w:rPr>
                 <w:rFonts w:ascii="Calibri" w:eastAsia="Times New Roman" w:hAnsi="Calibri" w:cs="Calibri"/>
               </w:rPr>
-              <w:t>Enable Rapid Fire token ring</w:t>
+              <w:t>Target Override for alternate targets</w:t>
             </w:r>
           </w:p>
         </w:tc>
@@ -15076,32 +15478,59 @@
               <w:rPr>
                 <w:rFonts w:ascii="Calibri" w:eastAsia="Times New Roman" w:hAnsi="Calibri" w:cs="Calibri"/>
               </w:rPr>
-              <w:t>0 – Disable,</w:t>
-            </w:r>
-          </w:p>
-          <w:p>
-            <w:pPr>
-              <w:rPr>
-                <w:rFonts w:ascii="Calibri" w:eastAsia="Times New Roman" w:hAnsi="Calibri" w:cs="Calibri"/>
-              </w:rPr>
-            </w:pPr>
-            <w:r>
-              <w:rPr>
-                <w:rFonts w:ascii="Calibri" w:eastAsia="Times New Roman" w:hAnsi="Calibri" w:cs="Calibri"/>
-              </w:rPr>
-              <w:t xml:space="preserve">1 </w:t>
-            </w:r>
-            <w:r>
-              <w:rPr>
-                <w:rFonts w:ascii="Calibri" w:eastAsia="Times New Roman" w:hAnsi="Calibri" w:cs="Calibri"/>
-              </w:rPr>
-              <w:t>E</w:t>
-            </w:r>
-            <w:r>
-              <w:rPr>
-                <w:rFonts w:ascii="Calibri" w:eastAsia="Times New Roman" w:hAnsi="Calibri" w:cs="Calibri"/>
-              </w:rPr>
-              <w:t>nable</w:t>
+              <w:t>0 – No override</w:t>
+            </w:r>
+          </w:p>
+          <w:p>
+            <w:pPr>
+              <w:rPr>
+                <w:rFonts w:ascii="Calibri" w:eastAsia="Times New Roman" w:hAnsi="Calibri" w:cs="Calibri"/>
+              </w:rPr>
+            </w:pPr>
+            <w:r>
+              <w:rPr>
+                <w:rFonts w:ascii="Calibri" w:eastAsia="Times New Roman" w:hAnsi="Calibri" w:cs="Calibri"/>
+              </w:rPr>
+              <w:t>4 – 5 bull target 74mm</w:t>
+            </w:r>
+          </w:p>
+          <w:p>
+            <w:pPr>
+              <w:rPr>
+                <w:rFonts w:ascii="Calibri" w:eastAsia="Times New Roman" w:hAnsi="Calibri" w:cs="Calibri"/>
+              </w:rPr>
+            </w:pPr>
+            <w:r>
+              <w:rPr>
+                <w:rFonts w:ascii="Calibri" w:eastAsia="Times New Roman" w:hAnsi="Calibri" w:cs="Calibri"/>
+              </w:rPr>
+              <w:t>5 – 5 bull target 79mm</w:t>
+            </w:r>
+          </w:p>
+          <w:p>
+            <w:pPr>
+              <w:rPr>
+                <w:rFonts w:ascii="Calibri" w:eastAsia="Times New Roman" w:hAnsi="Calibri" w:cs="Calibri"/>
+              </w:rPr>
+            </w:pPr>
+            <w:r>
+              <w:rPr>
+                <w:rFonts w:ascii="Calibri" w:eastAsia="Times New Roman" w:hAnsi="Calibri" w:cs="Calibri"/>
+              </w:rPr>
+              <w:t>11 – 10bull + sighters (Orion)</w:t>
+            </w:r>
+          </w:p>
+          <w:p>
+            <w:pPr>
+              <w:rPr>
+                <w:rFonts w:ascii="Calibri" w:eastAsia="Times New Roman" w:hAnsi="Calibri" w:cs="Calibri"/>
+              </w:rPr>
+            </w:pPr>
+            <w:r>
+              <w:rPr>
+                <w:rFonts w:ascii="Calibri" w:eastAsia="Times New Roman" w:hAnsi="Calibri" w:cs="Calibri"/>
+              </w:rPr>
+              <w:t>12 – 10 bull + sighters (NRA)</w:t>
             </w:r>
           </w:p>
         </w:tc>
@@ -15133,15 +15562,16 @@
           </w:tcPr>
           <w:p>
             <w:pPr>
-              <w:rPr>
-                <w:rFonts w:ascii="Calibri" w:eastAsia="Times New Roman" w:hAnsi="Calibri" w:cs="Calibri"/>
-              </w:rPr>
-            </w:pPr>
-            <w:r>
-              <w:rPr>
-                <w:rFonts w:ascii="Calibri" w:eastAsia="Times New Roman" w:hAnsi="Calibri" w:cs="Calibri"/>
-              </w:rPr>
-              <w:t>TRACE</w:t>
+              <w:spacing w:before="100" w:beforeAutospacing="1" w:after="100" w:afterAutospacing="1"/>
+              <w:rPr>
+                <w:rFonts w:ascii="Calibri" w:eastAsia="Times New Roman" w:hAnsi="Calibri" w:cs="Calibri"/>
+              </w:rPr>
+            </w:pPr>
+            <w:r>
+              <w:rPr>
+                <w:rFonts w:ascii="Calibri" w:eastAsia="Times New Roman" w:hAnsi="Calibri" w:cs="Calibri"/>
+              </w:rPr>
+              <w:t>TEST</w:t>
             </w:r>
           </w:p>
         </w:tc>
@@ -15151,74 +15581,16 @@
           </w:tcPr>
           <w:p>
             <w:pPr>
-              <w:rPr>
-                <w:rFonts w:ascii="Calibri" w:eastAsia="Times New Roman" w:hAnsi="Calibri" w:cs="Calibri"/>
-              </w:rPr>
-            </w:pPr>
-            <w:r>
-              <w:rPr>
-                <w:rFonts w:ascii="Calibri" w:eastAsia="Times New Roman" w:hAnsi="Calibri" w:cs="Calibri"/>
-              </w:rPr>
-              <w:t xml:space="preserve">Display diagnostics trace.  </w:t>
-            </w:r>
-          </w:p>
-          <w:p>
-            <w:pPr>
-              <w:rPr>
-                <w:rFonts w:ascii="Calibri" w:eastAsia="Times New Roman" w:hAnsi="Calibri" w:cs="Calibri"/>
-              </w:rPr>
-            </w:pPr>
-            <w:r>
-              <w:rPr>
-                <w:rFonts w:ascii="Calibri" w:eastAsia="Times New Roman" w:hAnsi="Calibri" w:cs="Calibri"/>
-              </w:rPr>
-              <w:t>Cleared on next power cycle</w:t>
-            </w:r>
-          </w:p>
-          <w:p>
-            <w:pPr>
-              <w:rPr>
-                <w:rFonts w:ascii="Calibri" w:eastAsia="Times New Roman" w:hAnsi="Calibri" w:cs="Calibri"/>
-              </w:rPr>
-            </w:pPr>
-          </w:p>
-          <w:p>
-            <w:pPr>
-              <w:rPr>
-                <w:rFonts w:ascii="Calibri" w:eastAsia="Times New Roman" w:hAnsi="Calibri" w:cs="Calibri"/>
-              </w:rPr>
-            </w:pPr>
-            <w:r>
-              <w:rPr>
-                <w:rFonts w:ascii="Calibri" w:eastAsia="Times New Roman" w:hAnsi="Calibri" w:cs="Calibri"/>
-              </w:rPr>
-              <w:t>DLT_CRITICAL – Error effects normal operation</w:t>
-            </w:r>
-          </w:p>
-          <w:p>
-            <w:pPr>
-              <w:rPr>
-                <w:rFonts w:ascii="Calibri" w:eastAsia="Times New Roman" w:hAnsi="Calibri" w:cs="Calibri"/>
-              </w:rPr>
-            </w:pPr>
-            <w:r>
-              <w:rPr>
-                <w:rFonts w:ascii="Calibri" w:eastAsia="Times New Roman" w:hAnsi="Calibri" w:cs="Calibri"/>
-              </w:rPr>
-              <w:t>DLT_INFO – Internal operational information</w:t>
-            </w:r>
-          </w:p>
-          <w:p>
-            <w:pPr>
-              <w:rPr>
-                <w:rFonts w:ascii="Calibri" w:eastAsia="Times New Roman" w:hAnsi="Calibri" w:cs="Calibri"/>
-              </w:rPr>
-            </w:pPr>
-            <w:r>
-              <w:rPr>
-                <w:rFonts w:ascii="Calibri" w:eastAsia="Times New Roman" w:hAnsi="Calibri" w:cs="Calibri"/>
-              </w:rPr>
-              <w:t xml:space="preserve">DLT_APPLICATION – Scoring calculations </w:t>
+              <w:spacing w:before="100" w:beforeAutospacing="1" w:after="100" w:afterAutospacing="1"/>
+              <w:rPr>
+                <w:rFonts w:ascii="Calibri" w:eastAsia="Times New Roman" w:hAnsi="Calibri" w:cs="Calibri"/>
+              </w:rPr>
+            </w:pPr>
+            <w:r>
+              <w:rPr>
+                <w:rFonts w:ascii="Calibri" w:eastAsia="Times New Roman" w:hAnsi="Calibri" w:cs="Calibri"/>
+              </w:rPr>
+              <w:t>Run diagnostics test</w:t>
             </w:r>
           </w:p>
         </w:tc>
@@ -15236,140 +15608,7 @@
               <w:rPr>
                 <w:rFonts w:ascii="Calibri" w:eastAsia="Times New Roman" w:hAnsi="Calibri" w:cs="Calibri"/>
               </w:rPr>
-              <w:t>1-</w:t>
-            </w:r>
-            <w:r>
-              <w:rPr>
-                <w:rFonts w:ascii="Calibri" w:eastAsia="Times New Roman" w:hAnsi="Calibri" w:cs="Calibri"/>
-              </w:rPr>
-              <w:t>DLT_CRITICAL</w:t>
-            </w:r>
-          </w:p>
-          <w:p>
-            <w:pPr>
-              <w:rPr>
-                <w:rFonts w:ascii="Calibri" w:eastAsia="Times New Roman" w:hAnsi="Calibri" w:cs="Calibri"/>
-              </w:rPr>
-            </w:pPr>
-            <w:r>
-              <w:rPr>
-                <w:rFonts w:ascii="Calibri" w:eastAsia="Times New Roman" w:hAnsi="Calibri" w:cs="Calibri"/>
-              </w:rPr>
-              <w:t>2-DLT_INFO</w:t>
-            </w:r>
-          </w:p>
-          <w:p>
-            <w:pPr>
-              <w:rPr>
-                <w:rFonts w:ascii="Calibri" w:eastAsia="Times New Roman" w:hAnsi="Calibri" w:cs="Calibri"/>
-              </w:rPr>
-            </w:pPr>
-            <w:r>
-              <w:rPr>
-                <w:rFonts w:ascii="Calibri" w:eastAsia="Times New Roman" w:hAnsi="Calibri" w:cs="Calibri"/>
-              </w:rPr>
-              <w:t>4-</w:t>
-            </w:r>
-            <w:r>
-              <w:rPr>
-                <w:rFonts w:ascii="Calibri" w:eastAsia="Times New Roman" w:hAnsi="Calibri" w:cs="Calibri"/>
-              </w:rPr>
-              <w:t>DLT_APPLICATION</w:t>
-            </w:r>
-          </w:p>
-          <w:p>
-            <w:pPr>
-              <w:rPr>
-                <w:rFonts w:ascii="Calibri" w:eastAsia="Times New Roman" w:hAnsi="Calibri" w:cs="Calibri"/>
-              </w:rPr>
-            </w:pPr>
-            <w:r>
-              <w:rPr>
-                <w:rFonts w:ascii="Calibri" w:eastAsia="Times New Roman" w:hAnsi="Calibri" w:cs="Calibri"/>
-              </w:rPr>
-              <w:t>8-</w:t>
-            </w:r>
-            <w:r>
-              <w:rPr>
-                <w:rFonts w:ascii="Calibri" w:eastAsia="Times New Roman" w:hAnsi="Calibri" w:cs="Calibri"/>
-              </w:rPr>
-              <w:t>DLT_COMMUNICATION</w:t>
-            </w:r>
-          </w:p>
-          <w:p>
-            <w:pPr>
-              <w:rPr>
-                <w:rFonts w:ascii="Calibri" w:eastAsia="Times New Roman" w:hAnsi="Calibri" w:cs="Calibri"/>
-              </w:rPr>
-            </w:pPr>
-            <w:r>
-              <w:rPr>
-                <w:rFonts w:ascii="Calibri" w:eastAsia="Times New Roman" w:hAnsi="Calibri" w:cs="Calibri"/>
-              </w:rPr>
-              <w:t>16-</w:t>
-            </w:r>
-            <w:r>
-              <w:rPr>
-                <w:rFonts w:ascii="Calibri" w:eastAsia="Times New Roman" w:hAnsi="Calibri" w:cs="Calibri"/>
-              </w:rPr>
-              <w:t>DLT_DIAG</w:t>
-            </w:r>
-          </w:p>
-          <w:p>
-            <w:pPr>
-              <w:rPr>
-                <w:rFonts w:ascii="Calibri" w:eastAsia="Times New Roman" w:hAnsi="Calibri" w:cs="Calibri"/>
-              </w:rPr>
-            </w:pPr>
-            <w:r>
-              <w:rPr>
-                <w:rFonts w:ascii="Calibri" w:eastAsia="Times New Roman" w:hAnsi="Calibri" w:cs="Calibri"/>
-              </w:rPr>
-              <w:t>32-</w:t>
-            </w:r>
-            <w:r>
-              <w:rPr>
-                <w:rFonts w:ascii="Calibri" w:eastAsia="Times New Roman" w:hAnsi="Calibri" w:cs="Calibri"/>
-              </w:rPr>
-              <w:t>DLT_DEBUG</w:t>
-            </w:r>
-          </w:p>
-          <w:p>
-            <w:pPr>
-              <w:rPr>
-                <w:rFonts w:ascii="Calibri" w:eastAsia="Times New Roman" w:hAnsi="Calibri" w:cs="Calibri"/>
-              </w:rPr>
-            </w:pPr>
-            <w:r>
-              <w:rPr>
-                <w:rFonts w:ascii="Calibri" w:eastAsia="Times New Roman" w:hAnsi="Calibri" w:cs="Calibri"/>
-              </w:rPr>
-              <w:t>64-</w:t>
-            </w:r>
-            <w:r>
-              <w:rPr>
-                <w:rFonts w:ascii="Calibri" w:eastAsia="Times New Roman" w:hAnsi="Calibri" w:cs="Calibri"/>
-              </w:rPr>
-              <w:t>DLT_SCORE</w:t>
-            </w:r>
-          </w:p>
-          <w:p>
-            <w:pPr>
-              <w:rPr>
-                <w:rFonts w:ascii="Calibri" w:eastAsia="Times New Roman" w:hAnsi="Calibri" w:cs="Calibri"/>
-              </w:rPr>
-            </w:pPr>
-            <w:r>
-              <w:rPr>
-                <w:rFonts w:ascii="Calibri" w:eastAsia="Times New Roman" w:hAnsi="Calibri" w:cs="Calibri"/>
-              </w:rPr>
-              <w:t>128-</w:t>
-            </w:r>
-            <w:r>
-              <w:rPr>
-                <w:rFonts w:ascii="Calibri" w:eastAsia="Times New Roman" w:hAnsi="Calibri" w:cs="Calibri"/>
-              </w:rPr>
-              <w:t>DLT_HEARTBEAT</w:t>
+              <w:t>0 – Show help menu</w:t>
             </w:r>
           </w:p>
         </w:tc>
@@ -15379,6 +15618,7 @@
           </w:tcPr>
           <w:p>
             <w:pPr>
+              <w:spacing w:before="100" w:beforeAutospacing="1" w:after="100" w:afterAutospacing="1"/>
               <w:jc w:val="center"/>
               <w:rPr>
                 <w:rFonts w:ascii="Calibri" w:eastAsia="Times New Roman" w:hAnsi="Calibri" w:cs="Calibri"/>
@@ -15409,7 +15649,7 @@
               <w:rPr>
                 <w:rFonts w:ascii="Calibri" w:eastAsia="Times New Roman" w:hAnsi="Calibri" w:cs="Calibri"/>
               </w:rPr>
-              <w:t>VREF_LO</w:t>
+              <w:t>TOKEN</w:t>
             </w:r>
           </w:p>
         </w:tc>
@@ -15428,7 +15668,7 @@
               <w:rPr>
                 <w:rFonts w:ascii="Calibri" w:eastAsia="Times New Roman" w:hAnsi="Calibri" w:cs="Calibri"/>
               </w:rPr>
-              <w:t>Shot detection low voltage threshold</w:t>
+              <w:t>Enable Rapid Fire token ring</w:t>
             </w:r>
           </w:p>
         </w:tc>
@@ -15438,16 +15678,40 @@
           </w:tcPr>
           <w:p>
             <w:pPr>
-              <w:spacing w:before="100" w:beforeAutospacing="1" w:after="100" w:afterAutospacing="1"/>
-              <w:rPr>
-                <w:rFonts w:ascii="Calibri" w:eastAsia="Times New Roman" w:hAnsi="Calibri" w:cs="Calibri"/>
-              </w:rPr>
-            </w:pPr>
-            <w:r>
-              <w:rPr>
-                <w:rFonts w:ascii="Calibri" w:eastAsia="Times New Roman" w:hAnsi="Calibri" w:cs="Calibri"/>
-              </w:rPr>
-              <w:t>1.25 Volts</w:t>
+              <w:rPr>
+                <w:rFonts w:ascii="Calibri" w:eastAsia="Times New Roman" w:hAnsi="Calibri" w:cs="Calibri"/>
+              </w:rPr>
+            </w:pPr>
+            <w:r>
+              <w:rPr>
+                <w:rFonts w:ascii="Calibri" w:eastAsia="Times New Roman" w:hAnsi="Calibri" w:cs="Calibri"/>
+              </w:rPr>
+              <w:t>0 – Disable,</w:t>
+            </w:r>
+          </w:p>
+          <w:p>
+            <w:pPr>
+              <w:rPr>
+                <w:rFonts w:ascii="Calibri" w:eastAsia="Times New Roman" w:hAnsi="Calibri" w:cs="Calibri"/>
+              </w:rPr>
+            </w:pPr>
+            <w:r>
+              <w:rPr>
+                <w:rFonts w:ascii="Calibri" w:eastAsia="Times New Roman" w:hAnsi="Calibri" w:cs="Calibri"/>
+              </w:rPr>
+              <w:t xml:space="preserve">1 </w:t>
+            </w:r>
+            <w:r>
+              <w:rPr>
+                <w:rFonts w:ascii="Calibri" w:eastAsia="Times New Roman" w:hAnsi="Calibri" w:cs="Calibri"/>
+              </w:rPr>
+              <w:t>E</w:t>
+            </w:r>
+            <w:r>
+              <w:rPr>
+                <w:rFonts w:ascii="Calibri" w:eastAsia="Times New Roman" w:hAnsi="Calibri" w:cs="Calibri"/>
+              </w:rPr>
+              <w:t>nable</w:t>
             </w:r>
           </w:p>
         </w:tc>
@@ -15479,6 +15743,292 @@
           </w:tcPr>
           <w:p>
             <w:pPr>
+              <w:rPr>
+                <w:rFonts w:ascii="Calibri" w:eastAsia="Times New Roman" w:hAnsi="Calibri" w:cs="Calibri"/>
+              </w:rPr>
+            </w:pPr>
+            <w:r>
+              <w:rPr>
+                <w:rFonts w:ascii="Calibri" w:eastAsia="Times New Roman" w:hAnsi="Calibri" w:cs="Calibri"/>
+              </w:rPr>
+              <w:t>TRACE</w:t>
+            </w:r>
+          </w:p>
+        </w:tc>
+        <w:tc>
+          <w:tcPr>
+            <w:tcW w:w="5206" w:type="dxa"/>
+          </w:tcPr>
+          <w:p>
+            <w:pPr>
+              <w:rPr>
+                <w:rFonts w:ascii="Calibri" w:eastAsia="Times New Roman" w:hAnsi="Calibri" w:cs="Calibri"/>
+              </w:rPr>
+            </w:pPr>
+            <w:r>
+              <w:rPr>
+                <w:rFonts w:ascii="Calibri" w:eastAsia="Times New Roman" w:hAnsi="Calibri" w:cs="Calibri"/>
+              </w:rPr>
+              <w:t xml:space="preserve">Display diagnostics trace.  </w:t>
+            </w:r>
+          </w:p>
+          <w:p>
+            <w:pPr>
+              <w:rPr>
+                <w:rFonts w:ascii="Calibri" w:eastAsia="Times New Roman" w:hAnsi="Calibri" w:cs="Calibri"/>
+              </w:rPr>
+            </w:pPr>
+            <w:r>
+              <w:rPr>
+                <w:rFonts w:ascii="Calibri" w:eastAsia="Times New Roman" w:hAnsi="Calibri" w:cs="Calibri"/>
+              </w:rPr>
+              <w:t>Cleared on next power cycle</w:t>
+            </w:r>
+          </w:p>
+          <w:p>
+            <w:pPr>
+              <w:rPr>
+                <w:rFonts w:ascii="Calibri" w:eastAsia="Times New Roman" w:hAnsi="Calibri" w:cs="Calibri"/>
+              </w:rPr>
+            </w:pPr>
+          </w:p>
+          <w:p>
+            <w:pPr>
+              <w:rPr>
+                <w:rFonts w:ascii="Calibri" w:eastAsia="Times New Roman" w:hAnsi="Calibri" w:cs="Calibri"/>
+              </w:rPr>
+            </w:pPr>
+            <w:r>
+              <w:rPr>
+                <w:rFonts w:ascii="Calibri" w:eastAsia="Times New Roman" w:hAnsi="Calibri" w:cs="Calibri"/>
+              </w:rPr>
+              <w:t>DLT_CRITICAL – Error effects normal operation</w:t>
+            </w:r>
+          </w:p>
+          <w:p>
+            <w:pPr>
+              <w:rPr>
+                <w:rFonts w:ascii="Calibri" w:eastAsia="Times New Roman" w:hAnsi="Calibri" w:cs="Calibri"/>
+              </w:rPr>
+            </w:pPr>
+            <w:r>
+              <w:rPr>
+                <w:rFonts w:ascii="Calibri" w:eastAsia="Times New Roman" w:hAnsi="Calibri" w:cs="Calibri"/>
+              </w:rPr>
+              <w:t>DLT_INFO – Internal operational information</w:t>
+            </w:r>
+          </w:p>
+          <w:p>
+            <w:pPr>
+              <w:rPr>
+                <w:rFonts w:ascii="Calibri" w:eastAsia="Times New Roman" w:hAnsi="Calibri" w:cs="Calibri"/>
+              </w:rPr>
+            </w:pPr>
+            <w:r>
+              <w:rPr>
+                <w:rFonts w:ascii="Calibri" w:eastAsia="Times New Roman" w:hAnsi="Calibri" w:cs="Calibri"/>
+              </w:rPr>
+              <w:t xml:space="preserve">DLT_APPLICATION – Scoring calculations </w:t>
+            </w:r>
+          </w:p>
+        </w:tc>
+        <w:tc>
+          <w:tcPr>
+            <w:tcW w:w="2961" w:type="dxa"/>
+          </w:tcPr>
+          <w:p>
+            <w:pPr>
+              <w:rPr>
+                <w:rFonts w:ascii="Calibri" w:eastAsia="Times New Roman" w:hAnsi="Calibri" w:cs="Calibri"/>
+              </w:rPr>
+            </w:pPr>
+            <w:r>
+              <w:rPr>
+                <w:rFonts w:ascii="Calibri" w:eastAsia="Times New Roman" w:hAnsi="Calibri" w:cs="Calibri"/>
+              </w:rPr>
+              <w:t>1-</w:t>
+            </w:r>
+            <w:r>
+              <w:rPr>
+                <w:rFonts w:ascii="Calibri" w:eastAsia="Times New Roman" w:hAnsi="Calibri" w:cs="Calibri"/>
+              </w:rPr>
+              <w:t>DLT_CRITICAL</w:t>
+            </w:r>
+          </w:p>
+          <w:p>
+            <w:pPr>
+              <w:rPr>
+                <w:rFonts w:ascii="Calibri" w:eastAsia="Times New Roman" w:hAnsi="Calibri" w:cs="Calibri"/>
+              </w:rPr>
+            </w:pPr>
+            <w:r>
+              <w:rPr>
+                <w:rFonts w:ascii="Calibri" w:eastAsia="Times New Roman" w:hAnsi="Calibri" w:cs="Calibri"/>
+              </w:rPr>
+              <w:t>2-DLT_INFO</w:t>
+            </w:r>
+          </w:p>
+          <w:p>
+            <w:pPr>
+              <w:rPr>
+                <w:rFonts w:ascii="Calibri" w:eastAsia="Times New Roman" w:hAnsi="Calibri" w:cs="Calibri"/>
+              </w:rPr>
+            </w:pPr>
+            <w:r>
+              <w:rPr>
+                <w:rFonts w:ascii="Calibri" w:eastAsia="Times New Roman" w:hAnsi="Calibri" w:cs="Calibri"/>
+              </w:rPr>
+              <w:t>4-</w:t>
+            </w:r>
+            <w:r>
+              <w:rPr>
+                <w:rFonts w:ascii="Calibri" w:eastAsia="Times New Roman" w:hAnsi="Calibri" w:cs="Calibri"/>
+              </w:rPr>
+              <w:t>DLT_APPLICATION</w:t>
+            </w:r>
+          </w:p>
+          <w:p>
+            <w:pPr>
+              <w:rPr>
+                <w:rFonts w:ascii="Calibri" w:eastAsia="Times New Roman" w:hAnsi="Calibri" w:cs="Calibri"/>
+              </w:rPr>
+            </w:pPr>
+            <w:r>
+              <w:rPr>
+                <w:rFonts w:ascii="Calibri" w:eastAsia="Times New Roman" w:hAnsi="Calibri" w:cs="Calibri"/>
+              </w:rPr>
+              <w:t>8-</w:t>
+            </w:r>
+            <w:r>
+              <w:rPr>
+                <w:rFonts w:ascii="Calibri" w:eastAsia="Times New Roman" w:hAnsi="Calibri" w:cs="Calibri"/>
+              </w:rPr>
+              <w:t>DLT_COMMUNICATION</w:t>
+            </w:r>
+          </w:p>
+          <w:p>
+            <w:pPr>
+              <w:rPr>
+                <w:rFonts w:ascii="Calibri" w:eastAsia="Times New Roman" w:hAnsi="Calibri" w:cs="Calibri"/>
+              </w:rPr>
+            </w:pPr>
+            <w:r>
+              <w:rPr>
+                <w:rFonts w:ascii="Calibri" w:eastAsia="Times New Roman" w:hAnsi="Calibri" w:cs="Calibri"/>
+              </w:rPr>
+              <w:t>16-</w:t>
+            </w:r>
+            <w:r>
+              <w:rPr>
+                <w:rFonts w:ascii="Calibri" w:eastAsia="Times New Roman" w:hAnsi="Calibri" w:cs="Calibri"/>
+              </w:rPr>
+              <w:t>DLT_DIAG</w:t>
+            </w:r>
+          </w:p>
+          <w:p>
+            <w:pPr>
+              <w:rPr>
+                <w:rFonts w:ascii="Calibri" w:eastAsia="Times New Roman" w:hAnsi="Calibri" w:cs="Calibri"/>
+              </w:rPr>
+            </w:pPr>
+            <w:r>
+              <w:rPr>
+                <w:rFonts w:ascii="Calibri" w:eastAsia="Times New Roman" w:hAnsi="Calibri" w:cs="Calibri"/>
+              </w:rPr>
+              <w:t>32-</w:t>
+            </w:r>
+            <w:r>
+              <w:rPr>
+                <w:rFonts w:ascii="Calibri" w:eastAsia="Times New Roman" w:hAnsi="Calibri" w:cs="Calibri"/>
+              </w:rPr>
+              <w:t>DLT_DEBUG</w:t>
+            </w:r>
+          </w:p>
+          <w:p>
+            <w:pPr>
+              <w:rPr>
+                <w:rFonts w:ascii="Calibri" w:eastAsia="Times New Roman" w:hAnsi="Calibri" w:cs="Calibri"/>
+              </w:rPr>
+            </w:pPr>
+            <w:r>
+              <w:rPr>
+                <w:rFonts w:ascii="Calibri" w:eastAsia="Times New Roman" w:hAnsi="Calibri" w:cs="Calibri"/>
+              </w:rPr>
+              <w:t>64-</w:t>
+            </w:r>
+            <w:r>
+              <w:rPr>
+                <w:rFonts w:ascii="Calibri" w:eastAsia="Times New Roman" w:hAnsi="Calibri" w:cs="Calibri"/>
+              </w:rPr>
+              <w:t>DLT_SCORE</w:t>
+            </w:r>
+          </w:p>
+          <w:p>
+            <w:pPr>
+              <w:rPr>
+                <w:rFonts w:ascii="Calibri" w:eastAsia="Times New Roman" w:hAnsi="Calibri" w:cs="Calibri"/>
+              </w:rPr>
+            </w:pPr>
+            <w:r>
+              <w:rPr>
+                <w:rFonts w:ascii="Calibri" w:eastAsia="Times New Roman" w:hAnsi="Calibri" w:cs="Calibri"/>
+              </w:rPr>
+              <w:t>128-</w:t>
+            </w:r>
+            <w:r>
+              <w:rPr>
+                <w:rFonts w:ascii="Calibri" w:eastAsia="Times New Roman" w:hAnsi="Calibri" w:cs="Calibri"/>
+              </w:rPr>
+              <w:t>DLT_</w:t>
+            </w:r>
+            <w:r>
+              <w:rPr>
+                <w:rFonts w:ascii="Calibri" w:eastAsia="Times New Roman" w:hAnsi="Calibri" w:cs="Calibri"/>
+              </w:rPr>
+              <w:t>HTTP</w:t>
+            </w:r>
+          </w:p>
+          <w:p>
+            <w:pPr>
+              <w:rPr>
+                <w:rFonts w:ascii="Calibri" w:eastAsia="Times New Roman" w:hAnsi="Calibri" w:cs="Calibri"/>
+              </w:rPr>
+            </w:pPr>
+            <w:r>
+              <w:rPr>
+                <w:rFonts w:ascii="Calibri" w:eastAsia="Times New Roman" w:hAnsi="Calibri" w:cs="Calibri"/>
+              </w:rPr>
+              <w:t>256 – DLT_HEARTBEAT</w:t>
+            </w:r>
+          </w:p>
+        </w:tc>
+        <w:tc>
+          <w:tcPr>
+            <w:tcW w:w="699" w:type="dxa"/>
+          </w:tcPr>
+          <w:p>
+            <w:pPr>
+              <w:jc w:val="center"/>
+              <w:rPr>
+                <w:rFonts w:ascii="Calibri" w:eastAsia="Times New Roman" w:hAnsi="Calibri" w:cs="Calibri"/>
+              </w:rPr>
+            </w:pPr>
+            <w:r>
+              <w:rPr>
+                <w:rFonts w:ascii="Calibri" w:eastAsia="Times New Roman" w:hAnsi="Calibri" w:cs="Calibri"/>
+              </w:rPr>
+              <w:t>N</w:t>
+            </w:r>
+          </w:p>
+        </w:tc>
+      </w:tr>
+      <w:tr>
+        <w:tc>
+          <w:tcPr>
+            <w:tcW w:w="1924" w:type="dxa"/>
+          </w:tcPr>
+          <w:p>
+            <w:pPr>
               <w:spacing w:before="100" w:beforeAutospacing="1" w:after="100" w:afterAutospacing="1"/>
               <w:rPr>
                 <w:rFonts w:ascii="Calibri" w:eastAsia="Times New Roman" w:hAnsi="Calibri" w:cs="Calibri"/>
@@ -15488,13 +16038,7 @@
               <w:rPr>
                 <w:rFonts w:ascii="Calibri" w:eastAsia="Times New Roman" w:hAnsi="Calibri" w:cs="Calibri"/>
               </w:rPr>
-              <w:t>VREF_</w:t>
-            </w:r>
-            <w:r>
-              <w:rPr>
-                <w:rFonts w:ascii="Calibri" w:eastAsia="Times New Roman" w:hAnsi="Calibri" w:cs="Calibri"/>
-              </w:rPr>
-              <w:t>HI</w:t>
+              <w:t>VREF_LO</w:t>
             </w:r>
           </w:p>
         </w:tc>
@@ -15513,7 +16057,7 @@
               <w:rPr>
                 <w:rFonts w:ascii="Calibri" w:eastAsia="Times New Roman" w:hAnsi="Calibri" w:cs="Calibri"/>
               </w:rPr>
-              <w:t>Shot detection high voltage threshold (VREF_HI &gt; VREF_LO)</w:t>
+              <w:t>Shot detection low voltage threshold</w:t>
             </w:r>
           </w:p>
         </w:tc>
@@ -15532,7 +16076,7 @@
               <w:rPr>
                 <w:rFonts w:ascii="Calibri" w:eastAsia="Times New Roman" w:hAnsi="Calibri" w:cs="Calibri"/>
               </w:rPr>
-              <w:t>2.0 Volts</w:t>
+              <w:t>1.25 Volts</w:t>
             </w:r>
           </w:p>
         </w:tc>
@@ -15564,15 +16108,22 @@
           </w:tcPr>
           <w:p>
             <w:pPr>
-              <w:rPr>
-                <w:rFonts w:ascii="Calibri" w:eastAsia="Times New Roman" w:hAnsi="Calibri" w:cs="Calibri"/>
-              </w:rPr>
-            </w:pPr>
-            <w:r>
-              <w:rPr>
-                <w:rFonts w:ascii="Calibri" w:eastAsia="Times New Roman" w:hAnsi="Calibri" w:cs="Calibri"/>
-              </w:rPr>
-              <w:t>WIFI_CHANNEL</w:t>
+              <w:spacing w:before="100" w:beforeAutospacing="1" w:after="100" w:afterAutospacing="1"/>
+              <w:rPr>
+                <w:rFonts w:ascii="Calibri" w:eastAsia="Times New Roman" w:hAnsi="Calibri" w:cs="Calibri"/>
+              </w:rPr>
+            </w:pPr>
+            <w:r>
+              <w:rPr>
+                <w:rFonts w:ascii="Calibri" w:eastAsia="Times New Roman" w:hAnsi="Calibri" w:cs="Calibri"/>
+              </w:rPr>
+              <w:t>VREF_</w:t>
+            </w:r>
+            <w:r>
+              <w:rPr>
+                <w:rFonts w:ascii="Calibri" w:eastAsia="Times New Roman" w:hAnsi="Calibri" w:cs="Calibri"/>
+              </w:rPr>
+              <w:t>HI</w:t>
             </w:r>
           </w:p>
         </w:tc>
@@ -15582,23 +16133,16 @@
           </w:tcPr>
           <w:p>
             <w:pPr>
-              <w:rPr>
-                <w:rFonts w:ascii="Calibri" w:eastAsia="Times New Roman" w:hAnsi="Calibri" w:cs="Calibri"/>
-              </w:rPr>
-            </w:pPr>
-            <w:proofErr w:type="spellStart"/>
-            <w:r>
-              <w:rPr>
-                <w:rFonts w:ascii="Calibri" w:eastAsia="Times New Roman" w:hAnsi="Calibri" w:cs="Calibri"/>
-              </w:rPr>
-              <w:t>WiFi</w:t>
-            </w:r>
-            <w:proofErr w:type="spellEnd"/>
-            <w:r>
-              <w:rPr>
-                <w:rFonts w:ascii="Calibri" w:eastAsia="Times New Roman" w:hAnsi="Calibri" w:cs="Calibri"/>
-              </w:rPr>
-              <w:t xml:space="preserve"> channel used with Access Point targets</w:t>
+              <w:spacing w:before="100" w:beforeAutospacing="1" w:after="100" w:afterAutospacing="1"/>
+              <w:rPr>
+                <w:rFonts w:ascii="Calibri" w:eastAsia="Times New Roman" w:hAnsi="Calibri" w:cs="Calibri"/>
+              </w:rPr>
+            </w:pPr>
+            <w:r>
+              <w:rPr>
+                <w:rFonts w:ascii="Calibri" w:eastAsia="Times New Roman" w:hAnsi="Calibri" w:cs="Calibri"/>
+              </w:rPr>
+              <w:t>Shot detection high voltage threshold (VREF_HI &gt; VREF_LO)</w:t>
             </w:r>
           </w:p>
         </w:tc>
@@ -15608,41 +16152,22 @@
           </w:tcPr>
           <w:p>
             <w:pPr>
-              <w:rPr>
-                <w:rFonts w:ascii="Calibri" w:eastAsia="Times New Roman" w:hAnsi="Calibri" w:cs="Calibri"/>
-              </w:rPr>
-            </w:pPr>
-            <w:r>
-              <w:rPr>
-                <w:rFonts w:ascii="Calibri" w:eastAsia="Times New Roman" w:hAnsi="Calibri" w:cs="Calibri"/>
-              </w:rPr>
-              <w:t>1 – First</w:t>
-            </w:r>
-          </w:p>
-          <w:p>
-            <w:pPr>
-              <w:rPr>
-                <w:rFonts w:ascii="Calibri" w:eastAsia="Times New Roman" w:hAnsi="Calibri" w:cs="Calibri"/>
-              </w:rPr>
-            </w:pPr>
-            <w:r>
-              <w:rPr>
-                <w:rFonts w:ascii="Calibri" w:eastAsia="Times New Roman" w:hAnsi="Calibri" w:cs="Calibri"/>
-              </w:rPr>
-              <w:t>6 – Recommended</w:t>
-            </w:r>
-          </w:p>
-          <w:p>
-            <w:pPr>
-              <w:rPr>
-                <w:rFonts w:ascii="Calibri" w:eastAsia="Times New Roman" w:hAnsi="Calibri" w:cs="Calibri"/>
-              </w:rPr>
-            </w:pPr>
-            <w:r>
-              <w:rPr>
-                <w:rFonts w:ascii="Calibri" w:eastAsia="Times New Roman" w:hAnsi="Calibri" w:cs="Calibri"/>
-              </w:rPr>
-              <w:t>11 - Last</w:t>
+              <w:spacing w:before="100" w:beforeAutospacing="1" w:after="100" w:afterAutospacing="1"/>
+              <w:rPr>
+                <w:rFonts w:ascii="Calibri" w:eastAsia="Times New Roman" w:hAnsi="Calibri" w:cs="Calibri"/>
+              </w:rPr>
+            </w:pPr>
+            <w:r>
+              <w:rPr>
+                <w:rFonts w:ascii="Calibri" w:eastAsia="Times New Roman" w:hAnsi="Calibri" w:cs="Calibri"/>
+              </w:rPr>
+              <w:t>2.0 Volts</w:t>
+            </w:r>
+            <w:r>
+              <w:rPr>
+                <w:rFonts w:ascii="Calibri" w:eastAsia="Times New Roman" w:hAnsi="Calibri" w:cs="Calibri"/>
+              </w:rPr>
+              <w:t xml:space="preserve"> V5 hardware only</w:t>
             </w:r>
           </w:p>
         </w:tc>
@@ -15652,6 +16177,7 @@
           </w:tcPr>
           <w:p>
             <w:pPr>
+              <w:spacing w:before="100" w:beforeAutospacing="1" w:after="100" w:afterAutospacing="1"/>
               <w:jc w:val="center"/>
               <w:rPr>
                 <w:rFonts w:ascii="Calibri" w:eastAsia="Times New Roman" w:hAnsi="Calibri" w:cs="Calibri"/>
@@ -15673,6 +16199,115 @@
           </w:tcPr>
           <w:p>
             <w:pPr>
+              <w:rPr>
+                <w:rFonts w:ascii="Calibri" w:eastAsia="Times New Roman" w:hAnsi="Calibri" w:cs="Calibri"/>
+              </w:rPr>
+            </w:pPr>
+            <w:r>
+              <w:rPr>
+                <w:rFonts w:ascii="Calibri" w:eastAsia="Times New Roman" w:hAnsi="Calibri" w:cs="Calibri"/>
+              </w:rPr>
+              <w:t>WIFI_CHANNEL</w:t>
+            </w:r>
+          </w:p>
+        </w:tc>
+        <w:tc>
+          <w:tcPr>
+            <w:tcW w:w="5206" w:type="dxa"/>
+          </w:tcPr>
+          <w:p>
+            <w:pPr>
+              <w:rPr>
+                <w:rFonts w:ascii="Calibri" w:eastAsia="Times New Roman" w:hAnsi="Calibri" w:cs="Calibri"/>
+              </w:rPr>
+            </w:pPr>
+            <w:proofErr w:type="spellStart"/>
+            <w:r>
+              <w:rPr>
+                <w:rFonts w:ascii="Calibri" w:eastAsia="Times New Roman" w:hAnsi="Calibri" w:cs="Calibri"/>
+              </w:rPr>
+              <w:t>WiFi</w:t>
+            </w:r>
+            <w:proofErr w:type="spellEnd"/>
+            <w:r>
+              <w:rPr>
+                <w:rFonts w:ascii="Calibri" w:eastAsia="Times New Roman" w:hAnsi="Calibri" w:cs="Calibri"/>
+              </w:rPr>
+              <w:t xml:space="preserve"> channel used with Access Point targets</w:t>
+            </w:r>
+          </w:p>
+        </w:tc>
+        <w:tc>
+          <w:tcPr>
+            <w:tcW w:w="2961" w:type="dxa"/>
+          </w:tcPr>
+          <w:p>
+            <w:pPr>
+              <w:rPr>
+                <w:rFonts w:ascii="Calibri" w:eastAsia="Times New Roman" w:hAnsi="Calibri" w:cs="Calibri"/>
+              </w:rPr>
+            </w:pPr>
+            <w:r>
+              <w:rPr>
+                <w:rFonts w:ascii="Calibri" w:eastAsia="Times New Roman" w:hAnsi="Calibri" w:cs="Calibri"/>
+              </w:rPr>
+              <w:t>1 – First</w:t>
+            </w:r>
+          </w:p>
+          <w:p>
+            <w:pPr>
+              <w:rPr>
+                <w:rFonts w:ascii="Calibri" w:eastAsia="Times New Roman" w:hAnsi="Calibri" w:cs="Calibri"/>
+              </w:rPr>
+            </w:pPr>
+            <w:r>
+              <w:rPr>
+                <w:rFonts w:ascii="Calibri" w:eastAsia="Times New Roman" w:hAnsi="Calibri" w:cs="Calibri"/>
+              </w:rPr>
+              <w:t>6 – Recommended</w:t>
+            </w:r>
+          </w:p>
+          <w:p>
+            <w:pPr>
+              <w:rPr>
+                <w:rFonts w:ascii="Calibri" w:eastAsia="Times New Roman" w:hAnsi="Calibri" w:cs="Calibri"/>
+              </w:rPr>
+            </w:pPr>
+            <w:r>
+              <w:rPr>
+                <w:rFonts w:ascii="Calibri" w:eastAsia="Times New Roman" w:hAnsi="Calibri" w:cs="Calibri"/>
+              </w:rPr>
+              <w:t>11 - Last</w:t>
+            </w:r>
+          </w:p>
+        </w:tc>
+        <w:tc>
+          <w:tcPr>
+            <w:tcW w:w="699" w:type="dxa"/>
+          </w:tcPr>
+          <w:p>
+            <w:pPr>
+              <w:jc w:val="center"/>
+              <w:rPr>
+                <w:rFonts w:ascii="Calibri" w:eastAsia="Times New Roman" w:hAnsi="Calibri" w:cs="Calibri"/>
+              </w:rPr>
+            </w:pPr>
+            <w:r>
+              <w:rPr>
+                <w:rFonts w:ascii="Calibri" w:eastAsia="Times New Roman" w:hAnsi="Calibri" w:cs="Calibri"/>
+              </w:rPr>
+              <w:t>Y</w:t>
+            </w:r>
+          </w:p>
+        </w:tc>
+      </w:tr>
+      <w:tr>
+        <w:tc>
+          <w:tcPr>
+            <w:tcW w:w="1924" w:type="dxa"/>
+          </w:tcPr>
+          <w:p>
+            <w:pPr>
               <w:spacing w:before="100" w:beforeAutospacing="1" w:after="100" w:afterAutospacing="1"/>
               <w:rPr>
                 <w:rFonts w:ascii="Calibri" w:eastAsia="Times New Roman" w:hAnsi="Calibri" w:cs="Calibri"/>
@@ -16924,6 +17559,164 @@
                 <w:rFonts w:ascii="Calibri" w:eastAsia="Times New Roman" w:hAnsi="Calibri" w:cs="Calibri"/>
               </w:rPr>
               <w:t>Y</w:t>
+            </w:r>
+          </w:p>
+        </w:tc>
+      </w:tr>
+      <w:tr>
+        <w:tc>
+          <w:tcPr>
+            <w:tcW w:w="1924" w:type="dxa"/>
+          </w:tcPr>
+          <w:p>
+            <w:pPr>
+              <w:spacing w:before="100" w:beforeAutospacing="1" w:after="100" w:afterAutospacing="1"/>
+              <w:rPr>
+                <w:rFonts w:ascii="Calibri" w:eastAsia="Times New Roman" w:hAnsi="Calibri" w:cs="Calibri"/>
+              </w:rPr>
+            </w:pPr>
+            <w:r>
+              <w:rPr>
+                <w:rFonts w:ascii="Calibri" w:eastAsia="Times New Roman" w:hAnsi="Calibri" w:cs="Calibri"/>
+              </w:rPr>
+              <w:t>LOCK</w:t>
+            </w:r>
+          </w:p>
+        </w:tc>
+        <w:tc>
+          <w:tcPr>
+            <w:tcW w:w="5206" w:type="dxa"/>
+          </w:tcPr>
+          <w:p>
+            <w:pPr>
+              <w:spacing w:before="100" w:beforeAutospacing="1" w:after="100" w:afterAutospacing="1"/>
+              <w:rPr>
+                <w:rFonts w:ascii="Calibri" w:eastAsia="Times New Roman" w:hAnsi="Calibri" w:cs="Calibri"/>
+              </w:rPr>
+            </w:pPr>
+            <w:r>
+              <w:rPr>
+                <w:rFonts w:ascii="Calibri" w:eastAsia="Times New Roman" w:hAnsi="Calibri" w:cs="Calibri"/>
+              </w:rPr>
+              <w:t>Enter a lock code to prevent changes to the configuration</w:t>
+            </w:r>
+          </w:p>
+        </w:tc>
+        <w:tc>
+          <w:tcPr>
+            <w:tcW w:w="2961" w:type="dxa"/>
+          </w:tcPr>
+          <w:p>
+            <w:pPr>
+              <w:spacing w:before="100" w:beforeAutospacing="1" w:after="100" w:afterAutospacing="1"/>
+              <w:rPr>
+                <w:rFonts w:ascii="Calibri" w:eastAsia="Times New Roman" w:hAnsi="Calibri" w:cs="Calibri"/>
+              </w:rPr>
+            </w:pPr>
+            <w:r>
+              <w:rPr>
+                <w:rFonts w:ascii="Calibri" w:eastAsia="Times New Roman" w:hAnsi="Calibri" w:cs="Calibri"/>
+              </w:rPr>
+              <w:t>0 Unlocked</w:t>
+            </w:r>
+          </w:p>
+        </w:tc>
+        <w:tc>
+          <w:tcPr>
+            <w:tcW w:w="699" w:type="dxa"/>
+          </w:tcPr>
+          <w:p>
+            <w:pPr>
+              <w:spacing w:before="100" w:beforeAutospacing="1" w:after="100" w:afterAutospacing="1"/>
+              <w:jc w:val="center"/>
+              <w:rPr>
+                <w:rFonts w:ascii="Calibri" w:eastAsia="Times New Roman" w:hAnsi="Calibri" w:cs="Calibri"/>
+              </w:rPr>
+            </w:pPr>
+            <w:r>
+              <w:rPr>
+                <w:rFonts w:ascii="Calibri" w:eastAsia="Times New Roman" w:hAnsi="Calibri" w:cs="Calibri"/>
+              </w:rPr>
+              <w:t>Y</w:t>
+            </w:r>
+          </w:p>
+        </w:tc>
+      </w:tr>
+      <w:tr>
+        <w:tc>
+          <w:tcPr>
+            <w:tcW w:w="1924" w:type="dxa"/>
+          </w:tcPr>
+          <w:p>
+            <w:pPr>
+              <w:spacing w:before="100" w:beforeAutospacing="1" w:after="100" w:afterAutospacing="1"/>
+              <w:rPr>
+                <w:rFonts w:ascii="Calibri" w:eastAsia="Times New Roman" w:hAnsi="Calibri" w:cs="Calibri"/>
+              </w:rPr>
+            </w:pPr>
+            <w:r>
+              <w:rPr>
+                <w:rFonts w:ascii="Calibri" w:eastAsia="Times New Roman" w:hAnsi="Calibri" w:cs="Calibri"/>
+              </w:rPr>
+              <w:t>UNLOCK</w:t>
+            </w:r>
+          </w:p>
+        </w:tc>
+        <w:tc>
+          <w:tcPr>
+            <w:tcW w:w="5206" w:type="dxa"/>
+          </w:tcPr>
+          <w:p>
+            <w:pPr>
+              <w:spacing w:before="100" w:beforeAutospacing="1" w:after="100" w:afterAutospacing="1"/>
+              <w:rPr>
+                <w:rFonts w:ascii="Calibri" w:eastAsia="Times New Roman" w:hAnsi="Calibri" w:cs="Calibri"/>
+              </w:rPr>
+            </w:pPr>
+            <w:r>
+              <w:rPr>
+                <w:rFonts w:ascii="Calibri" w:eastAsia="Times New Roman" w:hAnsi="Calibri" w:cs="Calibri"/>
+              </w:rPr>
+              <w:t>Entering the lock code will unlock the target configuration</w:t>
+            </w:r>
+          </w:p>
+        </w:tc>
+        <w:tc>
+          <w:tcPr>
+            <w:tcW w:w="2961" w:type="dxa"/>
+          </w:tcPr>
+          <w:p>
+            <w:pPr>
+              <w:spacing w:before="100" w:beforeAutospacing="1" w:after="100" w:afterAutospacing="1"/>
+              <w:rPr>
+                <w:rFonts w:ascii="Calibri" w:eastAsia="Times New Roman" w:hAnsi="Calibri" w:cs="Calibri"/>
+              </w:rPr>
+            </w:pPr>
+            <w:r>
+              <w:rPr>
+                <w:rFonts w:ascii="Calibri" w:eastAsia="Times New Roman" w:hAnsi="Calibri" w:cs="Calibri"/>
+              </w:rPr>
+              <w:t>Lock code</w:t>
+            </w:r>
+          </w:p>
+        </w:tc>
+        <w:tc>
+          <w:tcPr>
+            <w:tcW w:w="699" w:type="dxa"/>
+          </w:tcPr>
+          <w:p>
+            <w:pPr>
+              <w:spacing w:before="100" w:beforeAutospacing="1" w:after="100" w:afterAutospacing="1"/>
+              <w:jc w:val="center"/>
+              <w:rPr>
+                <w:rFonts w:ascii="Calibri" w:eastAsia="Times New Roman" w:hAnsi="Calibri" w:cs="Calibri"/>
+              </w:rPr>
+            </w:pPr>
+            <w:r>
+              <w:rPr>
+                <w:rFonts w:ascii="Calibri" w:eastAsia="Times New Roman" w:hAnsi="Calibri" w:cs="Calibri"/>
+              </w:rPr>
+              <w:t>N</w:t>
             </w:r>
           </w:p>
         </w:tc>
@@ -16942,6 +17735,7 @@
         <w:rPr>
           <w:rFonts w:eastAsia="Times New Roman"/>
         </w:rPr>
+        <w:lastRenderedPageBreak/>
         <w:t>INFORMATION ONLY</w:t>
       </w:r>
       <w:bookmarkEnd w:id="58"/>
@@ -16979,7 +17773,6 @@
               <w:rPr>
                 <w:rFonts w:ascii="Calibri" w:eastAsia="Times New Roman" w:hAnsi="Calibri" w:cs="Calibri"/>
               </w:rPr>
-              <w:lastRenderedPageBreak/>
               <w:t>RUN_STATE</w:t>
             </w:r>
           </w:p>
@@ -18214,7 +19007,6 @@
     </w:p>
     <w:p>
       <w:r>
-        <w:lastRenderedPageBreak/>
         <w:t xml:space="preserve">The stepper motor requires a separate circuit, for example </w:t>
       </w:r>
       <w:r>
@@ -18405,6 +19197,7 @@
       </w:pPr>
       <w:bookmarkStart w:id="63" w:name="_Toc185694468"/>
       <w:r>
+        <w:lastRenderedPageBreak/>
         <w:t>WiFI Station</w:t>
       </w:r>
       <w:bookmarkEnd w:id="63"/>
@@ -18424,7 +19217,6 @@
     </w:p>
     <w:p>
       <w:r>
-        <w:lastRenderedPageBreak/>
         <w:t>{“</w:t>
       </w:r>
       <w:proofErr w:type="spellStart"/>
@@ -18497,31 +19289,24 @@
     </w:p>
     <w:p>
       <w:r>
-        <w:t>{“WIFI_</w:t>
-      </w:r>
-      <w:r>
-        <w:t>IP</w:t>
-      </w:r>
-      <w:r>
-        <w:t>”</w:t>
+        <w:t>{“WIFI_IP”</w:t>
       </w:r>
       <w:proofErr w:type="gramStart"/>
       <w:r>
-        <w:t>:”</w:t>
-      </w:r>
-      <w:r>
-        <w:t>IP</w:t>
+        <w:t>:”IP</w:t>
       </w:r>
       <w:proofErr w:type="gramEnd"/>
       <w:r>
-        <w:t xml:space="preserve"> address of the target </w:t>
-      </w:r>
-      <w:r>
-        <w:t>”}</w:t>
+        <w:t xml:space="preserve"> address of the </w:t>
+      </w:r>
+      <w:proofErr w:type="gramStart"/>
+      <w:r>
+        <w:t>target ”}</w:t>
       </w:r>
       <w:r>
         <w:tab/>
       </w:r>
+      <w:proofErr w:type="gramEnd"/>
       <w:r>
         <w:tab/>
         <w:t>Example 192.168.1.54</w:t>
@@ -18529,13 +19314,7 @@
     </w:p>
     <w:p>
       <w:r>
-        <w:t>{“WIFI_</w:t>
-      </w:r>
-      <w:r>
-        <w:t>GATEWAY</w:t>
-      </w:r>
-      <w:r>
-        <w:t>”</w:t>
+        <w:t>{“WIFI_GATEWAY”</w:t>
       </w:r>
       <w:proofErr w:type="gramStart"/>
       <w:r>
@@ -18543,16 +19322,17 @@
       </w:r>
       <w:proofErr w:type="gramEnd"/>
       <w:r>
-        <w:t xml:space="preserve"> address </w:t>
-      </w:r>
-      <w:r>
-        <w:t>of the gateway</w:t>
-      </w:r>
-      <w:r>
-        <w:t xml:space="preserve"> ”}</w:t>
+        <w:t xml:space="preserve"> address of the </w:t>
+      </w:r>
+      <w:proofErr w:type="gramStart"/>
+      <w:r>
+        <w:t>gateway ”}</w:t>
       </w:r>
       <w:r>
         <w:tab/>
+      </w:r>
+      <w:proofErr w:type="gramEnd"/>
+      <w:r>
         <w:t>Typically 192.168.1.0</w:t>
       </w:r>
     </w:p>
@@ -18982,7 +19762,15 @@
       </w:r>
       <w:proofErr w:type="gramEnd"/>
       <w:r>
-        <w:t xml:space="preserve"> be reprogrammed when new features are added or bugs fixed.</w:t>
+        <w:t xml:space="preserve"> be reprogrammed when new features are </w:t>
+      </w:r>
+      <w:proofErr w:type="gramStart"/>
+      <w:r>
+        <w:t>added</w:t>
+      </w:r>
+      <w:proofErr w:type="gramEnd"/>
+      <w:r>
+        <w:t xml:space="preserve"> or bugs fixed.</w:t>
       </w:r>
     </w:p>
     <w:p>
@@ -20142,10 +20930,649 @@
         <w:t>.</w:t>
       </w:r>
     </w:p>
-    <w:p>
-      <w:pPr>
+    <w:p/>
+    <w:p/>
+    <w:p/>
+    <w:p/>
+    <w:p/>
+    <w:p/>
+    <w:p>
+      <w:pPr>
+        <w:rPr>
+          <w:sz w:val="24"/>
+          <w:szCs w:val="24"/>
+        </w:rPr>
         <w:sectPr>
           <w:headerReference w:type="default" r:id="rId34"/>
+          <w:pgSz w:w="12240" w:h="15840"/>
+          <w:pgMar w:top="720" w:right="720" w:bottom="720" w:left="720" w:header="720" w:footer="720" w:gutter="0"/>
+          <w:cols w:space="720"/>
+          <w:docGrid w:linePitch="360"/>
+        </w:sectPr>
+      </w:pPr>
+    </w:p>
+    <w:p>
+      <w:pPr>
+        <w:rPr>
+          <w:sz w:val="24"/>
+          <w:szCs w:val="24"/>
+        </w:rPr>
+      </w:pPr>
+    </w:p>
+    <w:p>
+      <w:r>
+        <w:lastRenderedPageBreak/>
+        <w:t>Starting with Version 6.1.0 of the target firmware, software updates can be carried out simply by pressing a button on power up and letting the target update itself from a remote web site.  This simplifies the operation of the target and makes maintenance much easier.</w:t>
+      </w:r>
+    </w:p>
+    <w:p>
+      <w:pPr>
+        <w:rPr>
+          <w:b/>
+          <w:bCs/>
+          <w:sz w:val="28"/>
+          <w:szCs w:val="28"/>
+        </w:rPr>
+      </w:pPr>
+      <w:r>
+        <w:rPr>
+          <w:b/>
+          <w:bCs/>
+          <w:sz w:val="28"/>
+          <w:szCs w:val="28"/>
+        </w:rPr>
+        <w:t>REQUIRED</w:t>
+      </w:r>
+    </w:p>
+    <w:p>
+      <w:pPr>
+        <w:pStyle w:val="ListParagraph"/>
+        <w:numPr>
+          <w:ilvl w:val="0"/>
+          <w:numId w:val="1"/>
+        </w:numPr>
+      </w:pPr>
+      <w:proofErr w:type="spellStart"/>
+      <w:r>
+        <w:t>FreeETarget</w:t>
+      </w:r>
+      <w:proofErr w:type="spellEnd"/>
+      <w:r>
+        <w:t xml:space="preserve"> PC software version 4.10.2 or higher</w:t>
+      </w:r>
+    </w:p>
+    <w:p>
+      <w:pPr>
+        <w:pStyle w:val="ListParagraph"/>
+        <w:numPr>
+          <w:ilvl w:val="0"/>
+          <w:numId w:val="1"/>
+        </w:numPr>
+      </w:pPr>
+      <w:r>
+        <w:t>Target loaded with firmware version 6.1.0 or higher</w:t>
+      </w:r>
+    </w:p>
+    <w:p>
+      <w:pPr>
+        <w:pStyle w:val="ListParagraph"/>
+        <w:numPr>
+          <w:ilvl w:val="0"/>
+          <w:numId w:val="1"/>
+        </w:numPr>
+      </w:pPr>
+      <w:r>
+        <w:t xml:space="preserve">The target connected to the home network with internet access </w:t>
+      </w:r>
+    </w:p>
+    <w:p>
+      <w:pPr>
+        <w:rPr>
+          <w:b/>
+          <w:bCs/>
+          <w:sz w:val="28"/>
+          <w:szCs w:val="28"/>
+        </w:rPr>
+      </w:pPr>
+      <w:r>
+        <w:rPr>
+          <w:b/>
+          <w:bCs/>
+          <w:sz w:val="28"/>
+          <w:szCs w:val="28"/>
+        </w:rPr>
+        <w:t>OVER THE AIR UPDATE</w:t>
+      </w:r>
+    </w:p>
+    <w:p>
+      <w:r>
+        <w:t>Before beginning the update, make sure that the target is on the home network, and that network is connected to the internet.  Targets using the FET-TARGET SSID will not be able to use this feature.</w:t>
+      </w:r>
+    </w:p>
+    <w:p>
+      <w:r>
+        <w:t>To update the software, carry out the following steps</w:t>
+      </w:r>
+    </w:p>
+    <w:p>
+      <w:pPr>
+        <w:pStyle w:val="ListParagraph"/>
+        <w:numPr>
+          <w:ilvl w:val="0"/>
+          <w:numId w:val="50"/>
+        </w:numPr>
+      </w:pPr>
+      <w:r>
+        <w:t>Power off the target</w:t>
+      </w:r>
+    </w:p>
+    <w:p>
+      <w:pPr>
+        <w:pStyle w:val="ListParagraph"/>
+        <w:numPr>
+          <w:ilvl w:val="0"/>
+          <w:numId w:val="50"/>
+        </w:numPr>
+      </w:pPr>
+      <w:r>
+        <w:t>Press and hold the #1 button.  Do not release!</w:t>
+      </w:r>
+    </w:p>
+    <w:p>
+      <w:pPr>
+        <w:pStyle w:val="ListParagraph"/>
+        <w:numPr>
+          <w:ilvl w:val="0"/>
+          <w:numId w:val="50"/>
+        </w:numPr>
+      </w:pPr>
+      <w:r>
+        <w:t>Apply power to the target</w:t>
+      </w:r>
+    </w:p>
+    <w:p>
+      <w:pPr>
+        <w:pStyle w:val="ListParagraph"/>
+        <w:numPr>
+          <w:ilvl w:val="0"/>
+          <w:numId w:val="50"/>
+        </w:numPr>
+      </w:pPr>
+      <w:r>
+        <w:t>Wait until the RDY LED turns BLUE.  This is the signal that the upload has begun</w:t>
+      </w:r>
+    </w:p>
+    <w:p>
+      <w:pPr>
+        <w:pStyle w:val="ListParagraph"/>
+        <w:numPr>
+          <w:ilvl w:val="0"/>
+          <w:numId w:val="50"/>
+        </w:numPr>
+      </w:pPr>
+      <w:r>
+        <w:t>You can let go of the #1 button</w:t>
+      </w:r>
+    </w:p>
+    <w:p>
+      <w:pPr>
+        <w:pStyle w:val="ListParagraph"/>
+        <w:numPr>
+          <w:ilvl w:val="0"/>
+          <w:numId w:val="50"/>
+        </w:numPr>
+      </w:pPr>
+      <w:r>
+        <w:t>The X LED will blink blue as the upload process continues</w:t>
+      </w:r>
+    </w:p>
+    <w:p>
+      <w:pPr>
+        <w:pStyle w:val="ListParagraph"/>
+        <w:numPr>
+          <w:ilvl w:val="0"/>
+          <w:numId w:val="50"/>
+        </w:numPr>
+      </w:pPr>
+      <w:r>
+        <w:t>The upload ends when the RDY LED stays BLUE, and the X and Y buttons change to RED or GREEN.</w:t>
+      </w:r>
+    </w:p>
+    <w:p>
+      <w:pPr>
+        <w:pStyle w:val="ListParagraph"/>
+        <w:numPr>
+          <w:ilvl w:val="0"/>
+          <w:numId w:val="50"/>
+        </w:numPr>
+      </w:pPr>
+      <w:r>
+        <w:t xml:space="preserve">Observe the </w:t>
+      </w:r>
+      <w:proofErr w:type="spellStart"/>
+      <w:r>
+        <w:t>colours</w:t>
+      </w:r>
+      <w:proofErr w:type="spellEnd"/>
+      <w:r>
+        <w:t xml:space="preserve"> of the X and Y LEDs</w:t>
+      </w:r>
+    </w:p>
+    <w:p>
+      <w:pPr>
+        <w:pStyle w:val="ListParagraph"/>
+        <w:numPr>
+          <w:ilvl w:val="0"/>
+          <w:numId w:val="50"/>
+        </w:numPr>
+      </w:pPr>
+      <w:r>
+        <w:t>Press the #1 button to end the process and start the target running</w:t>
+      </w:r>
+    </w:p>
+    <w:p/>
+    <w:p>
+      <w:pPr>
+        <w:rPr>
+          <w:b/>
+          <w:bCs/>
+          <w:sz w:val="28"/>
+          <w:szCs w:val="28"/>
+        </w:rPr>
+      </w:pPr>
+      <w:r>
+        <w:rPr>
+          <w:b/>
+          <w:bCs/>
+          <w:sz w:val="28"/>
+          <w:szCs w:val="28"/>
+        </w:rPr>
+        <w:t>FINISHING</w:t>
+      </w:r>
+    </w:p>
+    <w:p>
+      <w:r>
+        <w:t xml:space="preserve">When the update is complete, the LEDs will tell you </w:t>
+      </w:r>
+      <w:proofErr w:type="gramStart"/>
+      <w:r>
+        <w:t>whether or not</w:t>
+      </w:r>
+      <w:proofErr w:type="gramEnd"/>
+      <w:r>
+        <w:t xml:space="preserve"> the upload was successful</w:t>
+      </w:r>
+    </w:p>
+    <w:tbl>
+      <w:tblPr>
+        <w:tblStyle w:val="TableGrid"/>
+        <w:tblW w:w="0" w:type="auto"/>
+        <w:tblLayout w:type="fixed"/>
+        <w:tblLook w:val="04A0" w:firstRow="1" w:lastRow="0" w:firstColumn="1" w:lastColumn="0" w:noHBand="0" w:noVBand="1"/>
+      </w:tblPr>
+      <w:tblGrid>
+        <w:gridCol w:w="1008"/>
+        <w:gridCol w:w="1008"/>
+        <w:gridCol w:w="1008"/>
+        <w:gridCol w:w="5760"/>
+      </w:tblGrid>
+      <w:tr>
+        <w:tc>
+          <w:tcPr>
+            <w:tcW w:w="1008" w:type="dxa"/>
+          </w:tcPr>
+          <w:p>
+            <w:pPr>
+              <w:jc w:val="center"/>
+            </w:pPr>
+            <w:r>
+              <w:t>RDY</w:t>
+            </w:r>
+          </w:p>
+        </w:tc>
+        <w:tc>
+          <w:tcPr>
+            <w:tcW w:w="1008" w:type="dxa"/>
+          </w:tcPr>
+          <w:p>
+            <w:pPr>
+              <w:jc w:val="center"/>
+            </w:pPr>
+            <w:r>
+              <w:t>X</w:t>
+            </w:r>
+          </w:p>
+        </w:tc>
+        <w:tc>
+          <w:tcPr>
+            <w:tcW w:w="1008" w:type="dxa"/>
+          </w:tcPr>
+          <w:p>
+            <w:pPr>
+              <w:jc w:val="center"/>
+            </w:pPr>
+            <w:r>
+              <w:t>Y</w:t>
+            </w:r>
+          </w:p>
+        </w:tc>
+        <w:tc>
+          <w:tcPr>
+            <w:tcW w:w="5760" w:type="dxa"/>
+          </w:tcPr>
+          <w:p>
+            <w:pPr>
+              <w:jc w:val="center"/>
+            </w:pPr>
+            <w:r>
+              <w:t>Description</w:t>
+            </w:r>
+          </w:p>
+        </w:tc>
+      </w:tr>
+      <w:tr>
+        <w:tc>
+          <w:tcPr>
+            <w:tcW w:w="1008" w:type="dxa"/>
+          </w:tcPr>
+          <w:p>
+            <w:pPr>
+              <w:jc w:val="center"/>
+            </w:pPr>
+            <w:r>
+              <w:t>BLUE</w:t>
+            </w:r>
+          </w:p>
+        </w:tc>
+        <w:tc>
+          <w:tcPr>
+            <w:tcW w:w="1008" w:type="dxa"/>
+          </w:tcPr>
+          <w:p>
+            <w:pPr>
+              <w:jc w:val="center"/>
+            </w:pPr>
+            <w:r>
+              <w:t>GREEN</w:t>
+            </w:r>
+          </w:p>
+        </w:tc>
+        <w:tc>
+          <w:tcPr>
+            <w:tcW w:w="1008" w:type="dxa"/>
+          </w:tcPr>
+          <w:p>
+            <w:pPr>
+              <w:jc w:val="center"/>
+            </w:pPr>
+            <w:r>
+              <w:t>GREEN</w:t>
+            </w:r>
+          </w:p>
+        </w:tc>
+        <w:tc>
+          <w:tcPr>
+            <w:tcW w:w="5760" w:type="dxa"/>
+          </w:tcPr>
+          <w:p>
+            <w:r>
+              <w:t>The update was successful and the target it ready to run</w:t>
+            </w:r>
+          </w:p>
+        </w:tc>
+      </w:tr>
+      <w:tr>
+        <w:tc>
+          <w:tcPr>
+            <w:tcW w:w="1008" w:type="dxa"/>
+          </w:tcPr>
+          <w:p>
+            <w:pPr>
+              <w:jc w:val="center"/>
+            </w:pPr>
+            <w:r>
+              <w:t>BLUE</w:t>
+            </w:r>
+          </w:p>
+        </w:tc>
+        <w:tc>
+          <w:tcPr>
+            <w:tcW w:w="1008" w:type="dxa"/>
+          </w:tcPr>
+          <w:p>
+            <w:pPr>
+              <w:jc w:val="center"/>
+            </w:pPr>
+            <w:r>
+              <w:t>RED</w:t>
+            </w:r>
+          </w:p>
+        </w:tc>
+        <w:tc>
+          <w:tcPr>
+            <w:tcW w:w="1008" w:type="dxa"/>
+          </w:tcPr>
+          <w:p>
+            <w:pPr>
+              <w:jc w:val="center"/>
+            </w:pPr>
+            <w:r>
+              <w:t>DARK</w:t>
+            </w:r>
+          </w:p>
+        </w:tc>
+        <w:tc>
+          <w:tcPr>
+            <w:tcW w:w="5760" w:type="dxa"/>
+          </w:tcPr>
+          <w:p>
+            <w:r>
+              <w:t xml:space="preserve">The target could not reach the internet.  </w:t>
+            </w:r>
+          </w:p>
+          <w:p>
+            <w:r>
+              <w:t>Check your router and internet.</w:t>
+            </w:r>
+          </w:p>
+          <w:p>
+            <w:r>
+              <w:t>Verify that the target is on the home network and that the target connected to the router.</w:t>
+            </w:r>
+          </w:p>
+        </w:tc>
+      </w:tr>
+      <w:tr>
+        <w:tc>
+          <w:tcPr>
+            <w:tcW w:w="1008" w:type="dxa"/>
+          </w:tcPr>
+          <w:p>
+            <w:pPr>
+              <w:jc w:val="center"/>
+            </w:pPr>
+            <w:r>
+              <w:t>BLUE</w:t>
+            </w:r>
+          </w:p>
+        </w:tc>
+        <w:tc>
+          <w:tcPr>
+            <w:tcW w:w="1008" w:type="dxa"/>
+          </w:tcPr>
+          <w:p>
+            <w:pPr>
+              <w:jc w:val="center"/>
+            </w:pPr>
+            <w:r>
+              <w:t>DARK</w:t>
+            </w:r>
+          </w:p>
+        </w:tc>
+        <w:tc>
+          <w:tcPr>
+            <w:tcW w:w="1008" w:type="dxa"/>
+          </w:tcPr>
+          <w:p>
+            <w:pPr>
+              <w:jc w:val="center"/>
+            </w:pPr>
+            <w:r>
+              <w:t>RED</w:t>
+            </w:r>
+          </w:p>
+        </w:tc>
+        <w:tc>
+          <w:tcPr>
+            <w:tcW w:w="5760" w:type="dxa"/>
+          </w:tcPr>
+          <w:p>
+            <w:r>
+              <w:t>The update failed.  Possible cause: internet failed</w:t>
+            </w:r>
+          </w:p>
+        </w:tc>
+      </w:tr>
+      <w:tr>
+        <w:tc>
+          <w:tcPr>
+            <w:tcW w:w="1008" w:type="dxa"/>
+          </w:tcPr>
+          <w:p>
+            <w:pPr>
+              <w:jc w:val="center"/>
+            </w:pPr>
+            <w:r>
+              <w:t>BLUE</w:t>
+            </w:r>
+          </w:p>
+        </w:tc>
+        <w:tc>
+          <w:tcPr>
+            <w:tcW w:w="1008" w:type="dxa"/>
+          </w:tcPr>
+          <w:p>
+            <w:pPr>
+              <w:jc w:val="center"/>
+            </w:pPr>
+            <w:r>
+              <w:t>RED</w:t>
+            </w:r>
+          </w:p>
+        </w:tc>
+        <w:tc>
+          <w:tcPr>
+            <w:tcW w:w="1008" w:type="dxa"/>
+          </w:tcPr>
+          <w:p>
+            <w:pPr>
+              <w:jc w:val="center"/>
+            </w:pPr>
+            <w:r>
+              <w:t>RED</w:t>
+            </w:r>
+          </w:p>
+        </w:tc>
+        <w:tc>
+          <w:tcPr>
+            <w:tcW w:w="5760" w:type="dxa"/>
+          </w:tcPr>
+          <w:p>
+            <w:r>
+              <w:t xml:space="preserve">The update failed and should not be repeated.  This error occurs if there is a defect in the download file that needs to be connected at the server and not the target. </w:t>
+            </w:r>
+          </w:p>
+        </w:tc>
+      </w:tr>
+    </w:tbl>
+    <w:p/>
+    <w:p>
+      <w:pPr>
+        <w:rPr>
+          <w:b/>
+          <w:bCs/>
+          <w:sz w:val="28"/>
+          <w:szCs w:val="28"/>
+        </w:rPr>
+      </w:pPr>
+      <w:r>
+        <w:rPr>
+          <w:b/>
+          <w:bCs/>
+          <w:sz w:val="28"/>
+          <w:szCs w:val="28"/>
+        </w:rPr>
+        <w:lastRenderedPageBreak/>
+        <w:t xml:space="preserve">ROLLBACK </w:t>
+      </w:r>
+      <w:r>
+        <w:rPr>
+          <w:b/>
+          <w:bCs/>
+          <w:sz w:val="28"/>
+          <w:szCs w:val="28"/>
+        </w:rPr>
+        <w:t>RECOVERY</w:t>
+      </w:r>
+    </w:p>
+    <w:p>
+      <w:r>
+        <w:t>If something goes wrong with the new software, you can fall back to the previous version by</w:t>
+      </w:r>
+    </w:p>
+    <w:p>
+      <w:pPr>
+        <w:pStyle w:val="ListParagraph"/>
+        <w:numPr>
+          <w:ilvl w:val="0"/>
+          <w:numId w:val="51"/>
+        </w:numPr>
+      </w:pPr>
+      <w:r>
+        <w:t>Remove power from the target</w:t>
+      </w:r>
+    </w:p>
+    <w:p>
+      <w:pPr>
+        <w:pStyle w:val="ListParagraph"/>
+        <w:numPr>
+          <w:ilvl w:val="0"/>
+          <w:numId w:val="51"/>
+        </w:numPr>
+      </w:pPr>
+      <w:r>
+        <w:t>Press and hold the #1 button.  Do not release!</w:t>
+      </w:r>
+    </w:p>
+    <w:p>
+      <w:pPr>
+        <w:pStyle w:val="ListParagraph"/>
+        <w:numPr>
+          <w:ilvl w:val="0"/>
+          <w:numId w:val="51"/>
+        </w:numPr>
+      </w:pPr>
+      <w:r>
+        <w:t>Apply power to the target</w:t>
+      </w:r>
+    </w:p>
+    <w:p>
+      <w:pPr>
+        <w:pStyle w:val="ListParagraph"/>
+        <w:numPr>
+          <w:ilvl w:val="0"/>
+          <w:numId w:val="51"/>
+        </w:numPr>
+      </w:pPr>
+      <w:r>
+        <w:t>Wait until the RDY LED turns BLUE.  This is the rollback has completed</w:t>
+      </w:r>
+    </w:p>
+    <w:p>
+      <w:pPr>
+        <w:sectPr>
+          <w:headerReference w:type="default" r:id="rId35"/>
+          <w:type w:val="continuous"/>
           <w:pgSz w:w="12240" w:h="15840"/>
           <w:pgMar w:top="720" w:right="720" w:bottom="720" w:left="720" w:header="720" w:footer="720" w:gutter="0"/>
           <w:cols w:space="720"/>
@@ -21440,7 +22867,15 @@
       </w:r>
       <w:proofErr w:type="gramEnd"/>
       <w:r>
-        <w:t xml:space="preserve"> and all of the settings are correct.  The target should continue to operate indefinitely.  </w:t>
+        <w:t xml:space="preserve"> and </w:t>
+      </w:r>
+      <w:proofErr w:type="gramStart"/>
+      <w:r>
+        <w:t>all of</w:t>
+      </w:r>
+      <w:proofErr w:type="gramEnd"/>
+      <w:r>
+        <w:t xml:space="preserve"> the settings are correct.  The target should continue to operate indefinitely.  </w:t>
       </w:r>
     </w:p>
     <w:p>
@@ -22025,7 +23460,7 @@
                     <pic:cNvPicPr/>
                   </pic:nvPicPr>
                   <pic:blipFill>
-                    <a:blip r:embed="rId35"/>
+                    <a:blip r:embed="rId36"/>
                     <a:stretch>
                       <a:fillRect/>
                     </a:stretch>
@@ -22093,7 +23528,7 @@
       </w:r>
     </w:p>
     <w:sectPr>
-      <w:headerReference w:type="default" r:id="rId36"/>
+      <w:headerReference w:type="default" r:id="rId37"/>
       <w:pgSz w:w="12240" w:h="15840"/>
       <w:pgMar w:top="720" w:right="720" w:bottom="720" w:left="720" w:header="720" w:footer="720" w:gutter="0"/>
       <w:cols w:space="720"/>
@@ -22242,7 +23677,10 @@
       <w:ind w:right="360"/>
     </w:pPr>
     <w:r>
-      <w:t>February 21, 2025</w:t>
+      <w:t>June 13</w:t>
+    </w:r>
+    <w:r>
+      <w:t>, 2025</w:t>
     </w:r>
   </w:p>
 </w:ftr>
@@ -22949,6 +24387,127 @@
   </w:p>
   <w:p>
     <w:pPr>
+      <w:tabs>
+        <w:tab w:val="left" w:pos="2117"/>
+      </w:tabs>
+      <w:rPr>
+        <w:noProof/>
+        <w:sz w:val="40"/>
+        <w:szCs w:val="40"/>
+      </w:rPr>
+    </w:pPr>
+    <w:r>
+      <w:rPr>
+        <w:noProof/>
+        <w:sz w:val="40"/>
+        <w:szCs w:val="40"/>
+      </w:rPr>
+      <w:t>OVER THE AIR UPDATES</w:t>
+    </w:r>
+  </w:p>
+  <w:p>
+    <w:pPr>
+      <w:pStyle w:val="Header"/>
+    </w:pPr>
+    <w:r>
+      <w:rPr>
+        <w:noProof/>
+        <w:sz w:val="40"/>
+        <w:szCs w:val="40"/>
+      </w:rPr>
+      <mc:AlternateContent>
+        <mc:Choice Requires="wps">
+          <w:drawing>
+            <wp:anchor distT="0" distB="0" distL="114300" distR="114300" simplePos="0" relativeHeight="251714560" behindDoc="0" locked="0" layoutInCell="1" allowOverlap="1" wp14:anchorId="147597A1" wp14:editId="7E46C1D8">
+              <wp:simplePos x="0" y="0"/>
+              <wp:positionH relativeFrom="column">
+                <wp:posOffset>9938</wp:posOffset>
+              </wp:positionH>
+              <wp:positionV relativeFrom="paragraph">
+                <wp:posOffset>14080</wp:posOffset>
+              </wp:positionV>
+              <wp:extent cx="6728791" cy="45719"/>
+              <wp:effectExtent l="0" t="0" r="15240" b="18415"/>
+              <wp:wrapNone/>
+              <wp:docPr id="1576896039" name="Text Box 1576896039"/>
+              <wp:cNvGraphicFramePr/>
+              <a:graphic xmlns:a="http://schemas.openxmlformats.org/drawingml/2006/main">
+                <a:graphicData uri="http://schemas.microsoft.com/office/word/2010/wordprocessingShape">
+                  <wps:wsp>
+                    <wps:cNvSpPr txBox="1"/>
+                    <wps:spPr>
+                      <a:xfrm>
+                        <a:off x="0" y="0"/>
+                        <a:ext cx="6728791" cy="45719"/>
+                      </a:xfrm>
+                      <a:prstGeom prst="rect">
+                        <a:avLst/>
+                      </a:prstGeom>
+                      <a:solidFill>
+                        <a:schemeClr val="lt1"/>
+                      </a:solidFill>
+                      <a:ln w="6350">
+                        <a:solidFill>
+                          <a:prstClr val="black"/>
+                        </a:solidFill>
+                      </a:ln>
+                    </wps:spPr>
+                    <wps:txbx>
+                      <w:txbxContent>
+                        <w:p/>
+                      </w:txbxContent>
+                    </wps:txbx>
+                    <wps:bodyPr rot="0" spcFirstLastPara="0" vertOverflow="overflow" horzOverflow="overflow" vert="horz" wrap="square" lIns="91440" tIns="45720" rIns="91440" bIns="45720" numCol="1" spcCol="0" rtlCol="0" fromWordArt="0" anchor="t" anchorCtr="0" forceAA="0" compatLnSpc="1">
+                      <a:prstTxWarp prst="textNoShape">
+                        <a:avLst/>
+                      </a:prstTxWarp>
+                      <a:noAutofit/>
+                    </wps:bodyPr>
+                  </wps:wsp>
+                </a:graphicData>
+              </a:graphic>
+              <wp14:sizeRelH relativeFrom="margin">
+                <wp14:pctWidth>0</wp14:pctWidth>
+              </wp14:sizeRelH>
+              <wp14:sizeRelV relativeFrom="margin">
+                <wp14:pctHeight>0</wp14:pctHeight>
+              </wp14:sizeRelV>
+            </wp:anchor>
+          </w:drawing>
+        </mc:Choice>
+        <mc:Fallback>
+          <w:pict>
+            <v:shapetype w14:anchorId="147597A1" id="_x0000_t202" coordsize="21600,21600" o:spt="202" path="m,l,21600r21600,l21600,xe">
+              <v:stroke joinstyle="miter"/>
+              <v:path gradientshapeok="t" o:connecttype="rect"/>
+            </v:shapetype>
+            <v:shape id="Text Box 1576896039" o:spid="_x0000_s1038" type="#_x0000_t202" style="position:absolute;margin-left:.8pt;margin-top:1.1pt;width:529.85pt;height:3.6pt;z-index:251714560;visibility:visible;mso-wrap-style:square;mso-width-percent:0;mso-height-percent:0;mso-wrap-distance-left:9pt;mso-wrap-distance-top:0;mso-wrap-distance-right:9pt;mso-wrap-distance-bottom:0;mso-position-horizontal:absolute;mso-position-horizontal-relative:text;mso-position-vertical:absolute;mso-position-vertical-relative:text;mso-width-percent:0;mso-height-percent:0;mso-width-relative:margin;mso-height-relative:margin;v-text-anchor:top" o:gfxdata="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" fillcolor="white [3201]" strokeweight=".5pt">
+              <v:textbox>
+                <w:txbxContent>
+                  <w:p/>
+                </w:txbxContent>
+              </v:textbox>
+            </v:shape>
+          </w:pict>
+        </mc:Fallback>
+      </mc:AlternateContent>
+    </w:r>
+  </w:p>
+</w:hdr>
+</file>
+
+<file path=word/header15.xml><?xml version="1.0" encoding="utf-8"?>
+<w:hdr xmlns:wpc="http://schemas.microsoft.com/office/word/2010/wordprocessingCanvas" xmlns:cx="http://schemas.microsoft.com/office/drawing/2014/chartex" xmlns:cx1="http://schemas.microsoft.com/office/drawing/2015/9/8/chartex" xmlns:cx2="http://schemas.microsoft.com/office/drawing/2015/10/21/chartex" xmlns:cx3="http://schemas.microsoft.com/office/drawing/2016/5/9/chartex" xmlns:cx4="http://schemas.microsoft.com/office/drawing/2016/5/10/chartex" xmlns:cx5="http://schemas.microsoft.com/office/drawing/2016/5/11/chartex" xmlns:cx6="http://schemas.microsoft.com/office/drawing/2016/5/12/chartex" xmlns:cx7="http://schemas.microsoft.com/office/drawing/2016/5/13/chartex" xmlns:cx8="http://schemas.microsoft.com/office/drawing/2016/5/14/chartex" xmlns:mc="http://schemas.openxmlformats.org/markup-compatibility/2006" xmlns:aink="http://schemas.microsoft.com/office/drawing/2016/ink" xmlns:am3d="http://schemas.microsoft.com/office/drawing/2017/model3d" xmlns:o="urn:schemas-microsoft-com:office:office" xmlns:oel="http://schemas.microsoft.com/office/2019/extlst" xmlns:r="http://schemas.openxmlformats.org/officeDocument/2006/relationships" xmlns:m="http://schemas.openxmlformats.org/officeDocument/2006/math" xmlns:v="urn:schemas-microsoft-com:vml" xmlns:wp14="http://schemas.microsoft.com/office/word/2010/wordprocessingDrawing" xmlns:wp="http://schemas.openxmlformats.org/drawingml/2006/wordprocessingDrawing" xmlns:w10="urn:schemas-microsoft-com:office:word" xmlns:w="http://schemas.openxmlformats.org/wordprocessingml/2006/main" xmlns:w14="http://schemas.microsoft.com/office/word/2010/wordml" xmlns:w15="http://schemas.microsoft.com/office/word/2012/wordml" xmlns:w16cex="http://schemas.microsoft.com/office/word/2018/wordml/cex" xmlns:w16cid="http://schemas.microsoft.com/office/word/2016/wordml/cid" xmlns:w16="http://schemas.microsoft.com/office/word/2018/wordml" xmlns:w16du="http://schemas.microsoft.com/office/word/2023/wordml/word16du" xmlns:w16sdtdh="http://schemas.microsoft.com/office/word/2020/wordml/sdtdatahash" xmlns:w16sdtfl="http://schemas.microsoft.com/office/word/2024/wordml/sdtformatlock" xmlns:w16se="http://schemas.microsoft.com/office/word/2015/wordml/symex" xmlns:wpg="http://schemas.microsoft.com/office/word/2010/wordprocessingGroup" xmlns:wpi="http://schemas.microsoft.com/office/word/2010/wordprocessingInk" xmlns:wne="http://schemas.microsoft.com/office/word/2006/wordml" xmlns:wps="http://schemas.microsoft.com/office/word/2010/wordprocessingShape" mc:Ignorable="w14 w15 w16se w16cid w16 w16cex w16sdtdh w16sdtfl w16du wp14">
+  <w:p>
+    <w:pPr>
+      <w:pStyle w:val="Heading1"/>
+    </w:pPr>
+    <w:r>
+      <w:t>freETarget</w:t>
+    </w:r>
+  </w:p>
+  <w:p>
+    <w:pPr>
       <w:rPr>
         <w:noProof/>
         <w:sz w:val="40"/>
@@ -23040,7 +24599,7 @@
               <v:stroke joinstyle="miter"/>
               <v:path gradientshapeok="t" o:connecttype="rect"/>
             </v:shapetype>
-            <v:shape id="Text Box 1156240791" o:spid="_x0000_s1038" type="#_x0000_t202" style="position:absolute;margin-left:.8pt;margin-top:1.1pt;width:529.85pt;height:3.6pt;z-index:251687936;visibility:visible;mso-wrap-style:square;mso-width-percent:0;mso-height-percent:0;mso-wrap-distance-left:9pt;mso-wrap-distance-top:0;mso-wrap-distance-right:9pt;mso-wrap-distance-bottom:0;mso-position-horizontal:absolute;mso-position-horizontal-relative:text;mso-position-vertical:absolute;mso-position-vertical-relative:text;mso-width-percent:0;mso-height-percent:0;mso-width-relative:margin;mso-height-relative:margin;v-text-anchor:top" o:gfxdata="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" fillcolor="white [3201]" strokeweight=".5pt">
+            <v:shape id="Text Box 1156240791" o:spid="_x0000_s1039" type="#_x0000_t202" style="position:absolute;margin-left:.8pt;margin-top:1.1pt;width:529.85pt;height:3.6pt;z-index:251687936;visibility:visible;mso-wrap-style:square;mso-width-percent:0;mso-height-percent:0;mso-wrap-distance-left:9pt;mso-wrap-distance-top:0;mso-wrap-distance-right:9pt;mso-wrap-distance-bottom:0;mso-position-horizontal:absolute;mso-position-horizontal-relative:text;mso-position-vertical:absolute;mso-position-vertical-relative:text;mso-width-percent:0;mso-height-percent:0;mso-width-relative:margin;mso-height-relative:margin;v-text-anchor:top" o:gfxdata="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" fillcolor="white [3201]" strokeweight=".5pt">
               <v:textbox>
                 <w:txbxContent>
                   <w:p/>
@@ -28859,6 +30418,92 @@
     </w:lvl>
   </w:abstractNum>
   <w:abstractNum w:abstractNumId="45" w15:restartNumberingAfterBreak="0">
+    <w:nsid w:val="70F06693"/>
+    <w:multiLevelType w:val="hybridMultilevel"/>
+    <w:tmpl w:val="A3546FD2"/>
+    <w:lvl w:ilvl="0" w:tplc="0409000F">
+      <w:start w:val="1"/>
+      <w:numFmt w:val="decimal"/>
+      <w:lvlText w:val="%1."/>
+      <w:lvlJc w:val="left"/>
+      <w:pPr>
+        <w:ind w:left="766" w:hanging="360"/>
+      </w:pPr>
+    </w:lvl>
+    <w:lvl w:ilvl="1" w:tplc="04090019" w:tentative="1">
+      <w:start w:val="1"/>
+      <w:numFmt w:val="lowerLetter"/>
+      <w:lvlText w:val="%2."/>
+      <w:lvlJc w:val="left"/>
+      <w:pPr>
+        <w:ind w:left="1486" w:hanging="360"/>
+      </w:pPr>
+    </w:lvl>
+    <w:lvl w:ilvl="2" w:tplc="0409001B" w:tentative="1">
+      <w:start w:val="1"/>
+      <w:numFmt w:val="lowerRoman"/>
+      <w:lvlText w:val="%3."/>
+      <w:lvlJc w:val="right"/>
+      <w:pPr>
+        <w:ind w:left="2206" w:hanging="180"/>
+      </w:pPr>
+    </w:lvl>
+    <w:lvl w:ilvl="3" w:tplc="0409000F" w:tentative="1">
+      <w:start w:val="1"/>
+      <w:numFmt w:val="decimal"/>
+      <w:lvlText w:val="%4."/>
+      <w:lvlJc w:val="left"/>
+      <w:pPr>
+        <w:ind w:left="2926" w:hanging="360"/>
+      </w:pPr>
+    </w:lvl>
+    <w:lvl w:ilvl="4" w:tplc="04090019" w:tentative="1">
+      <w:start w:val="1"/>
+      <w:numFmt w:val="lowerLetter"/>
+      <w:lvlText w:val="%5."/>
+      <w:lvlJc w:val="left"/>
+      <w:pPr>
+        <w:ind w:left="3646" w:hanging="360"/>
+      </w:pPr>
+    </w:lvl>
+    <w:lvl w:ilvl="5" w:tplc="0409001B" w:tentative="1">
+      <w:start w:val="1"/>
+      <w:numFmt w:val="lowerRoman"/>
+      <w:lvlText w:val="%6."/>
+      <w:lvlJc w:val="right"/>
+      <w:pPr>
+        <w:ind w:left="4366" w:hanging="180"/>
+      </w:pPr>
+    </w:lvl>
+    <w:lvl w:ilvl="6" w:tplc="0409000F" w:tentative="1">
+      <w:start w:val="1"/>
+      <w:numFmt w:val="decimal"/>
+      <w:lvlText w:val="%7."/>
+      <w:lvlJc w:val="left"/>
+      <w:pPr>
+        <w:ind w:left="5086" w:hanging="360"/>
+      </w:pPr>
+    </w:lvl>
+    <w:lvl w:ilvl="7" w:tplc="04090019" w:tentative="1">
+      <w:start w:val="1"/>
+      <w:numFmt w:val="lowerLetter"/>
+      <w:lvlText w:val="%8."/>
+      <w:lvlJc w:val="left"/>
+      <w:pPr>
+        <w:ind w:left="5806" w:hanging="360"/>
+      </w:pPr>
+    </w:lvl>
+    <w:lvl w:ilvl="8" w:tplc="0409001B" w:tentative="1">
+      <w:start w:val="1"/>
+      <w:numFmt w:val="lowerRoman"/>
+      <w:lvlText w:val="%9."/>
+      <w:lvlJc w:val="right"/>
+      <w:pPr>
+        <w:ind w:left="6526" w:hanging="180"/>
+      </w:pPr>
+    </w:lvl>
+  </w:abstractNum>
+  <w:abstractNum w:abstractNumId="46" w15:restartNumberingAfterBreak="0">
     <w:nsid w:val="72946445"/>
     <w:multiLevelType w:val="hybridMultilevel"/>
     <w:tmpl w:val="0EBC9B08"/>
@@ -28971,7 +30616,7 @@
       </w:rPr>
     </w:lvl>
   </w:abstractNum>
-  <w:abstractNum w:abstractNumId="46" w15:restartNumberingAfterBreak="0">
+  <w:abstractNum w:abstractNumId="47" w15:restartNumberingAfterBreak="0">
     <w:nsid w:val="72F567E7"/>
     <w:multiLevelType w:val="hybridMultilevel"/>
     <w:tmpl w:val="6C4E5228"/>
@@ -29057,7 +30702,93 @@
       </w:pPr>
     </w:lvl>
   </w:abstractNum>
-  <w:abstractNum w:abstractNumId="47" w15:restartNumberingAfterBreak="0">
+  <w:abstractNum w:abstractNumId="48" w15:restartNumberingAfterBreak="0">
+    <w:nsid w:val="76294BBD"/>
+    <w:multiLevelType w:val="hybridMultilevel"/>
+    <w:tmpl w:val="C2549600"/>
+    <w:lvl w:ilvl="0" w:tplc="0409000F">
+      <w:start w:val="1"/>
+      <w:numFmt w:val="decimal"/>
+      <w:lvlText w:val="%1."/>
+      <w:lvlJc w:val="left"/>
+      <w:pPr>
+        <w:ind w:left="720" w:hanging="360"/>
+      </w:pPr>
+    </w:lvl>
+    <w:lvl w:ilvl="1" w:tplc="04090019" w:tentative="1">
+      <w:start w:val="1"/>
+      <w:numFmt w:val="lowerLetter"/>
+      <w:lvlText w:val="%2."/>
+      <w:lvlJc w:val="left"/>
+      <w:pPr>
+        <w:ind w:left="1440" w:hanging="360"/>
+      </w:pPr>
+    </w:lvl>
+    <w:lvl w:ilvl="2" w:tplc="0409001B" w:tentative="1">
+      <w:start w:val="1"/>
+      <w:numFmt w:val="lowerRoman"/>
+      <w:lvlText w:val="%3."/>
+      <w:lvlJc w:val="right"/>
+      <w:pPr>
+        <w:ind w:left="2160" w:hanging="180"/>
+      </w:pPr>
+    </w:lvl>
+    <w:lvl w:ilvl="3" w:tplc="0409000F" w:tentative="1">
+      <w:start w:val="1"/>
+      <w:numFmt w:val="decimal"/>
+      <w:lvlText w:val="%4."/>
+      <w:lvlJc w:val="left"/>
+      <w:pPr>
+        <w:ind w:left="2880" w:hanging="360"/>
+      </w:pPr>
+    </w:lvl>
+    <w:lvl w:ilvl="4" w:tplc="04090019" w:tentative="1">
+      <w:start w:val="1"/>
+      <w:numFmt w:val="lowerLetter"/>
+      <w:lvlText w:val="%5."/>
+      <w:lvlJc w:val="left"/>
+      <w:pPr>
+        <w:ind w:left="3600" w:hanging="360"/>
+      </w:pPr>
+    </w:lvl>
+    <w:lvl w:ilvl="5" w:tplc="0409001B" w:tentative="1">
+      <w:start w:val="1"/>
+      <w:numFmt w:val="lowerRoman"/>
+      <w:lvlText w:val="%6."/>
+      <w:lvlJc w:val="right"/>
+      <w:pPr>
+        <w:ind w:left="4320" w:hanging="180"/>
+      </w:pPr>
+    </w:lvl>
+    <w:lvl w:ilvl="6" w:tplc="0409000F" w:tentative="1">
+      <w:start w:val="1"/>
+      <w:numFmt w:val="decimal"/>
+      <w:lvlText w:val="%7."/>
+      <w:lvlJc w:val="left"/>
+      <w:pPr>
+        <w:ind w:left="5040" w:hanging="360"/>
+      </w:pPr>
+    </w:lvl>
+    <w:lvl w:ilvl="7" w:tplc="04090019" w:tentative="1">
+      <w:start w:val="1"/>
+      <w:numFmt w:val="lowerLetter"/>
+      <w:lvlText w:val="%8."/>
+      <w:lvlJc w:val="left"/>
+      <w:pPr>
+        <w:ind w:left="5760" w:hanging="360"/>
+      </w:pPr>
+    </w:lvl>
+    <w:lvl w:ilvl="8" w:tplc="0409001B" w:tentative="1">
+      <w:start w:val="1"/>
+      <w:numFmt w:val="lowerRoman"/>
+      <w:lvlText w:val="%9."/>
+      <w:lvlJc w:val="right"/>
+      <w:pPr>
+        <w:ind w:left="6480" w:hanging="180"/>
+      </w:pPr>
+    </w:lvl>
+  </w:abstractNum>
+  <w:abstractNum w:abstractNumId="49" w15:restartNumberingAfterBreak="0">
     <w:nsid w:val="7A555CBF"/>
     <w:multiLevelType w:val="hybridMultilevel"/>
     <w:tmpl w:val="B6404CBE"/>
@@ -29170,7 +30901,7 @@
       </w:rPr>
     </w:lvl>
   </w:abstractNum>
-  <w:abstractNum w:abstractNumId="48" w15:restartNumberingAfterBreak="0">
+  <w:abstractNum w:abstractNumId="50" w15:restartNumberingAfterBreak="0">
     <w:nsid w:val="7D8E061E"/>
     <w:multiLevelType w:val="hybridMultilevel"/>
     <w:tmpl w:val="B3D2F30E"/>
@@ -29296,7 +31027,7 @@
     <w:abstractNumId w:val="42"/>
   </w:num>
   <w:num w:numId="5" w16cid:durableId="175849068">
-    <w:abstractNumId w:val="46"/>
+    <w:abstractNumId w:val="47"/>
   </w:num>
   <w:num w:numId="6" w16cid:durableId="78142064">
     <w:abstractNumId w:val="39"/>
@@ -29323,7 +31054,7 @@
     <w:abstractNumId w:val="12"/>
   </w:num>
   <w:num w:numId="14" w16cid:durableId="283119349">
-    <w:abstractNumId w:val="47"/>
+    <w:abstractNumId w:val="49"/>
   </w:num>
   <w:num w:numId="15" w16cid:durableId="1699087411">
     <w:abstractNumId w:val="28"/>
@@ -29401,7 +31132,7 @@
     <w:abstractNumId w:val="37"/>
   </w:num>
   <w:num w:numId="40" w16cid:durableId="45759458">
-    <w:abstractNumId w:val="48"/>
+    <w:abstractNumId w:val="50"/>
   </w:num>
   <w:num w:numId="41" w16cid:durableId="1590508472">
     <w:abstractNumId w:val="33"/>
@@ -29413,7 +31144,7 @@
     <w:abstractNumId w:val="40"/>
   </w:num>
   <w:num w:numId="44" w16cid:durableId="1822234217">
-    <w:abstractNumId w:val="45"/>
+    <w:abstractNumId w:val="46"/>
   </w:num>
   <w:num w:numId="45" w16cid:durableId="2065370574">
     <w:abstractNumId w:val="26"/>
@@ -29429,6 +31160,12 @@
   </w:num>
   <w:num w:numId="49" w16cid:durableId="1810248370">
     <w:abstractNumId w:val="5"/>
+  </w:num>
+  <w:num w:numId="50" w16cid:durableId="692921282">
+    <w:abstractNumId w:val="45"/>
+  </w:num>
+  <w:num w:numId="51" w16cid:durableId="1759324692">
+    <w:abstractNumId w:val="48"/>
   </w:num>
 </w:numbering>
 </file>

</xml_diff>